<commit_message>
Updated documentation/projman/Week 4 - 7/04 SCOPE MANAGEMNT PLAN - DEVELOPMENTALITY.docx
</commit_message>
<xml_diff>
--- a/documentation/projman/Week 4 - 7/04 SCOPE MANAGEMNT PLAN - DEVELOPMENTALITY.docx
+++ b/documentation/projman/Week 4 - 7/04 SCOPE MANAGEMNT PLAN - DEVELOPMENTALITY.docx
@@ -1,6 +1,6 @@
 
 <file path=word/document.xml><?xml version="1.0" encoding="utf-8"?>
-<w:document xmlns:wpc="http://schemas.microsoft.com/office/word/2010/wordprocessingCanvas" xmlns:cx="http://schemas.microsoft.com/office/drawing/2014/chartex" xmlns:cx1="http://schemas.microsoft.com/office/drawing/2015/9/8/chartex" xmlns:cx2="http://schemas.microsoft.com/office/drawing/2015/10/21/chartex" xmlns:cx3="http://schemas.microsoft.com/office/drawing/2016/5/9/chartex" xmlns:cx4="http://schemas.microsoft.com/office/drawing/2016/5/10/chartex" xmlns:cx5="http://schemas.microsoft.com/office/drawing/2016/5/11/chartex" xmlns:cx6="http://schemas.microsoft.com/office/drawing/2016/5/12/chartex" xmlns:cx7="http://schemas.microsoft.com/office/drawing/2016/5/13/chartex" xmlns:cx8="http://schemas.microsoft.com/office/drawing/2016/5/14/chartex" xmlns:mc="http://schemas.openxmlformats.org/markup-compatibility/2006" xmlns:aink="http://schemas.microsoft.com/office/drawing/2016/ink" xmlns:am3d="http://schemas.microsoft.com/office/drawing/2017/model3d" xmlns:o="urn:schemas-microsoft-com:office:office" xmlns:oel="http://schemas.microsoft.com/office/2019/extlst" xmlns:r="http://schemas.openxmlformats.org/officeDocument/2006/relationships" xmlns:m="http://schemas.openxmlformats.org/officeDocument/2006/math" xmlns:v="urn:schemas-microsoft-com:vml" xmlns:wp14="http://schemas.microsoft.com/office/word/2010/wordprocessingDrawing" xmlns:wp="http://schemas.openxmlformats.org/drawingml/2006/wordprocessingDrawing" xmlns:w10="urn:schemas-microsoft-com:office:word" xmlns:w="http://schemas.openxmlformats.org/wordprocessingml/2006/main" xmlns:w14="http://schemas.microsoft.com/office/word/2010/wordml" xmlns:w15="http://schemas.microsoft.com/office/word/2012/wordml" xmlns:w16cex="http://schemas.microsoft.com/office/word/2018/wordml/cex" xmlns:w16cid="http://schemas.microsoft.com/office/word/2016/wordml/cid" xmlns:w16="http://schemas.microsoft.com/office/word/2018/wordml" xmlns:w16sdtdh="http://schemas.microsoft.com/office/word/2020/wordml/sdtdatahash" xmlns:w16se="http://schemas.microsoft.com/office/word/2015/wordml/symex" xmlns:wpg="http://schemas.microsoft.com/office/word/2010/wordprocessingGroup" xmlns:wpi="http://schemas.microsoft.com/office/word/2010/wordprocessingInk" xmlns:wne="http://schemas.microsoft.com/office/word/2006/wordml" xmlns:wps="http://schemas.microsoft.com/office/word/2010/wordprocessingShape" mc:Ignorable="w14 w15 w16se w16cid w16 w16cex w16sdtdh wp14">
+<w:document xmlns:wpc="http://schemas.microsoft.com/office/word/2010/wordprocessingCanvas" xmlns:cx="http://schemas.microsoft.com/office/drawing/2014/chartex" xmlns:cx1="http://schemas.microsoft.com/office/drawing/2015/9/8/chartex" xmlns:cx2="http://schemas.microsoft.com/office/drawing/2015/10/21/chartex" xmlns:cx3="http://schemas.microsoft.com/office/drawing/2016/5/9/chartex" xmlns:cx4="http://schemas.microsoft.com/office/drawing/2016/5/10/chartex" xmlns:cx5="http://schemas.microsoft.com/office/drawing/2016/5/11/chartex" xmlns:cx6="http://schemas.microsoft.com/office/drawing/2016/5/12/chartex" xmlns:cx7="http://schemas.microsoft.com/office/drawing/2016/5/13/chartex" xmlns:cx8="http://schemas.microsoft.com/office/drawing/2016/5/14/chartex" xmlns:mc="http://schemas.openxmlformats.org/markup-compatibility/2006" xmlns:aink="http://schemas.microsoft.com/office/drawing/2016/ink" xmlns:am3d="http://schemas.microsoft.com/office/drawing/2017/model3d" xmlns:o="urn:schemas-microsoft-com:office:office" xmlns:oel="http://schemas.microsoft.com/office/2019/extlst" xmlns:r="http://schemas.openxmlformats.org/officeDocument/2006/relationships" xmlns:m="http://schemas.openxmlformats.org/officeDocument/2006/math" xmlns:v="urn:schemas-microsoft-com:vml" xmlns:wp14="http://schemas.microsoft.com/office/word/2010/wordprocessingDrawing" xmlns:wp="http://schemas.openxmlformats.org/drawingml/2006/wordprocessingDrawing" xmlns:w10="urn:schemas-microsoft-com:office:word" xmlns:w="http://schemas.openxmlformats.org/wordprocessingml/2006/main" xmlns:w14="http://schemas.microsoft.com/office/word/2010/wordml" xmlns:w15="http://schemas.microsoft.com/office/word/2012/wordml" xmlns:w16cex="http://schemas.microsoft.com/office/word/2018/wordml/cex" xmlns:w16cid="http://schemas.microsoft.com/office/word/2016/wordml/cid" xmlns:w16="http://schemas.microsoft.com/office/word/2018/wordml" xmlns:w16du="http://schemas.microsoft.com/office/word/2023/wordml/word16du" xmlns:w16sdtdh="http://schemas.microsoft.com/office/word/2020/wordml/sdtdatahash" xmlns:w16se="http://schemas.microsoft.com/office/word/2015/wordml/symex" xmlns:wpg="http://schemas.microsoft.com/office/word/2010/wordprocessingGroup" xmlns:wpi="http://schemas.microsoft.com/office/word/2010/wordprocessingInk" xmlns:wne="http://schemas.microsoft.com/office/word/2006/wordml" xmlns:wps="http://schemas.microsoft.com/office/word/2010/wordprocessingShape" mc:Ignorable="w14 w15 w16se w16cid w16 w16cex w16sdtdh wp14">
   <w:body>
     <w:p>
       <w:pPr>
@@ -267,7 +267,7 @@
     <w:sdt>
       <w:sdtPr>
         <w:rPr>
-          <w:rFonts w:asciiTheme="minorHAnsi" w:hAnsiTheme="minorHAnsi" w:eastAsiaTheme="minorHAnsi" w:cstheme="minorBidi"/>
+          <w:rFonts w:asciiTheme="minorHAnsi" w:eastAsiaTheme="minorHAnsi" w:hAnsiTheme="minorHAnsi" w:cstheme="minorBidi"/>
           <w:color w:val="auto"/>
           <w:sz w:val="24"/>
           <w:szCs w:val="24"/>
@@ -308,7 +308,7 @@
           <w:pPr>
             <w:pStyle w:val="TOC1"/>
             <w:rPr>
-              <w:rFonts w:asciiTheme="minorHAnsi" w:hAnsiTheme="minorHAnsi" w:eastAsiaTheme="minorEastAsia" w:cstheme="minorBidi"/>
+              <w:rFonts w:asciiTheme="minorHAnsi" w:eastAsiaTheme="minorEastAsia" w:hAnsiTheme="minorHAnsi" w:cstheme="minorBidi"/>
               <w:noProof/>
               <w:kern w:val="2"/>
               <w:sz w:val="22"/>
@@ -335,7 +335,7 @@
             </w:rPr>
             <w:fldChar w:fldCharType="separate"/>
           </w:r>
-          <w:hyperlink w:history="1" w:anchor="_Toc133947039">
+          <w:hyperlink w:anchor="_Toc133947039" w:history="1">
             <w:r>
               <w:rPr>
                 <w:rStyle w:val="Hyperlink"/>
@@ -398,7 +398,7 @@
           <w:pPr>
             <w:pStyle w:val="TOC1"/>
             <w:rPr>
-              <w:rFonts w:asciiTheme="minorHAnsi" w:hAnsiTheme="minorHAnsi" w:eastAsiaTheme="minorEastAsia" w:cstheme="minorBidi"/>
+              <w:rFonts w:asciiTheme="minorHAnsi" w:eastAsiaTheme="minorEastAsia" w:hAnsiTheme="minorHAnsi" w:cstheme="minorBidi"/>
               <w:noProof/>
               <w:kern w:val="2"/>
               <w:sz w:val="22"/>
@@ -407,7 +407,7 @@
               <w14:ligatures w14:val="standardContextual"/>
             </w:rPr>
           </w:pPr>
-          <w:hyperlink w:history="1" w:anchor="_Toc133947040">
+          <w:hyperlink w:anchor="_Toc133947040" w:history="1">
             <w:r>
               <w:rPr>
                 <w:rStyle w:val="Hyperlink"/>
@@ -470,7 +470,7 @@
           <w:pPr>
             <w:pStyle w:val="TOC1"/>
             <w:rPr>
-              <w:rFonts w:asciiTheme="minorHAnsi" w:hAnsiTheme="minorHAnsi" w:eastAsiaTheme="minorEastAsia" w:cstheme="minorBidi"/>
+              <w:rFonts w:asciiTheme="minorHAnsi" w:eastAsiaTheme="minorEastAsia" w:hAnsiTheme="minorHAnsi" w:cstheme="minorBidi"/>
               <w:noProof/>
               <w:kern w:val="2"/>
               <w:sz w:val="22"/>
@@ -479,7 +479,7 @@
               <w14:ligatures w14:val="standardContextual"/>
             </w:rPr>
           </w:pPr>
-          <w:hyperlink w:history="1" w:anchor="_Toc133947041">
+          <w:hyperlink w:anchor="_Toc133947041" w:history="1">
             <w:r>
               <w:rPr>
                 <w:rStyle w:val="Hyperlink"/>
@@ -542,7 +542,7 @@
           <w:pPr>
             <w:pStyle w:val="TOC1"/>
             <w:rPr>
-              <w:rFonts w:asciiTheme="minorHAnsi" w:hAnsiTheme="minorHAnsi" w:eastAsiaTheme="minorEastAsia" w:cstheme="minorBidi"/>
+              <w:rFonts w:asciiTheme="minorHAnsi" w:eastAsiaTheme="minorEastAsia" w:hAnsiTheme="minorHAnsi" w:cstheme="minorBidi"/>
               <w:noProof/>
               <w:kern w:val="2"/>
               <w:sz w:val="22"/>
@@ -551,7 +551,7 @@
               <w14:ligatures w14:val="standardContextual"/>
             </w:rPr>
           </w:pPr>
-          <w:hyperlink w:history="1" w:anchor="_Toc133947042">
+          <w:hyperlink w:anchor="_Toc133947042" w:history="1">
             <w:r>
               <w:rPr>
                 <w:rStyle w:val="Hyperlink"/>
@@ -614,7 +614,7 @@
           <w:pPr>
             <w:pStyle w:val="TOC1"/>
             <w:rPr>
-              <w:rFonts w:asciiTheme="minorHAnsi" w:hAnsiTheme="minorHAnsi" w:eastAsiaTheme="minorEastAsia" w:cstheme="minorBidi"/>
+              <w:rFonts w:asciiTheme="minorHAnsi" w:eastAsiaTheme="minorEastAsia" w:hAnsiTheme="minorHAnsi" w:cstheme="minorBidi"/>
               <w:noProof/>
               <w:kern w:val="2"/>
               <w:sz w:val="22"/>
@@ -623,7 +623,7 @@
               <w14:ligatures w14:val="standardContextual"/>
             </w:rPr>
           </w:pPr>
-          <w:hyperlink w:history="1" w:anchor="_Toc133947043">
+          <w:hyperlink w:anchor="_Toc133947043" w:history="1">
             <w:r>
               <w:rPr>
                 <w:rStyle w:val="Hyperlink"/>
@@ -700,7 +700,7 @@
               <w14:ligatures w14:val="standardContextual"/>
             </w:rPr>
           </w:pPr>
-          <w:hyperlink w:history="1" w:anchor="_Toc133947044">
+          <w:hyperlink w:anchor="_Toc133947044" w:history="1">
             <w:r>
               <w:rPr>
                 <w:rStyle w:val="Hyperlink"/>
@@ -798,7 +798,7 @@
               <w14:ligatures w14:val="standardContextual"/>
             </w:rPr>
           </w:pPr>
-          <w:hyperlink w:history="1" w:anchor="_Toc133947045">
+          <w:hyperlink w:anchor="_Toc133947045" w:history="1">
             <w:r>
               <w:rPr>
                 <w:rStyle w:val="Hyperlink"/>
@@ -896,7 +896,7 @@
               <w14:ligatures w14:val="standardContextual"/>
             </w:rPr>
           </w:pPr>
-          <w:hyperlink w:history="1" w:anchor="_Toc133947046">
+          <w:hyperlink w:anchor="_Toc133947046" w:history="1">
             <w:r>
               <w:rPr>
                 <w:rStyle w:val="Hyperlink"/>
@@ -992,7 +992,7 @@
               <w14:ligatures w14:val="standardContextual"/>
             </w:rPr>
           </w:pPr>
-          <w:hyperlink w:history="1" w:anchor="_Toc133947047">
+          <w:hyperlink w:anchor="_Toc133947047" w:history="1">
             <w:r>
               <w:rPr>
                 <w:rStyle w:val="Hyperlink"/>
@@ -1090,7 +1090,7 @@
               <w14:ligatures w14:val="standardContextual"/>
             </w:rPr>
           </w:pPr>
-          <w:hyperlink w:history="1" w:anchor="_Toc133947048">
+          <w:hyperlink w:anchor="_Toc133947048" w:history="1">
             <w:r>
               <w:rPr>
                 <w:rStyle w:val="Hyperlink"/>
@@ -1188,7 +1188,7 @@
               <w14:ligatures w14:val="standardContextual"/>
             </w:rPr>
           </w:pPr>
-          <w:hyperlink w:history="1" w:anchor="_Toc133947049">
+          <w:hyperlink w:anchor="_Toc133947049" w:history="1">
             <w:r>
               <w:rPr>
                 <w:rStyle w:val="Hyperlink"/>
@@ -1273,7 +1273,7 @@
           <w:pPr>
             <w:pStyle w:val="TOC1"/>
             <w:rPr>
-              <w:rFonts w:asciiTheme="minorHAnsi" w:hAnsiTheme="minorHAnsi" w:eastAsiaTheme="minorEastAsia" w:cstheme="minorBidi"/>
+              <w:rFonts w:asciiTheme="minorHAnsi" w:eastAsiaTheme="minorEastAsia" w:hAnsiTheme="minorHAnsi" w:cstheme="minorBidi"/>
               <w:noProof/>
               <w:kern w:val="2"/>
               <w:sz w:val="22"/>
@@ -1282,7 +1282,7 @@
               <w14:ligatures w14:val="standardContextual"/>
             </w:rPr>
           </w:pPr>
-          <w:hyperlink w:history="1" w:anchor="_Toc133947050">
+          <w:hyperlink w:anchor="_Toc133947050" w:history="1">
             <w:r>
               <w:rPr>
                 <w:rStyle w:val="Hyperlink"/>
@@ -1346,7 +1346,7 @@
           <w:pPr>
             <w:pStyle w:val="TOC1"/>
             <w:rPr>
-              <w:rFonts w:asciiTheme="minorHAnsi" w:hAnsiTheme="minorHAnsi" w:eastAsiaTheme="minorEastAsia" w:cstheme="minorBidi"/>
+              <w:rFonts w:asciiTheme="minorHAnsi" w:eastAsiaTheme="minorEastAsia" w:hAnsiTheme="minorHAnsi" w:cstheme="minorBidi"/>
               <w:noProof/>
               <w:kern w:val="2"/>
               <w:sz w:val="22"/>
@@ -1355,7 +1355,7 @@
               <w14:ligatures w14:val="standardContextual"/>
             </w:rPr>
           </w:pPr>
-          <w:hyperlink w:history="1" w:anchor="_Toc133947051">
+          <w:hyperlink w:anchor="_Toc133947051" w:history="1">
             <w:r>
               <w:rPr>
                 <w:rStyle w:val="Hyperlink"/>
@@ -1418,7 +1418,7 @@
           <w:pPr>
             <w:pStyle w:val="TOC1"/>
             <w:rPr>
-              <w:rFonts w:asciiTheme="minorHAnsi" w:hAnsiTheme="minorHAnsi" w:eastAsiaTheme="minorEastAsia" w:cstheme="minorBidi"/>
+              <w:rFonts w:asciiTheme="minorHAnsi" w:eastAsiaTheme="minorEastAsia" w:hAnsiTheme="minorHAnsi" w:cstheme="minorBidi"/>
               <w:noProof/>
               <w:kern w:val="2"/>
               <w:sz w:val="22"/>
@@ -1427,7 +1427,7 @@
               <w14:ligatures w14:val="standardContextual"/>
             </w:rPr>
           </w:pPr>
-          <w:hyperlink w:history="1" w:anchor="_Toc133947052">
+          <w:hyperlink w:anchor="_Toc133947052" w:history="1">
             <w:r>
               <w:rPr>
                 <w:rStyle w:val="Hyperlink"/>
@@ -1490,7 +1490,7 @@
           <w:pPr>
             <w:pStyle w:val="TOC1"/>
             <w:rPr>
-              <w:rFonts w:asciiTheme="minorHAnsi" w:hAnsiTheme="minorHAnsi" w:eastAsiaTheme="minorEastAsia" w:cstheme="minorBidi"/>
+              <w:rFonts w:asciiTheme="minorHAnsi" w:eastAsiaTheme="minorEastAsia" w:hAnsiTheme="minorHAnsi" w:cstheme="minorBidi"/>
               <w:noProof/>
               <w:kern w:val="2"/>
               <w:sz w:val="22"/>
@@ -1499,7 +1499,7 @@
               <w14:ligatures w14:val="standardContextual"/>
             </w:rPr>
           </w:pPr>
-          <w:hyperlink w:history="1" w:anchor="_Toc133947053">
+          <w:hyperlink w:anchor="_Toc133947053" w:history="1">
             <w:r>
               <w:rPr>
                 <w:rStyle w:val="Hyperlink"/>
@@ -1594,9 +1594,9 @@
         </w:rPr>
         <w:br w:type="page"/>
       </w:r>
-      <w:bookmarkStart w:name="_Toc226016639" w:id="0"/>
-      <w:bookmarkStart w:name="_Toc332300830" w:id="1"/>
-      <w:bookmarkStart w:name="_Toc133947039" w:id="2"/>
+      <w:bookmarkStart w:id="0" w:name="_Toc226016639"/>
+      <w:bookmarkStart w:id="1" w:name="_Toc332300830"/>
+      <w:bookmarkStart w:id="2" w:name="_Toc133947039"/>
       <w:r>
         <w:rPr>
           <w:rFonts w:asciiTheme="minorHAnsi" w:hAnsiTheme="minorHAnsi" w:cstheme="minorBidi"/>
@@ -1604,6 +1604,7 @@
           <w:sz w:val="28"/>
           <w:szCs w:val="28"/>
         </w:rPr>
+        <w:lastRenderedPageBreak/>
         <w:t>Introduction</w:t>
       </w:r>
       <w:bookmarkEnd w:id="0"/>
@@ -1898,9 +1899,9 @@
           <w:szCs w:val="28"/>
         </w:rPr>
       </w:pPr>
-      <w:bookmarkStart w:name="_Toc226016640" w:id="3"/>
-      <w:bookmarkStart w:name="_Toc332300831" w:id="4"/>
-      <w:bookmarkStart w:name="_Toc133947040" w:id="5"/>
+      <w:bookmarkStart w:id="3" w:name="_Toc226016640"/>
+      <w:bookmarkStart w:id="4" w:name="_Toc332300831"/>
+      <w:bookmarkStart w:id="5" w:name="_Toc133947040"/>
       <w:r>
         <w:rPr>
           <w:rFonts w:asciiTheme="minorHAnsi" w:hAnsiTheme="minorHAnsi" w:cstheme="minorBidi"/>
@@ -1908,6 +1909,7 @@
           <w:sz w:val="28"/>
           <w:szCs w:val="28"/>
         </w:rPr>
+        <w:lastRenderedPageBreak/>
         <w:t>Scope Management Approach</w:t>
       </w:r>
       <w:bookmarkEnd w:id="3"/>
@@ -2043,7 +2045,7 @@
       </w:pPr>
       <w:r>
         <w:rPr>
-          <w:rFonts w:ascii="Calibri" w:hAnsi="Calibri" w:eastAsia="Calibri" w:cs="Calibri"/>
+          <w:rFonts w:ascii="Calibri" w:eastAsia="Calibri" w:hAnsi="Calibri" w:cs="Calibri"/>
         </w:rPr>
         <w:t>To manage any changes to the project scope, the project team will follow the following procedures:</w:t>
       </w:r>
@@ -2053,7 +2055,7 @@
         <w:spacing w:line="257" w:lineRule="auto"/>
         <w:jc w:val="both"/>
         <w:rPr>
-          <w:rFonts w:ascii="Calibri" w:hAnsi="Calibri" w:eastAsia="Calibri" w:cs="Calibri"/>
+          <w:rFonts w:ascii="Calibri" w:eastAsia="Calibri" w:hAnsi="Calibri" w:cs="Calibri"/>
         </w:rPr>
       </w:pPr>
     </w:p>
@@ -2069,7 +2071,7 @@
       </w:pPr>
       <w:r>
         <w:rPr>
-          <w:rFonts w:ascii="Calibri" w:hAnsi="Calibri" w:eastAsia="Calibri" w:cs="Calibri"/>
+          <w:rFonts w:ascii="Calibri" w:eastAsia="Calibri" w:hAnsi="Calibri" w:cs="Calibri"/>
         </w:rPr>
         <w:t>All project scope changes will be documented and communicated to all relevant stakeholders. This ensures that all project participants are informed of any changes and understand how they may affect the project.</w:t>
       </w:r>
@@ -2093,13 +2095,13 @@
       </w:pPr>
       <w:r>
         <w:rPr>
-          <w:rFonts w:ascii="Calibri" w:hAnsi="Calibri" w:eastAsia="Calibri" w:cs="Calibri"/>
+          <w:rFonts w:ascii="Calibri" w:eastAsia="Calibri" w:hAnsi="Calibri" w:cs="Calibri"/>
         </w:rPr>
         <w:t>T</w:t>
       </w:r>
       <w:r>
         <w:rPr>
-          <w:rFonts w:ascii="Calibri" w:hAnsi="Calibri" w:eastAsia="Calibri" w:cs="Calibri"/>
+          <w:rFonts w:ascii="Calibri" w:eastAsia="Calibri" w:hAnsi="Calibri" w:cs="Calibri"/>
         </w:rPr>
         <w:t>he project team will examine the scope change's impact on the project's timeframe, budget, and resources. This study will help establish whether the change is possible and what changes to the project plan may be required.</w:t>
       </w:r>
@@ -2123,7 +2125,7 @@
       </w:pPr>
       <w:r>
         <w:rPr>
-          <w:rFonts w:ascii="Calibri" w:hAnsi="Calibri" w:eastAsia="Calibri" w:cs="Calibri"/>
+          <w:rFonts w:ascii="Calibri" w:eastAsia="Calibri" w:hAnsi="Calibri" w:cs="Calibri"/>
         </w:rPr>
         <w:t>The project sponsor or steering committee will approve or reject changes to the project scope. This ensures that any adjustments are consistent with the overall project goals and priorities, and that all stakeholders support the proposed changes.</w:t>
       </w:r>
@@ -2133,7 +2135,7 @@
         <w:spacing w:line="257" w:lineRule="auto"/>
         <w:jc w:val="both"/>
         <w:rPr>
-          <w:rFonts w:ascii="Calibri" w:hAnsi="Calibri" w:eastAsia="Calibri" w:cs="Calibri"/>
+          <w:rFonts w:ascii="Calibri" w:eastAsia="Calibri" w:hAnsi="Calibri" w:cs="Calibri"/>
         </w:rPr>
       </w:pPr>
     </w:p>
@@ -2147,12 +2149,12 @@
         <w:spacing w:line="257" w:lineRule="auto"/>
         <w:jc w:val="both"/>
         <w:rPr>
-          <w:rFonts w:ascii="Calibri" w:hAnsi="Calibri" w:eastAsia="Calibri" w:cs="Calibri"/>
-        </w:rPr>
-      </w:pPr>
-      <w:r>
-        <w:rPr>
-          <w:rFonts w:ascii="Calibri" w:hAnsi="Calibri" w:eastAsia="Calibri" w:cs="Calibri"/>
+          <w:rFonts w:ascii="Calibri" w:eastAsia="Calibri" w:hAnsi="Calibri" w:cs="Calibri"/>
+        </w:rPr>
+      </w:pPr>
+      <w:r>
+        <w:rPr>
+          <w:rFonts w:ascii="Calibri" w:eastAsia="Calibri" w:hAnsi="Calibri" w:cs="Calibri"/>
         </w:rPr>
         <w:t>If the change is approved, the project team will make the necessary changes to the scope, timeline, budget, and resources. This will aid in keeping the project on schedule and ensuring that all modifications are correctly accounted for in the project plan.</w:t>
       </w:r>
@@ -2170,7 +2172,7 @@
       </w:pPr>
       <w:r>
         <w:rPr>
-          <w:rFonts w:ascii="Calibri" w:hAnsi="Calibri" w:eastAsia="Calibri" w:cs="Calibri"/>
+          <w:rFonts w:ascii="Calibri" w:eastAsia="Calibri" w:hAnsi="Calibri" w:cs="Calibri"/>
         </w:rPr>
         <w:t>By adhering to these rules, the project team will be able to efficiently manage any modifications to the project scope and ensure that the project is finished on time, on budget, and to the satisfaction of all stakeholders.</w:t>
       </w:r>
@@ -2196,8 +2198,8 @@
           <w:szCs w:val="28"/>
         </w:rPr>
       </w:pPr>
-      <w:bookmarkStart w:name="_Toc332300832" w:id="6"/>
-      <w:bookmarkStart w:name="_Toc133947041" w:id="7"/>
+      <w:bookmarkStart w:id="6" w:name="_Toc332300832"/>
+      <w:bookmarkStart w:id="7" w:name="_Toc133947041"/>
       <w:r>
         <w:rPr>
           <w:rFonts w:asciiTheme="minorHAnsi" w:hAnsiTheme="minorHAnsi"/>
@@ -2205,6 +2207,7 @@
           <w:sz w:val="28"/>
           <w:szCs w:val="28"/>
         </w:rPr>
+        <w:lastRenderedPageBreak/>
         <w:t>Roles and Responsibilities</w:t>
       </w:r>
       <w:bookmarkEnd w:id="6"/>
@@ -2484,7 +2487,14 @@
           <w:b/>
           <w:bCs/>
         </w:rPr>
-        <w:t>Stakeholders</w:t>
+        <w:t>Stakeholder</w:t>
+      </w:r>
+      <w:r>
+        <w:rPr>
+          <w:b/>
+          <w:bCs/>
+        </w:rPr>
+        <w:t>/Project Sponsor</w:t>
       </w:r>
     </w:p>
     <w:p>
@@ -2503,62 +2513,14 @@
         <w:jc w:val="both"/>
       </w:pPr>
       <w:r>
-        <w:t>Stakeholders are responsible for providing input on the project's scope, including requirements and expectations. They are also responsible for accepting the project deliverables as defined by the project's scope. It is important for the Project Manager to communicate regularly with stakeholders to ensure that the project remains aligned with their needs and expectations.</w:t>
-      </w:r>
-    </w:p>
-    <w:p>
-      <w:pPr>
-        <w:pStyle w:val="ListParagraph"/>
-        <w:jc w:val="both"/>
-        <w:rPr>
-          <w:b/>
-          <w:bCs/>
-        </w:rPr>
-      </w:pPr>
-    </w:p>
-    <w:p>
-      <w:pPr>
-        <w:pStyle w:val="ListParagraph"/>
-        <w:numPr>
-          <w:ilvl w:val="0"/>
-          <w:numId w:val="25"/>
-        </w:numPr>
-        <w:jc w:val="both"/>
-        <w:rPr>
-          <w:b/>
-          <w:bCs/>
-        </w:rPr>
-      </w:pPr>
-      <w:r>
-        <w:rPr>
-          <w:b/>
-          <w:bCs/>
-        </w:rPr>
-        <w:t>Class Adviser</w:t>
-      </w:r>
-    </w:p>
-    <w:p>
-      <w:pPr>
-        <w:pStyle w:val="ListParagraph"/>
-        <w:jc w:val="both"/>
-        <w:rPr>
-          <w:b/>
-          <w:bCs/>
-        </w:rPr>
-      </w:pPr>
-    </w:p>
-    <w:p>
-      <w:pPr>
-        <w:pStyle w:val="ListParagraph"/>
-        <w:jc w:val="both"/>
-      </w:pPr>
-      <w:r>
-        <w:t>The Class Adviser is responsible for providing guidance and support to the Project Manager and team. They should ensure that the project aligns with any relevant academic requirements and provide advice on best practices for managing project scope.</w:t>
-      </w:r>
-    </w:p>
-    <w:p>
-      <w:pPr>
-        <w:ind w:left="360"/>
+        <w:t xml:space="preserve">The stakeholder/Project Sponsor is </w:t>
+      </w:r>
+      <w:r>
+        <w:t>responsible for providing input on the project's scope, including requirements and expectations. They are also responsible for accepting the project deliverables as defined by the project's scope. It is important for the Project Manager to communicate regularly with stakeholders to ensure that the project remains aligned with their needs and expectations.</w:t>
+      </w:r>
+    </w:p>
+    <w:p>
+      <w:pPr>
         <w:jc w:val="both"/>
       </w:pPr>
     </w:p>
@@ -2614,8 +2576,8 @@
           <w:szCs w:val="28"/>
         </w:rPr>
       </w:pPr>
-      <w:bookmarkStart w:name="_Toc332300833" w:id="8"/>
-      <w:bookmarkStart w:name="_Toc133947042" w:id="9"/>
+      <w:bookmarkStart w:id="8" w:name="_Toc332300833"/>
+      <w:bookmarkStart w:id="9" w:name="_Toc133947042"/>
       <w:r>
         <w:rPr>
           <w:rFonts w:asciiTheme="minorHAnsi" w:hAnsiTheme="minorHAnsi" w:cstheme="minorBidi"/>
@@ -2666,8 +2628,8 @@
           <w:szCs w:val="28"/>
         </w:rPr>
       </w:pPr>
-      <w:bookmarkStart w:name="_Toc332300834" w:id="10"/>
-      <w:bookmarkStart w:name="_Toc133947043" w:id="11"/>
+      <w:bookmarkStart w:id="10" w:name="_Toc332300834"/>
+      <w:bookmarkStart w:id="11" w:name="_Toc133947043"/>
       <w:r>
         <w:rPr>
           <w:rFonts w:asciiTheme="minorHAnsi" w:hAnsiTheme="minorHAnsi" w:cstheme="minorHAnsi"/>
@@ -2725,7 +2687,7 @@
           <w:szCs w:val="28"/>
         </w:rPr>
       </w:pPr>
-      <w:bookmarkStart w:name="_Toc133947044" w:id="12"/>
+      <w:bookmarkStart w:id="12" w:name="_Toc133947044"/>
       <w:r>
         <w:rPr>
           <w:rFonts w:eastAsia="Times New Roman" w:cstheme="minorHAnsi"/>
@@ -2748,6 +2710,7 @@
         <w:jc w:val="both"/>
       </w:pPr>
       <w:r>
+        <w:lastRenderedPageBreak/>
         <w:t xml:space="preserve">The Barangay South Signal Village Web App is a centralized and live web application for the residents of the Barangay South Signal Village that provides information about the barangay and caters to online services such as requesting documents online and submitting concerns to the barangay officials. </w:t>
       </w:r>
     </w:p>
@@ -2821,7 +2784,7 @@
           <w:szCs w:val="28"/>
         </w:rPr>
       </w:pPr>
-      <w:bookmarkStart w:name="_Toc133947045" w:id="13"/>
+      <w:bookmarkStart w:id="13" w:name="_Toc133947045"/>
       <w:r>
         <w:rPr>
           <w:rFonts w:eastAsia="Times New Roman" w:cstheme="minorHAnsi"/>
@@ -3049,7 +3012,7 @@
           <w:numId w:val="8"/>
         </w:numPr>
       </w:pPr>
-      <w:bookmarkStart w:name="_Toc133947046" w:id="14"/>
+      <w:bookmarkStart w:id="14" w:name="_Toc133947046"/>
       <w:r>
         <w:rPr>
           <w:rFonts w:eastAsia="Times New Roman" w:cstheme="minorHAnsi"/>
@@ -3067,6 +3030,7 @@
         <w:ind w:left="720"/>
       </w:pPr>
       <w:r>
+        <w:lastRenderedPageBreak/>
         <w:t>The following list of deliverables will be provided upon successful completion of the project:</w:t>
       </w:r>
     </w:p>
@@ -3661,7 +3625,7 @@
           <w:szCs w:val="28"/>
         </w:rPr>
       </w:pPr>
-      <w:bookmarkStart w:name="_Toc133947047" w:id="15"/>
+      <w:bookmarkStart w:id="15" w:name="_Toc133947047"/>
       <w:r>
         <w:rPr>
           <w:rFonts w:eastAsia="Times New Roman" w:cstheme="minorHAnsi"/>
@@ -3753,7 +3717,7 @@
           <w:szCs w:val="28"/>
         </w:rPr>
       </w:pPr>
-      <w:bookmarkStart w:name="_Toc133947048" w:id="16"/>
+      <w:bookmarkStart w:id="16" w:name="_Toc133947048"/>
       <w:r>
         <w:rPr>
           <w:rFonts w:eastAsia="Times New Roman" w:cstheme="minorHAnsi"/>
@@ -3820,6 +3784,7 @@
         </w:numPr>
       </w:pPr>
       <w:r>
+        <w:lastRenderedPageBreak/>
         <w:t>Legal requirements and procedures due to being under the Local Government Unit (LGU) must be followed.</w:t>
       </w:r>
     </w:p>
@@ -3843,7 +3808,7 @@
           <w:szCs w:val="28"/>
         </w:rPr>
       </w:pPr>
-      <w:bookmarkStart w:name="_Toc133947049" w:id="17"/>
+      <w:bookmarkStart w:id="17" w:name="_Toc133947049"/>
       <w:r>
         <w:rPr>
           <w:rFonts w:eastAsia="Times New Roman" w:cstheme="minorHAnsi"/>
@@ -3934,8 +3899,8 @@
           <w:szCs w:val="28"/>
         </w:rPr>
       </w:pPr>
-      <w:bookmarkStart w:name="_Toc332300835" w:id="18"/>
-      <w:bookmarkStart w:name="_Toc133947050" w:id="19"/>
+      <w:bookmarkStart w:id="18" w:name="_Toc332300835"/>
+      <w:bookmarkStart w:id="19" w:name="_Toc133947050"/>
       <w:r>
         <w:rPr>
           <w:rFonts w:asciiTheme="minorHAnsi" w:hAnsiTheme="minorHAnsi" w:cstheme="minorHAnsi"/>
@@ -4203,6 +4168,7 @@
         </w:numPr>
       </w:pPr>
       <w:r>
+        <w:lastRenderedPageBreak/>
         <w:t>Creation of presentation deck</w:t>
       </w:r>
     </w:p>
@@ -4722,6 +4688,7 @@
         </w:numPr>
       </w:pPr>
       <w:r>
+        <w:lastRenderedPageBreak/>
         <w:t>Entity Relationship Diagram</w:t>
       </w:r>
     </w:p>
@@ -4933,15 +4900,9 @@
           <w:ilvl w:val="4"/>
           <w:numId w:val="19"/>
         </w:numPr>
-        <w:rPr/>
-      </w:pPr>
-      <w:r>
-        <w:rPr/>
-        <w:t xml:space="preserve">MSYADD </w:t>
-      </w:r>
-      <w:r>
-        <w:rPr/>
-        <w:t>Final Presentation (Sprint 6)</w:t>
+      </w:pPr>
+      <w:r>
+        <w:t>MSYADD Final Presentation (Sprint 6)</w:t>
       </w:r>
     </w:p>
     <w:p>
@@ -4951,10 +4912,8 @@
           <w:ilvl w:val="3"/>
           <w:numId w:val="19"/>
         </w:numPr>
-        <w:rPr/>
-      </w:pPr>
-      <w:r>
-        <w:rPr/>
+      </w:pPr>
+      <w:r>
         <w:t>Revision for Final Paper</w:t>
       </w:r>
     </w:p>
@@ -4965,10 +4924,8 @@
           <w:ilvl w:val="3"/>
           <w:numId w:val="19"/>
         </w:numPr>
-        <w:rPr/>
-      </w:pPr>
-      <w:r>
-        <w:rPr/>
+      </w:pPr>
+      <w:r>
         <w:t>Submission of Final Requirements</w:t>
       </w:r>
     </w:p>
@@ -5238,6 +5195,7 @@
         </w:numPr>
       </w:pPr>
       <w:r>
+        <w:lastRenderedPageBreak/>
         <w:t>Submission of Midterm Requirement</w:t>
       </w:r>
     </w:p>
@@ -5787,6 +5745,7 @@
         </w:numPr>
       </w:pPr>
       <w:r>
+        <w:lastRenderedPageBreak/>
         <w:t>Creation of Project Execution Monitoring Report</w:t>
       </w:r>
     </w:p>
@@ -5953,6 +5912,117 @@
       </w:pPr>
       <w:r>
         <w:t>PROJMAN Final presentation (Sprint 11)</w:t>
+      </w:r>
+    </w:p>
+    <w:p>
+      <w:pPr>
+        <w:pStyle w:val="NoSpacing"/>
+        <w:numPr>
+          <w:ilvl w:val="1"/>
+          <w:numId w:val="19"/>
+        </w:numPr>
+        <w:rPr>
+          <w:b/>
+          <w:bCs/>
+        </w:rPr>
+      </w:pPr>
+      <w:r>
+        <w:rPr>
+          <w:b/>
+          <w:bCs/>
+        </w:rPr>
+        <w:t>TESTING</w:t>
+      </w:r>
+    </w:p>
+    <w:p>
+      <w:pPr>
+        <w:pStyle w:val="NoSpacing"/>
+        <w:ind w:left="792"/>
+      </w:pPr>
+      <w:r>
+        <w:t xml:space="preserve">     1.5.1.1</w:t>
+      </w:r>
+      <w:r>
+        <w:tab/>
+        <w:t>Unit Testing for Release 1</w:t>
+      </w:r>
+    </w:p>
+    <w:p>
+      <w:pPr>
+        <w:pStyle w:val="NoSpacing"/>
+        <w:ind w:left="792"/>
+      </w:pPr>
+      <w:r>
+        <w:t xml:space="preserve">     1.5.1.2</w:t>
+      </w:r>
+      <w:r>
+        <w:tab/>
+        <w:t>Unit Testing for Release 2</w:t>
+      </w:r>
+    </w:p>
+    <w:p>
+      <w:pPr>
+        <w:pStyle w:val="NoSpacing"/>
+        <w:ind w:left="792"/>
+      </w:pPr>
+      <w:r>
+        <w:t xml:space="preserve">     1.5.1.3</w:t>
+      </w:r>
+      <w:r>
+        <w:tab/>
+        <w:t>Unit Testing for Release 3</w:t>
+      </w:r>
+    </w:p>
+    <w:p>
+      <w:pPr>
+        <w:pStyle w:val="NoSpacing"/>
+        <w:ind w:left="792"/>
+      </w:pPr>
+      <w:r>
+        <w:t xml:space="preserve">     1.5.1.4</w:t>
+      </w:r>
+      <w:r>
+        <w:tab/>
+        <w:t>Users Acceptance Test (Test Case)</w:t>
+      </w:r>
+    </w:p>
+    <w:p>
+      <w:pPr>
+        <w:pStyle w:val="NoSpacing"/>
+        <w:ind w:left="792"/>
+      </w:pPr>
+      <w:r>
+        <w:t xml:space="preserve">     1.5.1.5</w:t>
+      </w:r>
+      <w:r>
+        <w:tab/>
+        <w:t>Security Testing</w:t>
+      </w:r>
+    </w:p>
+    <w:p>
+      <w:pPr>
+        <w:pStyle w:val="NoSpacing"/>
+        <w:ind w:left="792"/>
+      </w:pPr>
+      <w:r>
+        <w:t xml:space="preserve">     1.5.1.6</w:t>
+      </w:r>
+      <w:r>
+        <w:tab/>
+        <w:t>Functional Testing</w:t>
+      </w:r>
+    </w:p>
+    <w:p>
+      <w:pPr>
+        <w:pStyle w:val="NoSpacing"/>
+        <w:ind w:left="792"/>
+      </w:pPr>
+      <w:r>
+        <w:t xml:space="preserve">     1.5.1.7</w:t>
+      </w:r>
+      <w:r>
+        <w:tab/>
+        <w:t>Verified use cases with the client (Sprint 12)</w:t>
       </w:r>
     </w:p>
     <w:p>
@@ -6065,8 +6135,8 @@
           <w:szCs w:val="28"/>
         </w:rPr>
       </w:pPr>
-      <w:bookmarkStart w:name="_Toc332300836" w:id="20"/>
-      <w:bookmarkStart w:name="_Toc133947051" w:id="21"/>
+      <w:bookmarkStart w:id="20" w:name="_Toc332300836"/>
+      <w:bookmarkStart w:id="21" w:name="_Toc133947051"/>
       <w:r>
         <w:rPr>
           <w:rFonts w:asciiTheme="minorHAnsi" w:hAnsiTheme="minorHAnsi" w:cstheme="minorBidi"/>
@@ -6129,8 +6199,8 @@
           <w:szCs w:val="28"/>
         </w:rPr>
       </w:pPr>
-      <w:bookmarkStart w:name="_Toc332300837" w:id="22"/>
-      <w:bookmarkStart w:name="_Toc133947052" w:id="23"/>
+      <w:bookmarkStart w:id="22" w:name="_Toc332300837"/>
+      <w:bookmarkStart w:id="23" w:name="_Toc133947052"/>
       <w:r>
         <w:rPr>
           <w:rFonts w:asciiTheme="minorHAnsi" w:hAnsiTheme="minorHAnsi" w:cstheme="minorBidi"/>
@@ -6138,6 +6208,7 @@
           <w:sz w:val="28"/>
           <w:szCs w:val="28"/>
         </w:rPr>
+        <w:lastRenderedPageBreak/>
         <w:t>Scope Control</w:t>
       </w:r>
       <w:bookmarkEnd w:id="22"/>
@@ -6180,8 +6251,8 @@
           <w:szCs w:val="28"/>
         </w:rPr>
       </w:pPr>
-      <w:bookmarkStart w:name="_Toc332300838" w:id="24"/>
-      <w:bookmarkStart w:name="_Toc133947053" w:id="25"/>
+      <w:bookmarkStart w:id="24" w:name="_Toc332300838"/>
+      <w:bookmarkStart w:id="25" w:name="_Toc133947053"/>
       <w:r>
         <w:rPr>
           <w:rFonts w:asciiTheme="minorHAnsi" w:hAnsiTheme="minorHAnsi" w:cstheme="minorHAnsi"/>
@@ -6289,7 +6360,7 @@
     <w:sectPr>
       <w:headerReference w:type="default" r:id="rId11"/>
       <w:footerReference w:type="default" r:id="rId12"/>
-      <w:pgSz w:w="12240" w:h="15840" w:orient="portrait"/>
+      <w:pgSz w:w="12240" w:h="15840"/>
       <w:pgMar w:top="2601" w:right="1440" w:bottom="1440" w:left="1440" w:header="720" w:footer="720" w:gutter="0"/>
       <w:cols w:space="720"/>
       <w:docGrid w:linePitch="360"/>
@@ -6299,7 +6370,7 @@
 </file>
 
 <file path=word/endnotes.xml><?xml version="1.0" encoding="utf-8"?>
-<w:endnotes xmlns:wpc="http://schemas.microsoft.com/office/word/2010/wordprocessingCanvas" xmlns:cx="http://schemas.microsoft.com/office/drawing/2014/chartex" xmlns:cx1="http://schemas.microsoft.com/office/drawing/2015/9/8/chartex" xmlns:cx2="http://schemas.microsoft.com/office/drawing/2015/10/21/chartex" xmlns:cx3="http://schemas.microsoft.com/office/drawing/2016/5/9/chartex" xmlns:cx4="http://schemas.microsoft.com/office/drawing/2016/5/10/chartex" xmlns:cx5="http://schemas.microsoft.com/office/drawing/2016/5/11/chartex" xmlns:cx6="http://schemas.microsoft.com/office/drawing/2016/5/12/chartex" xmlns:cx7="http://schemas.microsoft.com/office/drawing/2016/5/13/chartex" xmlns:cx8="http://schemas.microsoft.com/office/drawing/2016/5/14/chartex" xmlns:mc="http://schemas.openxmlformats.org/markup-compatibility/2006" xmlns:aink="http://schemas.microsoft.com/office/drawing/2016/ink" xmlns:am3d="http://schemas.microsoft.com/office/drawing/2017/model3d" xmlns:o="urn:schemas-microsoft-com:office:office" xmlns:oel="http://schemas.microsoft.com/office/2019/extlst" xmlns:r="http://schemas.openxmlformats.org/officeDocument/2006/relationships" xmlns:m="http://schemas.openxmlformats.org/officeDocument/2006/math" xmlns:v="urn:schemas-microsoft-com:vml" xmlns:wp14="http://schemas.microsoft.com/office/word/2010/wordprocessingDrawing" xmlns:wp="http://schemas.openxmlformats.org/drawingml/2006/wordprocessingDrawing" xmlns:w10="urn:schemas-microsoft-com:office:word" xmlns:w="http://schemas.openxmlformats.org/wordprocessingml/2006/main" xmlns:w14="http://schemas.microsoft.com/office/word/2010/wordml" xmlns:w15="http://schemas.microsoft.com/office/word/2012/wordml" xmlns:w16cex="http://schemas.microsoft.com/office/word/2018/wordml/cex" xmlns:w16cid="http://schemas.microsoft.com/office/word/2016/wordml/cid" xmlns:w16="http://schemas.microsoft.com/office/word/2018/wordml" xmlns:w16sdtdh="http://schemas.microsoft.com/office/word/2020/wordml/sdtdatahash" xmlns:w16se="http://schemas.microsoft.com/office/word/2015/wordml/symex" xmlns:wpg="http://schemas.microsoft.com/office/word/2010/wordprocessingGroup" xmlns:wpi="http://schemas.microsoft.com/office/word/2010/wordprocessingInk" xmlns:wne="http://schemas.microsoft.com/office/word/2006/wordml" xmlns:wps="http://schemas.microsoft.com/office/word/2010/wordprocessingShape" mc:Ignorable="w14 w15 w16se w16cid w16 w16cex w16sdtdh wp14">
+<w:endnotes xmlns:wpc="http://schemas.microsoft.com/office/word/2010/wordprocessingCanvas" xmlns:cx="http://schemas.microsoft.com/office/drawing/2014/chartex" xmlns:cx1="http://schemas.microsoft.com/office/drawing/2015/9/8/chartex" xmlns:cx2="http://schemas.microsoft.com/office/drawing/2015/10/21/chartex" xmlns:cx3="http://schemas.microsoft.com/office/drawing/2016/5/9/chartex" xmlns:cx4="http://schemas.microsoft.com/office/drawing/2016/5/10/chartex" xmlns:cx5="http://schemas.microsoft.com/office/drawing/2016/5/11/chartex" xmlns:cx6="http://schemas.microsoft.com/office/drawing/2016/5/12/chartex" xmlns:cx7="http://schemas.microsoft.com/office/drawing/2016/5/13/chartex" xmlns:cx8="http://schemas.microsoft.com/office/drawing/2016/5/14/chartex" xmlns:mc="http://schemas.openxmlformats.org/markup-compatibility/2006" xmlns:aink="http://schemas.microsoft.com/office/drawing/2016/ink" xmlns:am3d="http://schemas.microsoft.com/office/drawing/2017/model3d" xmlns:o="urn:schemas-microsoft-com:office:office" xmlns:oel="http://schemas.microsoft.com/office/2019/extlst" xmlns:r="http://schemas.openxmlformats.org/officeDocument/2006/relationships" xmlns:m="http://schemas.openxmlformats.org/officeDocument/2006/math" xmlns:v="urn:schemas-microsoft-com:vml" xmlns:wp14="http://schemas.microsoft.com/office/word/2010/wordprocessingDrawing" xmlns:wp="http://schemas.openxmlformats.org/drawingml/2006/wordprocessingDrawing" xmlns:w10="urn:schemas-microsoft-com:office:word" xmlns:w="http://schemas.openxmlformats.org/wordprocessingml/2006/main" xmlns:w14="http://schemas.microsoft.com/office/word/2010/wordml" xmlns:w15="http://schemas.microsoft.com/office/word/2012/wordml" xmlns:w16cex="http://schemas.microsoft.com/office/word/2018/wordml/cex" xmlns:w16cid="http://schemas.microsoft.com/office/word/2016/wordml/cid" xmlns:w16="http://schemas.microsoft.com/office/word/2018/wordml" xmlns:w16du="http://schemas.microsoft.com/office/word/2023/wordml/word16du" xmlns:w16sdtdh="http://schemas.microsoft.com/office/word/2020/wordml/sdtdatahash" xmlns:w16se="http://schemas.microsoft.com/office/word/2015/wordml/symex" xmlns:wpg="http://schemas.microsoft.com/office/word/2010/wordprocessingGroup" xmlns:wpi="http://schemas.microsoft.com/office/word/2010/wordprocessingInk" xmlns:wne="http://schemas.microsoft.com/office/word/2006/wordml" xmlns:wps="http://schemas.microsoft.com/office/word/2010/wordprocessingShape" mc:Ignorable="w14 w15 w16se w16cid w16 w16cex w16sdtdh wp14">
   <w:endnote w:type="separator" w:id="-1">
     <w:p>
       <w:r>
@@ -6321,7 +6392,7 @@
 </file>
 
 <file path=word/footer1.xml><?xml version="1.0" encoding="utf-8"?>
-<w:ftr xmlns:wpc="http://schemas.microsoft.com/office/word/2010/wordprocessingCanvas" xmlns:cx="http://schemas.microsoft.com/office/drawing/2014/chartex" xmlns:cx1="http://schemas.microsoft.com/office/drawing/2015/9/8/chartex" xmlns:cx2="http://schemas.microsoft.com/office/drawing/2015/10/21/chartex" xmlns:cx3="http://schemas.microsoft.com/office/drawing/2016/5/9/chartex" xmlns:cx4="http://schemas.microsoft.com/office/drawing/2016/5/10/chartex" xmlns:cx5="http://schemas.microsoft.com/office/drawing/2016/5/11/chartex" xmlns:cx6="http://schemas.microsoft.com/office/drawing/2016/5/12/chartex" xmlns:cx7="http://schemas.microsoft.com/office/drawing/2016/5/13/chartex" xmlns:cx8="http://schemas.microsoft.com/office/drawing/2016/5/14/chartex" xmlns:mc="http://schemas.openxmlformats.org/markup-compatibility/2006" xmlns:aink="http://schemas.microsoft.com/office/drawing/2016/ink" xmlns:am3d="http://schemas.microsoft.com/office/drawing/2017/model3d" xmlns:o="urn:schemas-microsoft-com:office:office" xmlns:oel="http://schemas.microsoft.com/office/2019/extlst" xmlns:r="http://schemas.openxmlformats.org/officeDocument/2006/relationships" xmlns:m="http://schemas.openxmlformats.org/officeDocument/2006/math" xmlns:v="urn:schemas-microsoft-com:vml" xmlns:wp14="http://schemas.microsoft.com/office/word/2010/wordprocessingDrawing" xmlns:wp="http://schemas.openxmlformats.org/drawingml/2006/wordprocessingDrawing" xmlns:w10="urn:schemas-microsoft-com:office:word" xmlns:w="http://schemas.openxmlformats.org/wordprocessingml/2006/main" xmlns:w14="http://schemas.microsoft.com/office/word/2010/wordml" xmlns:w15="http://schemas.microsoft.com/office/word/2012/wordml" xmlns:w16cex="http://schemas.microsoft.com/office/word/2018/wordml/cex" xmlns:w16cid="http://schemas.microsoft.com/office/word/2016/wordml/cid" xmlns:w16="http://schemas.microsoft.com/office/word/2018/wordml" xmlns:w16sdtdh="http://schemas.microsoft.com/office/word/2020/wordml/sdtdatahash" xmlns:w16se="http://schemas.microsoft.com/office/word/2015/wordml/symex" xmlns:wpg="http://schemas.microsoft.com/office/word/2010/wordprocessingGroup" xmlns:wpi="http://schemas.microsoft.com/office/word/2010/wordprocessingInk" xmlns:wne="http://schemas.microsoft.com/office/word/2006/wordml" xmlns:wps="http://schemas.microsoft.com/office/word/2010/wordprocessingShape" xmlns:a="http://schemas.openxmlformats.org/drawingml/2006/main" xmlns:pic="http://schemas.openxmlformats.org/drawingml/2006/picture" xmlns:a14="http://schemas.microsoft.com/office/drawing/2010/main" mc:Ignorable="w14 w15 w16se w16cid w16 w16cex w16sdtdh wp14">
+<w:ftr xmlns:wpc="http://schemas.microsoft.com/office/word/2010/wordprocessingCanvas" xmlns:cx="http://schemas.microsoft.com/office/drawing/2014/chartex" xmlns:cx1="http://schemas.microsoft.com/office/drawing/2015/9/8/chartex" xmlns:cx2="http://schemas.microsoft.com/office/drawing/2015/10/21/chartex" xmlns:cx3="http://schemas.microsoft.com/office/drawing/2016/5/9/chartex" xmlns:cx4="http://schemas.microsoft.com/office/drawing/2016/5/10/chartex" xmlns:cx5="http://schemas.microsoft.com/office/drawing/2016/5/11/chartex" xmlns:cx6="http://schemas.microsoft.com/office/drawing/2016/5/12/chartex" xmlns:cx7="http://schemas.microsoft.com/office/drawing/2016/5/13/chartex" xmlns:cx8="http://schemas.microsoft.com/office/drawing/2016/5/14/chartex" xmlns:mc="http://schemas.openxmlformats.org/markup-compatibility/2006" xmlns:aink="http://schemas.microsoft.com/office/drawing/2016/ink" xmlns:am3d="http://schemas.microsoft.com/office/drawing/2017/model3d" xmlns:o="urn:schemas-microsoft-com:office:office" xmlns:oel="http://schemas.microsoft.com/office/2019/extlst" xmlns:r="http://schemas.openxmlformats.org/officeDocument/2006/relationships" xmlns:m="http://schemas.openxmlformats.org/officeDocument/2006/math" xmlns:v="urn:schemas-microsoft-com:vml" xmlns:wp14="http://schemas.microsoft.com/office/word/2010/wordprocessingDrawing" xmlns:wp="http://schemas.openxmlformats.org/drawingml/2006/wordprocessingDrawing" xmlns:w10="urn:schemas-microsoft-com:office:word" xmlns:w="http://schemas.openxmlformats.org/wordprocessingml/2006/main" xmlns:w14="http://schemas.microsoft.com/office/word/2010/wordml" xmlns:w15="http://schemas.microsoft.com/office/word/2012/wordml" xmlns:w16cex="http://schemas.microsoft.com/office/word/2018/wordml/cex" xmlns:w16cid="http://schemas.microsoft.com/office/word/2016/wordml/cid" xmlns:w16="http://schemas.microsoft.com/office/word/2018/wordml" xmlns:w16du="http://schemas.microsoft.com/office/word/2023/wordml/word16du" xmlns:w16sdtdh="http://schemas.microsoft.com/office/word/2020/wordml/sdtdatahash" xmlns:w16se="http://schemas.microsoft.com/office/word/2015/wordml/symex" xmlns:wpg="http://schemas.microsoft.com/office/word/2010/wordprocessingGroup" xmlns:wpi="http://schemas.microsoft.com/office/word/2010/wordprocessingInk" xmlns:wne="http://schemas.microsoft.com/office/word/2006/wordml" xmlns:wps="http://schemas.microsoft.com/office/word/2010/wordprocessingShape" mc:Ignorable="w14 w15 w16se w16cid w16 w16cex w16sdtdh wp14">
   <w:sdt>
     <w:sdtPr>
       <w:id w:val="-822731171"/>
@@ -6452,7 +6523,7 @@
 </file>
 
 <file path=word/footnotes.xml><?xml version="1.0" encoding="utf-8"?>
-<w:footnotes xmlns:wpc="http://schemas.microsoft.com/office/word/2010/wordprocessingCanvas" xmlns:cx="http://schemas.microsoft.com/office/drawing/2014/chartex" xmlns:cx1="http://schemas.microsoft.com/office/drawing/2015/9/8/chartex" xmlns:cx2="http://schemas.microsoft.com/office/drawing/2015/10/21/chartex" xmlns:cx3="http://schemas.microsoft.com/office/drawing/2016/5/9/chartex" xmlns:cx4="http://schemas.microsoft.com/office/drawing/2016/5/10/chartex" xmlns:cx5="http://schemas.microsoft.com/office/drawing/2016/5/11/chartex" xmlns:cx6="http://schemas.microsoft.com/office/drawing/2016/5/12/chartex" xmlns:cx7="http://schemas.microsoft.com/office/drawing/2016/5/13/chartex" xmlns:cx8="http://schemas.microsoft.com/office/drawing/2016/5/14/chartex" xmlns:mc="http://schemas.openxmlformats.org/markup-compatibility/2006" xmlns:aink="http://schemas.microsoft.com/office/drawing/2016/ink" xmlns:am3d="http://schemas.microsoft.com/office/drawing/2017/model3d" xmlns:o="urn:schemas-microsoft-com:office:office" xmlns:oel="http://schemas.microsoft.com/office/2019/extlst" xmlns:r="http://schemas.openxmlformats.org/officeDocument/2006/relationships" xmlns:m="http://schemas.openxmlformats.org/officeDocument/2006/math" xmlns:v="urn:schemas-microsoft-com:vml" xmlns:wp14="http://schemas.microsoft.com/office/word/2010/wordprocessingDrawing" xmlns:wp="http://schemas.openxmlformats.org/drawingml/2006/wordprocessingDrawing" xmlns:w10="urn:schemas-microsoft-com:office:word" xmlns:w="http://schemas.openxmlformats.org/wordprocessingml/2006/main" xmlns:w14="http://schemas.microsoft.com/office/word/2010/wordml" xmlns:w15="http://schemas.microsoft.com/office/word/2012/wordml" xmlns:w16cex="http://schemas.microsoft.com/office/word/2018/wordml/cex" xmlns:w16cid="http://schemas.microsoft.com/office/word/2016/wordml/cid" xmlns:w16="http://schemas.microsoft.com/office/word/2018/wordml" xmlns:w16sdtdh="http://schemas.microsoft.com/office/word/2020/wordml/sdtdatahash" xmlns:w16se="http://schemas.microsoft.com/office/word/2015/wordml/symex" xmlns:wpg="http://schemas.microsoft.com/office/word/2010/wordprocessingGroup" xmlns:wpi="http://schemas.microsoft.com/office/word/2010/wordprocessingInk" xmlns:wne="http://schemas.microsoft.com/office/word/2006/wordml" xmlns:wps="http://schemas.microsoft.com/office/word/2010/wordprocessingShape" mc:Ignorable="w14 w15 w16se w16cid w16 w16cex w16sdtdh wp14">
+<w:footnotes xmlns:wpc="http://schemas.microsoft.com/office/word/2010/wordprocessingCanvas" xmlns:cx="http://schemas.microsoft.com/office/drawing/2014/chartex" xmlns:cx1="http://schemas.microsoft.com/office/drawing/2015/9/8/chartex" xmlns:cx2="http://schemas.microsoft.com/office/drawing/2015/10/21/chartex" xmlns:cx3="http://schemas.microsoft.com/office/drawing/2016/5/9/chartex" xmlns:cx4="http://schemas.microsoft.com/office/drawing/2016/5/10/chartex" xmlns:cx5="http://schemas.microsoft.com/office/drawing/2016/5/11/chartex" xmlns:cx6="http://schemas.microsoft.com/office/drawing/2016/5/12/chartex" xmlns:cx7="http://schemas.microsoft.com/office/drawing/2016/5/13/chartex" xmlns:cx8="http://schemas.microsoft.com/office/drawing/2016/5/14/chartex" xmlns:mc="http://schemas.openxmlformats.org/markup-compatibility/2006" xmlns:aink="http://schemas.microsoft.com/office/drawing/2016/ink" xmlns:am3d="http://schemas.microsoft.com/office/drawing/2017/model3d" xmlns:o="urn:schemas-microsoft-com:office:office" xmlns:oel="http://schemas.microsoft.com/office/2019/extlst" xmlns:r="http://schemas.openxmlformats.org/officeDocument/2006/relationships" xmlns:m="http://schemas.openxmlformats.org/officeDocument/2006/math" xmlns:v="urn:schemas-microsoft-com:vml" xmlns:wp14="http://schemas.microsoft.com/office/word/2010/wordprocessingDrawing" xmlns:wp="http://schemas.openxmlformats.org/drawingml/2006/wordprocessingDrawing" xmlns:w10="urn:schemas-microsoft-com:office:word" xmlns:w="http://schemas.openxmlformats.org/wordprocessingml/2006/main" xmlns:w14="http://schemas.microsoft.com/office/word/2010/wordml" xmlns:w15="http://schemas.microsoft.com/office/word/2012/wordml" xmlns:w16cex="http://schemas.microsoft.com/office/word/2018/wordml/cex" xmlns:w16cid="http://schemas.microsoft.com/office/word/2016/wordml/cid" xmlns:w16="http://schemas.microsoft.com/office/word/2018/wordml" xmlns:w16du="http://schemas.microsoft.com/office/word/2023/wordml/word16du" xmlns:w16sdtdh="http://schemas.microsoft.com/office/word/2020/wordml/sdtdatahash" xmlns:w16se="http://schemas.microsoft.com/office/word/2015/wordml/symex" xmlns:wpg="http://schemas.microsoft.com/office/word/2010/wordprocessingGroup" xmlns:wpi="http://schemas.microsoft.com/office/word/2010/wordprocessingInk" xmlns:wne="http://schemas.microsoft.com/office/word/2006/wordml" xmlns:wps="http://schemas.microsoft.com/office/word/2010/wordprocessingShape" mc:Ignorable="w14 w15 w16se w16cid w16 w16cex w16sdtdh wp14">
   <w:footnote w:type="separator" w:id="-1">
     <w:p>
       <w:r>
@@ -6474,7 +6545,7 @@
 </file>
 
 <file path=word/header1.xml><?xml version="1.0" encoding="utf-8"?>
-<w:hdr xmlns:wpc="http://schemas.microsoft.com/office/word/2010/wordprocessingCanvas" xmlns:cx="http://schemas.microsoft.com/office/drawing/2014/chartex" xmlns:cx1="http://schemas.microsoft.com/office/drawing/2015/9/8/chartex" xmlns:cx2="http://schemas.microsoft.com/office/drawing/2015/10/21/chartex" xmlns:cx3="http://schemas.microsoft.com/office/drawing/2016/5/9/chartex" xmlns:cx4="http://schemas.microsoft.com/office/drawing/2016/5/10/chartex" xmlns:cx5="http://schemas.microsoft.com/office/drawing/2016/5/11/chartex" xmlns:cx6="http://schemas.microsoft.com/office/drawing/2016/5/12/chartex" xmlns:cx7="http://schemas.microsoft.com/office/drawing/2016/5/13/chartex" xmlns:cx8="http://schemas.microsoft.com/office/drawing/2016/5/14/chartex" xmlns:mc="http://schemas.openxmlformats.org/markup-compatibility/2006" xmlns:aink="http://schemas.microsoft.com/office/drawing/2016/ink" xmlns:am3d="http://schemas.microsoft.com/office/drawing/2017/model3d" xmlns:o="urn:schemas-microsoft-com:office:office" xmlns:oel="http://schemas.microsoft.com/office/2019/extlst" xmlns:r="http://schemas.openxmlformats.org/officeDocument/2006/relationships" xmlns:m="http://schemas.openxmlformats.org/officeDocument/2006/math" xmlns:v="urn:schemas-microsoft-com:vml" xmlns:wp14="http://schemas.microsoft.com/office/word/2010/wordprocessingDrawing" xmlns:wp="http://schemas.openxmlformats.org/drawingml/2006/wordprocessingDrawing" xmlns:w10="urn:schemas-microsoft-com:office:word" xmlns:w="http://schemas.openxmlformats.org/wordprocessingml/2006/main" xmlns:w14="http://schemas.microsoft.com/office/word/2010/wordml" xmlns:w15="http://schemas.microsoft.com/office/word/2012/wordml" xmlns:w16cex="http://schemas.microsoft.com/office/word/2018/wordml/cex" xmlns:w16cid="http://schemas.microsoft.com/office/word/2016/wordml/cid" xmlns:w16="http://schemas.microsoft.com/office/word/2018/wordml" xmlns:w16sdtdh="http://schemas.microsoft.com/office/word/2020/wordml/sdtdatahash" xmlns:w16se="http://schemas.microsoft.com/office/word/2015/wordml/symex" xmlns:wpg="http://schemas.microsoft.com/office/word/2010/wordprocessingGroup" xmlns:wpi="http://schemas.microsoft.com/office/word/2010/wordprocessingInk" xmlns:wne="http://schemas.microsoft.com/office/word/2006/wordml" xmlns:wps="http://schemas.microsoft.com/office/word/2010/wordprocessingShape" xmlns:a="http://schemas.openxmlformats.org/drawingml/2006/main" xmlns:pic="http://schemas.openxmlformats.org/drawingml/2006/picture" xmlns:a14="http://schemas.microsoft.com/office/drawing/2010/main" mc:Ignorable="w14 w15 w16se w16cid w16 w16cex w16sdtdh wp14">
+<w:hdr xmlns:wpc="http://schemas.microsoft.com/office/word/2010/wordprocessingCanvas" xmlns:cx="http://schemas.microsoft.com/office/drawing/2014/chartex" xmlns:cx1="http://schemas.microsoft.com/office/drawing/2015/9/8/chartex" xmlns:cx2="http://schemas.microsoft.com/office/drawing/2015/10/21/chartex" xmlns:cx3="http://schemas.microsoft.com/office/drawing/2016/5/9/chartex" xmlns:cx4="http://schemas.microsoft.com/office/drawing/2016/5/10/chartex" xmlns:cx5="http://schemas.microsoft.com/office/drawing/2016/5/11/chartex" xmlns:cx6="http://schemas.microsoft.com/office/drawing/2016/5/12/chartex" xmlns:cx7="http://schemas.microsoft.com/office/drawing/2016/5/13/chartex" xmlns:cx8="http://schemas.microsoft.com/office/drawing/2016/5/14/chartex" xmlns:mc="http://schemas.openxmlformats.org/markup-compatibility/2006" xmlns:aink="http://schemas.microsoft.com/office/drawing/2016/ink" xmlns:am3d="http://schemas.microsoft.com/office/drawing/2017/model3d" xmlns:o="urn:schemas-microsoft-com:office:office" xmlns:oel="http://schemas.microsoft.com/office/2019/extlst" xmlns:r="http://schemas.openxmlformats.org/officeDocument/2006/relationships" xmlns:m="http://schemas.openxmlformats.org/officeDocument/2006/math" xmlns:v="urn:schemas-microsoft-com:vml" xmlns:wp14="http://schemas.microsoft.com/office/word/2010/wordprocessingDrawing" xmlns:wp="http://schemas.openxmlformats.org/drawingml/2006/wordprocessingDrawing" xmlns:w10="urn:schemas-microsoft-com:office:word" xmlns:w="http://schemas.openxmlformats.org/wordprocessingml/2006/main" xmlns:w14="http://schemas.microsoft.com/office/word/2010/wordml" xmlns:w15="http://schemas.microsoft.com/office/word/2012/wordml" xmlns:w16cex="http://schemas.microsoft.com/office/word/2018/wordml/cex" xmlns:w16cid="http://schemas.microsoft.com/office/word/2016/wordml/cid" xmlns:w16="http://schemas.microsoft.com/office/word/2018/wordml" xmlns:w16du="http://schemas.microsoft.com/office/word/2023/wordml/word16du" xmlns:w16sdtdh="http://schemas.microsoft.com/office/word/2020/wordml/sdtdatahash" xmlns:w16se="http://schemas.microsoft.com/office/word/2015/wordml/symex" xmlns:wpg="http://schemas.microsoft.com/office/word/2010/wordprocessingGroup" xmlns:wpi="http://schemas.microsoft.com/office/word/2010/wordprocessingInk" xmlns:wne="http://schemas.microsoft.com/office/word/2006/wordml" xmlns:wps="http://schemas.microsoft.com/office/word/2010/wordprocessingShape" mc:Ignorable="w14 w15 w16se w16cid w16 w16cex w16sdtdh wp14">
   <w:p>
     <w:pPr>
       <w:pStyle w:val="Header"/>
@@ -6560,48 +6631,46 @@
     </w:r>
     <w:r>
       <w:tab/>
-    </w:r>
-    <w:r>
       <w:t xml:space="preserve"> </w:t>
     </w:r>
     <w:r>
       <w:rPr>
-        <w:rFonts w:ascii="Boxed Book" w:hAnsi="Boxed Book" w:eastAsia="Calibri" w:cs="Apple Chancery"/>
+        <w:rFonts w:ascii="Boxed Book" w:eastAsia="Calibri" w:hAnsi="Boxed Book" w:cs="Apple Chancery"/>
         <w:color w:val="44546A" w:themeColor="text2"/>
       </w:rPr>
       <w:t>P</w:t>
     </w:r>
     <w:r>
       <w:rPr>
-        <w:rFonts w:ascii="Boxed Book" w:hAnsi="Boxed Book" w:eastAsia="Calibri" w:cs="Apple Chancery"/>
+        <w:rFonts w:ascii="Boxed Book" w:eastAsia="Calibri" w:hAnsi="Boxed Book" w:cs="Apple Chancery"/>
         <w:color w:val="44546A" w:themeColor="text2"/>
       </w:rPr>
       <w:t>roject</w:t>
     </w:r>
     <w:r>
       <w:rPr>
-        <w:rFonts w:ascii="Boxed Book" w:hAnsi="Boxed Book" w:eastAsia="Calibri" w:cs="Apple Chancery"/>
+        <w:rFonts w:ascii="Boxed Book" w:eastAsia="Calibri" w:hAnsi="Boxed Book" w:cs="Apple Chancery"/>
         <w:color w:val="44546A" w:themeColor="text2"/>
       </w:rPr>
       <w:t>M</w:t>
     </w:r>
     <w:r>
       <w:rPr>
-        <w:rFonts w:ascii="Boxed Book" w:hAnsi="Boxed Book" w:eastAsia="Calibri" w:cs="Apple Chancery"/>
+        <w:rFonts w:ascii="Boxed Book" w:eastAsia="Calibri" w:hAnsi="Boxed Book" w:cs="Apple Chancery"/>
         <w:color w:val="44546A" w:themeColor="text2"/>
       </w:rPr>
       <w:t>anagement</w:t>
     </w:r>
     <w:r>
       <w:rPr>
-        <w:rFonts w:ascii="Boxed Book" w:hAnsi="Boxed Book" w:eastAsia="Calibri" w:cs="Apple Chancery"/>
+        <w:rFonts w:ascii="Boxed Book" w:eastAsia="Calibri" w:hAnsi="Boxed Book" w:cs="Apple Chancery"/>
         <w:color w:val="44546A" w:themeColor="text2"/>
       </w:rPr>
       <w:t>D</w:t>
     </w:r>
     <w:r>
       <w:rPr>
-        <w:rFonts w:ascii="Boxed Book" w:hAnsi="Boxed Book" w:eastAsia="Calibri" w:cs="Apple Chancery"/>
+        <w:rFonts w:ascii="Boxed Book" w:eastAsia="Calibri" w:hAnsi="Boxed Book" w:cs="Apple Chancery"/>
         <w:color w:val="44546A" w:themeColor="text2"/>
       </w:rPr>
       <w:t>ocs</w:t>
@@ -6615,7 +6684,7 @@
     </w:r>
     <w:r>
       <w:rPr>
-        <w:rFonts w:ascii="Boxed Book" w:hAnsi="Boxed Book" w:eastAsia="Calibri" w:cs="Apple Chancery"/>
+        <w:rFonts w:ascii="Boxed Book" w:eastAsia="Calibri" w:hAnsi="Boxed Book" w:cs="Apple Chancery"/>
         <w:color w:val="44546A" w:themeColor="text2"/>
       </w:rPr>
       <w:t>com</w:t>
@@ -6625,7 +6694,7 @@
 </file>
 
 <file path=word/numbering.xml><?xml version="1.0" encoding="utf-8"?>
-<w:numbering xmlns:wpc="http://schemas.microsoft.com/office/word/2010/wordprocessingCanvas" xmlns:cx="http://schemas.microsoft.com/office/drawing/2014/chartex" xmlns:cx1="http://schemas.microsoft.com/office/drawing/2015/9/8/chartex" xmlns:cx2="http://schemas.microsoft.com/office/drawing/2015/10/21/chartex" xmlns:cx3="http://schemas.microsoft.com/office/drawing/2016/5/9/chartex" xmlns:cx4="http://schemas.microsoft.com/office/drawing/2016/5/10/chartex" xmlns:cx5="http://schemas.microsoft.com/office/drawing/2016/5/11/chartex" xmlns:cx6="http://schemas.microsoft.com/office/drawing/2016/5/12/chartex" xmlns:cx7="http://schemas.microsoft.com/office/drawing/2016/5/13/chartex" xmlns:cx8="http://schemas.microsoft.com/office/drawing/2016/5/14/chartex" xmlns:mc="http://schemas.openxmlformats.org/markup-compatibility/2006" xmlns:aink="http://schemas.microsoft.com/office/drawing/2016/ink" xmlns:am3d="http://schemas.microsoft.com/office/drawing/2017/model3d" xmlns:o="urn:schemas-microsoft-com:office:office" xmlns:oel="http://schemas.microsoft.com/office/2019/extlst" xmlns:r="http://schemas.openxmlformats.org/officeDocument/2006/relationships" xmlns:m="http://schemas.openxmlformats.org/officeDocument/2006/math" xmlns:v="urn:schemas-microsoft-com:vml" xmlns:wp14="http://schemas.microsoft.com/office/word/2010/wordprocessingDrawing" xmlns:wp="http://schemas.openxmlformats.org/drawingml/2006/wordprocessingDrawing" xmlns:w10="urn:schemas-microsoft-com:office:word" xmlns:w="http://schemas.openxmlformats.org/wordprocessingml/2006/main" xmlns:w14="http://schemas.microsoft.com/office/word/2010/wordml" xmlns:w15="http://schemas.microsoft.com/office/word/2012/wordml" xmlns:w16cex="http://schemas.microsoft.com/office/word/2018/wordml/cex" xmlns:w16cid="http://schemas.microsoft.com/office/word/2016/wordml/cid" xmlns:w16="http://schemas.microsoft.com/office/word/2018/wordml" xmlns:w16sdtdh="http://schemas.microsoft.com/office/word/2020/wordml/sdtdatahash" xmlns:w16se="http://schemas.microsoft.com/office/word/2015/wordml/symex" xmlns:wpg="http://schemas.microsoft.com/office/word/2010/wordprocessingGroup" xmlns:wpi="http://schemas.microsoft.com/office/word/2010/wordprocessingInk" xmlns:wne="http://schemas.microsoft.com/office/word/2006/wordml" xmlns:wps="http://schemas.microsoft.com/office/word/2010/wordprocessingShape" mc:Ignorable="w14 w15 w16se w16cid w16 w16cex w16sdtdh wp14">
+<w:numbering xmlns:wpc="http://schemas.microsoft.com/office/word/2010/wordprocessingCanvas" xmlns:cx="http://schemas.microsoft.com/office/drawing/2014/chartex" xmlns:cx1="http://schemas.microsoft.com/office/drawing/2015/9/8/chartex" xmlns:cx2="http://schemas.microsoft.com/office/drawing/2015/10/21/chartex" xmlns:cx3="http://schemas.microsoft.com/office/drawing/2016/5/9/chartex" xmlns:cx4="http://schemas.microsoft.com/office/drawing/2016/5/10/chartex" xmlns:cx5="http://schemas.microsoft.com/office/drawing/2016/5/11/chartex" xmlns:cx6="http://schemas.microsoft.com/office/drawing/2016/5/12/chartex" xmlns:cx7="http://schemas.microsoft.com/office/drawing/2016/5/13/chartex" xmlns:cx8="http://schemas.microsoft.com/office/drawing/2016/5/14/chartex" xmlns:mc="http://schemas.openxmlformats.org/markup-compatibility/2006" xmlns:aink="http://schemas.microsoft.com/office/drawing/2016/ink" xmlns:am3d="http://schemas.microsoft.com/office/drawing/2017/model3d" xmlns:o="urn:schemas-microsoft-com:office:office" xmlns:oel="http://schemas.microsoft.com/office/2019/extlst" xmlns:r="http://schemas.openxmlformats.org/officeDocument/2006/relationships" xmlns:m="http://schemas.openxmlformats.org/officeDocument/2006/math" xmlns:v="urn:schemas-microsoft-com:vml" xmlns:wp14="http://schemas.microsoft.com/office/word/2010/wordprocessingDrawing" xmlns:wp="http://schemas.openxmlformats.org/drawingml/2006/wordprocessingDrawing" xmlns:w10="urn:schemas-microsoft-com:office:word" xmlns:w="http://schemas.openxmlformats.org/wordprocessingml/2006/main" xmlns:w14="http://schemas.microsoft.com/office/word/2010/wordml" xmlns:w15="http://schemas.microsoft.com/office/word/2012/wordml" xmlns:w16cex="http://schemas.microsoft.com/office/word/2018/wordml/cex" xmlns:w16cid="http://schemas.microsoft.com/office/word/2016/wordml/cid" xmlns:w16="http://schemas.microsoft.com/office/word/2018/wordml" xmlns:w16du="http://schemas.microsoft.com/office/word/2023/wordml/word16du" xmlns:w16sdtdh="http://schemas.microsoft.com/office/word/2020/wordml/sdtdatahash" xmlns:w16se="http://schemas.microsoft.com/office/word/2015/wordml/symex" xmlns:wpg="http://schemas.microsoft.com/office/word/2010/wordprocessingGroup" xmlns:wpi="http://schemas.microsoft.com/office/word/2010/wordprocessingInk" xmlns:wne="http://schemas.microsoft.com/office/word/2006/wordml" xmlns:wps="http://schemas.microsoft.com/office/word/2010/wordprocessingShape" mc:Ignorable="w14 w15 w16se w16cid w16 w16cex w16sdtdh wp14">
   <w:abstractNum w:abstractNumId="0" w15:restartNumberingAfterBreak="0">
     <w:nsid w:val="0B2F3E94"/>
     <w:multiLevelType w:val="hybridMultilevel"/>
@@ -6731,7 +6800,7 @@
         <w:ind w:left="720" w:hanging="360"/>
       </w:pPr>
       <w:rPr>
-        <w:rFonts w:hint="default" w:ascii="Symbol" w:hAnsi="Symbol"/>
+        <w:rFonts w:ascii="Symbol" w:hAnsi="Symbol" w:hint="default"/>
       </w:rPr>
     </w:lvl>
     <w:lvl w:ilvl="1" w:tplc="04090003">
@@ -6746,7 +6815,7 @@
         <w:ind w:left="1440" w:hanging="360"/>
       </w:pPr>
       <w:rPr>
-        <w:rFonts w:hint="default" w:ascii="Courier New" w:hAnsi="Courier New" w:cs="Arial"/>
+        <w:rFonts w:ascii="Courier New" w:hAnsi="Courier New" w:cs="Arial" w:hint="default"/>
       </w:rPr>
     </w:lvl>
     <w:lvl w:ilvl="2" w:tplc="04090005" w:tentative="1">
@@ -6761,7 +6830,7 @@
         <w:ind w:left="2160" w:hanging="360"/>
       </w:pPr>
       <w:rPr>
-        <w:rFonts w:hint="default" w:ascii="Wingdings" w:hAnsi="Wingdings"/>
+        <w:rFonts w:ascii="Wingdings" w:hAnsi="Wingdings" w:hint="default"/>
       </w:rPr>
     </w:lvl>
     <w:lvl w:ilvl="3" w:tplc="04090001" w:tentative="1">
@@ -6776,7 +6845,7 @@
         <w:ind w:left="2880" w:hanging="360"/>
       </w:pPr>
       <w:rPr>
-        <w:rFonts w:hint="default" w:ascii="Symbol" w:hAnsi="Symbol"/>
+        <w:rFonts w:ascii="Symbol" w:hAnsi="Symbol" w:hint="default"/>
       </w:rPr>
     </w:lvl>
     <w:lvl w:ilvl="4" w:tplc="04090003" w:tentative="1">
@@ -6791,7 +6860,7 @@
         <w:ind w:left="3600" w:hanging="360"/>
       </w:pPr>
       <w:rPr>
-        <w:rFonts w:hint="default" w:ascii="Courier New" w:hAnsi="Courier New" w:cs="Arial"/>
+        <w:rFonts w:ascii="Courier New" w:hAnsi="Courier New" w:cs="Arial" w:hint="default"/>
       </w:rPr>
     </w:lvl>
     <w:lvl w:ilvl="5" w:tplc="04090005" w:tentative="1">
@@ -6806,7 +6875,7 @@
         <w:ind w:left="4320" w:hanging="360"/>
       </w:pPr>
       <w:rPr>
-        <w:rFonts w:hint="default" w:ascii="Wingdings" w:hAnsi="Wingdings"/>
+        <w:rFonts w:ascii="Wingdings" w:hAnsi="Wingdings" w:hint="default"/>
       </w:rPr>
     </w:lvl>
     <w:lvl w:ilvl="6" w:tplc="04090001" w:tentative="1">
@@ -6821,7 +6890,7 @@
         <w:ind w:left="5040" w:hanging="360"/>
       </w:pPr>
       <w:rPr>
-        <w:rFonts w:hint="default" w:ascii="Symbol" w:hAnsi="Symbol"/>
+        <w:rFonts w:ascii="Symbol" w:hAnsi="Symbol" w:hint="default"/>
       </w:rPr>
     </w:lvl>
     <w:lvl w:ilvl="7" w:tplc="04090003" w:tentative="1">
@@ -6836,7 +6905,7 @@
         <w:ind w:left="5760" w:hanging="360"/>
       </w:pPr>
       <w:rPr>
-        <w:rFonts w:hint="default" w:ascii="Courier New" w:hAnsi="Courier New" w:cs="Arial"/>
+        <w:rFonts w:ascii="Courier New" w:hAnsi="Courier New" w:cs="Arial" w:hint="default"/>
       </w:rPr>
     </w:lvl>
     <w:lvl w:ilvl="8" w:tplc="04090005" w:tentative="1">
@@ -6851,7 +6920,7 @@
         <w:ind w:left="6480" w:hanging="360"/>
       </w:pPr>
       <w:rPr>
-        <w:rFonts w:hint="default" w:ascii="Wingdings" w:hAnsi="Wingdings"/>
+        <w:rFonts w:ascii="Wingdings" w:hAnsi="Wingdings" w:hint="default"/>
       </w:rPr>
     </w:lvl>
   </w:abstractNum>
@@ -6961,7 +7030,7 @@
         <w:ind w:left="720" w:hanging="360"/>
       </w:pPr>
       <w:rPr>
-        <w:rFonts w:hint="default" w:ascii="Symbol" w:hAnsi="Symbol"/>
+        <w:rFonts w:ascii="Symbol" w:hAnsi="Symbol" w:hint="default"/>
       </w:rPr>
     </w:lvl>
     <w:lvl w:ilvl="1" w:tplc="04090003" w:tentative="1">
@@ -6976,7 +7045,7 @@
         <w:ind w:left="1440" w:hanging="360"/>
       </w:pPr>
       <w:rPr>
-        <w:rFonts w:hint="default" w:ascii="Courier New" w:hAnsi="Courier New" w:cs="Courier New"/>
+        <w:rFonts w:ascii="Courier New" w:hAnsi="Courier New" w:cs="Courier New" w:hint="default"/>
       </w:rPr>
     </w:lvl>
     <w:lvl w:ilvl="2" w:tplc="04090005" w:tentative="1">
@@ -6991,7 +7060,7 @@
         <w:ind w:left="2160" w:hanging="360"/>
       </w:pPr>
       <w:rPr>
-        <w:rFonts w:hint="default" w:ascii="Wingdings" w:hAnsi="Wingdings"/>
+        <w:rFonts w:ascii="Wingdings" w:hAnsi="Wingdings" w:hint="default"/>
       </w:rPr>
     </w:lvl>
     <w:lvl w:ilvl="3" w:tplc="04090001" w:tentative="1">
@@ -7006,7 +7075,7 @@
         <w:ind w:left="2880" w:hanging="360"/>
       </w:pPr>
       <w:rPr>
-        <w:rFonts w:hint="default" w:ascii="Symbol" w:hAnsi="Symbol"/>
+        <w:rFonts w:ascii="Symbol" w:hAnsi="Symbol" w:hint="default"/>
       </w:rPr>
     </w:lvl>
     <w:lvl w:ilvl="4" w:tplc="04090003" w:tentative="1">
@@ -7021,7 +7090,7 @@
         <w:ind w:left="3600" w:hanging="360"/>
       </w:pPr>
       <w:rPr>
-        <w:rFonts w:hint="default" w:ascii="Courier New" w:hAnsi="Courier New" w:cs="Courier New"/>
+        <w:rFonts w:ascii="Courier New" w:hAnsi="Courier New" w:cs="Courier New" w:hint="default"/>
       </w:rPr>
     </w:lvl>
     <w:lvl w:ilvl="5" w:tplc="04090005" w:tentative="1">
@@ -7036,7 +7105,7 @@
         <w:ind w:left="4320" w:hanging="360"/>
       </w:pPr>
       <w:rPr>
-        <w:rFonts w:hint="default" w:ascii="Wingdings" w:hAnsi="Wingdings"/>
+        <w:rFonts w:ascii="Wingdings" w:hAnsi="Wingdings" w:hint="default"/>
       </w:rPr>
     </w:lvl>
     <w:lvl w:ilvl="6" w:tplc="04090001" w:tentative="1">
@@ -7051,7 +7120,7 @@
         <w:ind w:left="5040" w:hanging="360"/>
       </w:pPr>
       <w:rPr>
-        <w:rFonts w:hint="default" w:ascii="Symbol" w:hAnsi="Symbol"/>
+        <w:rFonts w:ascii="Symbol" w:hAnsi="Symbol" w:hint="default"/>
       </w:rPr>
     </w:lvl>
     <w:lvl w:ilvl="7" w:tplc="04090003" w:tentative="1">
@@ -7066,7 +7135,7 @@
         <w:ind w:left="5760" w:hanging="360"/>
       </w:pPr>
       <w:rPr>
-        <w:rFonts w:hint="default" w:ascii="Courier New" w:hAnsi="Courier New" w:cs="Courier New"/>
+        <w:rFonts w:ascii="Courier New" w:hAnsi="Courier New" w:cs="Courier New" w:hint="default"/>
       </w:rPr>
     </w:lvl>
     <w:lvl w:ilvl="8" w:tplc="04090005" w:tentative="1">
@@ -7081,7 +7150,7 @@
         <w:ind w:left="6480" w:hanging="360"/>
       </w:pPr>
       <w:rPr>
-        <w:rFonts w:hint="default" w:ascii="Wingdings" w:hAnsi="Wingdings"/>
+        <w:rFonts w:ascii="Wingdings" w:hAnsi="Wingdings" w:hint="default"/>
       </w:rPr>
     </w:lvl>
   </w:abstractNum>
@@ -7190,7 +7259,7 @@
         <w:ind w:left="720" w:hanging="360"/>
       </w:pPr>
       <w:rPr>
-        <w:rFonts w:hint="default" w:ascii="Courier New" w:hAnsi="Courier New"/>
+        <w:rFonts w:ascii="Courier New" w:hAnsi="Courier New" w:hint="default"/>
         <w:sz w:val="20"/>
       </w:rPr>
     </w:lvl>
@@ -7203,7 +7272,7 @@
         <w:ind w:left="1440" w:hanging="360"/>
       </w:pPr>
       <w:rPr>
-        <w:rFonts w:hint="default" w:ascii="Symbol" w:hAnsi="Symbol"/>
+        <w:rFonts w:ascii="Symbol" w:hAnsi="Symbol" w:hint="default"/>
       </w:rPr>
     </w:lvl>
     <w:lvl w:ilvl="2" w:tentative="1">
@@ -7218,7 +7287,7 @@
         <w:ind w:left="2160" w:hanging="360"/>
       </w:pPr>
       <w:rPr>
-        <w:rFonts w:hint="default" w:ascii="Courier New" w:hAnsi="Courier New"/>
+        <w:rFonts w:ascii="Courier New" w:hAnsi="Courier New" w:hint="default"/>
         <w:sz w:val="20"/>
       </w:rPr>
     </w:lvl>
@@ -7234,7 +7303,7 @@
         <w:ind w:left="2880" w:hanging="360"/>
       </w:pPr>
       <w:rPr>
-        <w:rFonts w:hint="default" w:ascii="Courier New" w:hAnsi="Courier New"/>
+        <w:rFonts w:ascii="Courier New" w:hAnsi="Courier New" w:hint="default"/>
         <w:sz w:val="20"/>
       </w:rPr>
     </w:lvl>
@@ -7250,7 +7319,7 @@
         <w:ind w:left="3600" w:hanging="360"/>
       </w:pPr>
       <w:rPr>
-        <w:rFonts w:hint="default" w:ascii="Courier New" w:hAnsi="Courier New"/>
+        <w:rFonts w:ascii="Courier New" w:hAnsi="Courier New" w:hint="default"/>
         <w:sz w:val="20"/>
       </w:rPr>
     </w:lvl>
@@ -7266,7 +7335,7 @@
         <w:ind w:left="4320" w:hanging="360"/>
       </w:pPr>
       <w:rPr>
-        <w:rFonts w:hint="default" w:ascii="Courier New" w:hAnsi="Courier New"/>
+        <w:rFonts w:ascii="Courier New" w:hAnsi="Courier New" w:hint="default"/>
         <w:sz w:val="20"/>
       </w:rPr>
     </w:lvl>
@@ -7282,7 +7351,7 @@
         <w:ind w:left="5040" w:hanging="360"/>
       </w:pPr>
       <w:rPr>
-        <w:rFonts w:hint="default" w:ascii="Courier New" w:hAnsi="Courier New"/>
+        <w:rFonts w:ascii="Courier New" w:hAnsi="Courier New" w:hint="default"/>
         <w:sz w:val="20"/>
       </w:rPr>
     </w:lvl>
@@ -7298,7 +7367,7 @@
         <w:ind w:left="5760" w:hanging="360"/>
       </w:pPr>
       <w:rPr>
-        <w:rFonts w:hint="default" w:ascii="Courier New" w:hAnsi="Courier New"/>
+        <w:rFonts w:ascii="Courier New" w:hAnsi="Courier New" w:hint="default"/>
         <w:sz w:val="20"/>
       </w:rPr>
     </w:lvl>
@@ -7314,7 +7383,7 @@
         <w:ind w:left="6480" w:hanging="360"/>
       </w:pPr>
       <w:rPr>
-        <w:rFonts w:hint="default" w:ascii="Courier New" w:hAnsi="Courier New"/>
+        <w:rFonts w:ascii="Courier New" w:hAnsi="Courier New" w:hint="default"/>
         <w:sz w:val="20"/>
       </w:rPr>
     </w:lvl>
@@ -7451,7 +7520,7 @@
         <w:ind w:left="720" w:hanging="360"/>
       </w:pPr>
       <w:rPr>
-        <w:rFonts w:hint="default" w:ascii="Times New Roman" w:hAnsi="Times New Roman" w:eastAsia="Times New Roman" w:cs="Times New Roman"/>
+        <w:rFonts w:ascii="Times New Roman" w:eastAsia="Times New Roman" w:hAnsi="Times New Roman" w:cs="Times New Roman" w:hint="default"/>
       </w:rPr>
     </w:lvl>
     <w:lvl w:ilvl="1" w:tplc="04090003" w:tentative="1">
@@ -7466,7 +7535,7 @@
         <w:ind w:left="1440" w:hanging="360"/>
       </w:pPr>
       <w:rPr>
-        <w:rFonts w:hint="default" w:ascii="Courier New" w:hAnsi="Courier New" w:cs="Courier New"/>
+        <w:rFonts w:ascii="Courier New" w:hAnsi="Courier New" w:cs="Courier New" w:hint="default"/>
       </w:rPr>
     </w:lvl>
     <w:lvl w:ilvl="2" w:tplc="04090005" w:tentative="1">
@@ -7481,7 +7550,7 @@
         <w:ind w:left="2160" w:hanging="360"/>
       </w:pPr>
       <w:rPr>
-        <w:rFonts w:hint="default" w:ascii="Wingdings" w:hAnsi="Wingdings"/>
+        <w:rFonts w:ascii="Wingdings" w:hAnsi="Wingdings" w:hint="default"/>
       </w:rPr>
     </w:lvl>
     <w:lvl w:ilvl="3" w:tplc="04090001" w:tentative="1">
@@ -7496,7 +7565,7 @@
         <w:ind w:left="2880" w:hanging="360"/>
       </w:pPr>
       <w:rPr>
-        <w:rFonts w:hint="default" w:ascii="Symbol" w:hAnsi="Symbol"/>
+        <w:rFonts w:ascii="Symbol" w:hAnsi="Symbol" w:hint="default"/>
       </w:rPr>
     </w:lvl>
     <w:lvl w:ilvl="4" w:tplc="04090003" w:tentative="1">
@@ -7511,7 +7580,7 @@
         <w:ind w:left="3600" w:hanging="360"/>
       </w:pPr>
       <w:rPr>
-        <w:rFonts w:hint="default" w:ascii="Courier New" w:hAnsi="Courier New" w:cs="Courier New"/>
+        <w:rFonts w:ascii="Courier New" w:hAnsi="Courier New" w:cs="Courier New" w:hint="default"/>
       </w:rPr>
     </w:lvl>
     <w:lvl w:ilvl="5" w:tplc="04090005" w:tentative="1">
@@ -7526,7 +7595,7 @@
         <w:ind w:left="4320" w:hanging="360"/>
       </w:pPr>
       <w:rPr>
-        <w:rFonts w:hint="default" w:ascii="Wingdings" w:hAnsi="Wingdings"/>
+        <w:rFonts w:ascii="Wingdings" w:hAnsi="Wingdings" w:hint="default"/>
       </w:rPr>
     </w:lvl>
     <w:lvl w:ilvl="6" w:tplc="04090001" w:tentative="1">
@@ -7541,7 +7610,7 @@
         <w:ind w:left="5040" w:hanging="360"/>
       </w:pPr>
       <w:rPr>
-        <w:rFonts w:hint="default" w:ascii="Symbol" w:hAnsi="Symbol"/>
+        <w:rFonts w:ascii="Symbol" w:hAnsi="Symbol" w:hint="default"/>
       </w:rPr>
     </w:lvl>
     <w:lvl w:ilvl="7" w:tplc="04090003" w:tentative="1">
@@ -7556,7 +7625,7 @@
         <w:ind w:left="5760" w:hanging="360"/>
       </w:pPr>
       <w:rPr>
-        <w:rFonts w:hint="default" w:ascii="Courier New" w:hAnsi="Courier New" w:cs="Courier New"/>
+        <w:rFonts w:ascii="Courier New" w:hAnsi="Courier New" w:cs="Courier New" w:hint="default"/>
       </w:rPr>
     </w:lvl>
     <w:lvl w:ilvl="8" w:tplc="04090005" w:tentative="1">
@@ -7571,7 +7640,7 @@
         <w:ind w:left="6480" w:hanging="360"/>
       </w:pPr>
       <w:rPr>
-        <w:rFonts w:hint="default" w:ascii="Wingdings" w:hAnsi="Wingdings"/>
+        <w:rFonts w:ascii="Wingdings" w:hAnsi="Wingdings" w:hint="default"/>
       </w:rPr>
     </w:lvl>
   </w:abstractNum>
@@ -7588,7 +7657,7 @@
         <w:ind w:left="1080" w:hanging="360"/>
       </w:pPr>
       <w:rPr>
-        <w:rFonts w:hint="default" w:ascii="Calibri" w:hAnsi="Calibri" w:cs="Calibri" w:eastAsiaTheme="minorHAnsi"/>
+        <w:rFonts w:ascii="Calibri" w:eastAsiaTheme="minorHAnsi" w:hAnsi="Calibri" w:cs="Calibri" w:hint="default"/>
       </w:rPr>
     </w:lvl>
     <w:lvl w:ilvl="1" w:tplc="34090003" w:tentative="1">
@@ -7600,7 +7669,7 @@
         <w:ind w:left="1800" w:hanging="360"/>
       </w:pPr>
       <w:rPr>
-        <w:rFonts w:hint="default" w:ascii="Courier New" w:hAnsi="Courier New" w:cs="Courier New"/>
+        <w:rFonts w:ascii="Courier New" w:hAnsi="Courier New" w:cs="Courier New" w:hint="default"/>
       </w:rPr>
     </w:lvl>
     <w:lvl w:ilvl="2" w:tplc="34090005" w:tentative="1">
@@ -7612,7 +7681,7 @@
         <w:ind w:left="2520" w:hanging="360"/>
       </w:pPr>
       <w:rPr>
-        <w:rFonts w:hint="default" w:ascii="Wingdings" w:hAnsi="Wingdings"/>
+        <w:rFonts w:ascii="Wingdings" w:hAnsi="Wingdings" w:hint="default"/>
       </w:rPr>
     </w:lvl>
     <w:lvl w:ilvl="3" w:tplc="34090001" w:tentative="1">
@@ -7624,7 +7693,7 @@
         <w:ind w:left="3240" w:hanging="360"/>
       </w:pPr>
       <w:rPr>
-        <w:rFonts w:hint="default" w:ascii="Symbol" w:hAnsi="Symbol"/>
+        <w:rFonts w:ascii="Symbol" w:hAnsi="Symbol" w:hint="default"/>
       </w:rPr>
     </w:lvl>
     <w:lvl w:ilvl="4" w:tplc="34090003" w:tentative="1">
@@ -7636,7 +7705,7 @@
         <w:ind w:left="3960" w:hanging="360"/>
       </w:pPr>
       <w:rPr>
-        <w:rFonts w:hint="default" w:ascii="Courier New" w:hAnsi="Courier New" w:cs="Courier New"/>
+        <w:rFonts w:ascii="Courier New" w:hAnsi="Courier New" w:cs="Courier New" w:hint="default"/>
       </w:rPr>
     </w:lvl>
     <w:lvl w:ilvl="5" w:tplc="34090005" w:tentative="1">
@@ -7648,7 +7717,7 @@
         <w:ind w:left="4680" w:hanging="360"/>
       </w:pPr>
       <w:rPr>
-        <w:rFonts w:hint="default" w:ascii="Wingdings" w:hAnsi="Wingdings"/>
+        <w:rFonts w:ascii="Wingdings" w:hAnsi="Wingdings" w:hint="default"/>
       </w:rPr>
     </w:lvl>
     <w:lvl w:ilvl="6" w:tplc="34090001" w:tentative="1">
@@ -7660,7 +7729,7 @@
         <w:ind w:left="5400" w:hanging="360"/>
       </w:pPr>
       <w:rPr>
-        <w:rFonts w:hint="default" w:ascii="Symbol" w:hAnsi="Symbol"/>
+        <w:rFonts w:ascii="Symbol" w:hAnsi="Symbol" w:hint="default"/>
       </w:rPr>
     </w:lvl>
     <w:lvl w:ilvl="7" w:tplc="34090003" w:tentative="1">
@@ -7672,7 +7741,7 @@
         <w:ind w:left="6120" w:hanging="360"/>
       </w:pPr>
       <w:rPr>
-        <w:rFonts w:hint="default" w:ascii="Courier New" w:hAnsi="Courier New" w:cs="Courier New"/>
+        <w:rFonts w:ascii="Courier New" w:hAnsi="Courier New" w:cs="Courier New" w:hint="default"/>
       </w:rPr>
     </w:lvl>
     <w:lvl w:ilvl="8" w:tplc="34090005" w:tentative="1">
@@ -7684,7 +7753,7 @@
         <w:ind w:left="6840" w:hanging="360"/>
       </w:pPr>
       <w:rPr>
-        <w:rFonts w:hint="default" w:ascii="Wingdings" w:hAnsi="Wingdings"/>
+        <w:rFonts w:ascii="Wingdings" w:hAnsi="Wingdings" w:hint="default"/>
       </w:rPr>
     </w:lvl>
   </w:abstractNum>
@@ -7701,7 +7770,7 @@
         <w:ind w:left="720" w:hanging="360"/>
       </w:pPr>
       <w:rPr>
-        <w:rFonts w:hint="default" w:ascii="Symbol" w:hAnsi="Symbol"/>
+        <w:rFonts w:ascii="Symbol" w:hAnsi="Symbol" w:hint="default"/>
       </w:rPr>
     </w:lvl>
     <w:lvl w:ilvl="1" w:tplc="34090003" w:tentative="1">
@@ -7713,7 +7782,7 @@
         <w:ind w:left="1440" w:hanging="360"/>
       </w:pPr>
       <w:rPr>
-        <w:rFonts w:hint="default" w:ascii="Courier New" w:hAnsi="Courier New" w:cs="Courier New"/>
+        <w:rFonts w:ascii="Courier New" w:hAnsi="Courier New" w:cs="Courier New" w:hint="default"/>
       </w:rPr>
     </w:lvl>
     <w:lvl w:ilvl="2" w:tplc="34090005" w:tentative="1">
@@ -7725,7 +7794,7 @@
         <w:ind w:left="2160" w:hanging="360"/>
       </w:pPr>
       <w:rPr>
-        <w:rFonts w:hint="default" w:ascii="Wingdings" w:hAnsi="Wingdings"/>
+        <w:rFonts w:ascii="Wingdings" w:hAnsi="Wingdings" w:hint="default"/>
       </w:rPr>
     </w:lvl>
     <w:lvl w:ilvl="3" w:tplc="34090001" w:tentative="1">
@@ -7737,7 +7806,7 @@
         <w:ind w:left="2880" w:hanging="360"/>
       </w:pPr>
       <w:rPr>
-        <w:rFonts w:hint="default" w:ascii="Symbol" w:hAnsi="Symbol"/>
+        <w:rFonts w:ascii="Symbol" w:hAnsi="Symbol" w:hint="default"/>
       </w:rPr>
     </w:lvl>
     <w:lvl w:ilvl="4" w:tplc="34090003" w:tentative="1">
@@ -7749,7 +7818,7 @@
         <w:ind w:left="3600" w:hanging="360"/>
       </w:pPr>
       <w:rPr>
-        <w:rFonts w:hint="default" w:ascii="Courier New" w:hAnsi="Courier New" w:cs="Courier New"/>
+        <w:rFonts w:ascii="Courier New" w:hAnsi="Courier New" w:cs="Courier New" w:hint="default"/>
       </w:rPr>
     </w:lvl>
     <w:lvl w:ilvl="5" w:tplc="34090005" w:tentative="1">
@@ -7761,7 +7830,7 @@
         <w:ind w:left="4320" w:hanging="360"/>
       </w:pPr>
       <w:rPr>
-        <w:rFonts w:hint="default" w:ascii="Wingdings" w:hAnsi="Wingdings"/>
+        <w:rFonts w:ascii="Wingdings" w:hAnsi="Wingdings" w:hint="default"/>
       </w:rPr>
     </w:lvl>
     <w:lvl w:ilvl="6" w:tplc="34090001" w:tentative="1">
@@ -7773,7 +7842,7 @@
         <w:ind w:left="5040" w:hanging="360"/>
       </w:pPr>
       <w:rPr>
-        <w:rFonts w:hint="default" w:ascii="Symbol" w:hAnsi="Symbol"/>
+        <w:rFonts w:ascii="Symbol" w:hAnsi="Symbol" w:hint="default"/>
       </w:rPr>
     </w:lvl>
     <w:lvl w:ilvl="7" w:tplc="34090003" w:tentative="1">
@@ -7785,7 +7854,7 @@
         <w:ind w:left="5760" w:hanging="360"/>
       </w:pPr>
       <w:rPr>
-        <w:rFonts w:hint="default" w:ascii="Courier New" w:hAnsi="Courier New" w:cs="Courier New"/>
+        <w:rFonts w:ascii="Courier New" w:hAnsi="Courier New" w:cs="Courier New" w:hint="default"/>
       </w:rPr>
     </w:lvl>
     <w:lvl w:ilvl="8" w:tplc="34090005" w:tentative="1">
@@ -7797,7 +7866,7 @@
         <w:ind w:left="6480" w:hanging="360"/>
       </w:pPr>
       <w:rPr>
-        <w:rFonts w:hint="default" w:ascii="Wingdings" w:hAnsi="Wingdings"/>
+        <w:rFonts w:ascii="Wingdings" w:hAnsi="Wingdings" w:hint="default"/>
       </w:rPr>
     </w:lvl>
   </w:abstractNum>
@@ -7817,7 +7886,7 @@
         <w:ind w:left="720" w:hanging="360"/>
       </w:pPr>
       <w:rPr>
-        <w:rFonts w:hint="default" w:ascii="Courier New" w:hAnsi="Courier New"/>
+        <w:rFonts w:ascii="Courier New" w:hAnsi="Courier New" w:hint="default"/>
         <w:sz w:val="20"/>
       </w:rPr>
     </w:lvl>
@@ -7830,7 +7899,7 @@
         <w:ind w:left="1440" w:hanging="360"/>
       </w:pPr>
       <w:rPr>
-        <w:rFonts w:hint="default" w:ascii="Symbol" w:hAnsi="Symbol"/>
+        <w:rFonts w:ascii="Symbol" w:hAnsi="Symbol" w:hint="default"/>
       </w:rPr>
     </w:lvl>
     <w:lvl w:ilvl="2" w:tentative="1">
@@ -7845,7 +7914,7 @@
         <w:ind w:left="2160" w:hanging="360"/>
       </w:pPr>
       <w:rPr>
-        <w:rFonts w:hint="default" w:ascii="Courier New" w:hAnsi="Courier New"/>
+        <w:rFonts w:ascii="Courier New" w:hAnsi="Courier New" w:hint="default"/>
         <w:sz w:val="20"/>
       </w:rPr>
     </w:lvl>
@@ -7861,7 +7930,7 @@
         <w:ind w:left="2880" w:hanging="360"/>
       </w:pPr>
       <w:rPr>
-        <w:rFonts w:hint="default" w:ascii="Courier New" w:hAnsi="Courier New"/>
+        <w:rFonts w:ascii="Courier New" w:hAnsi="Courier New" w:hint="default"/>
         <w:sz w:val="20"/>
       </w:rPr>
     </w:lvl>
@@ -7877,7 +7946,7 @@
         <w:ind w:left="3600" w:hanging="360"/>
       </w:pPr>
       <w:rPr>
-        <w:rFonts w:hint="default" w:ascii="Courier New" w:hAnsi="Courier New"/>
+        <w:rFonts w:ascii="Courier New" w:hAnsi="Courier New" w:hint="default"/>
         <w:sz w:val="20"/>
       </w:rPr>
     </w:lvl>
@@ -7893,7 +7962,7 @@
         <w:ind w:left="4320" w:hanging="360"/>
       </w:pPr>
       <w:rPr>
-        <w:rFonts w:hint="default" w:ascii="Courier New" w:hAnsi="Courier New"/>
+        <w:rFonts w:ascii="Courier New" w:hAnsi="Courier New" w:hint="default"/>
         <w:sz w:val="20"/>
       </w:rPr>
     </w:lvl>
@@ -7909,7 +7978,7 @@
         <w:ind w:left="5040" w:hanging="360"/>
       </w:pPr>
       <w:rPr>
-        <w:rFonts w:hint="default" w:ascii="Courier New" w:hAnsi="Courier New"/>
+        <w:rFonts w:ascii="Courier New" w:hAnsi="Courier New" w:hint="default"/>
         <w:sz w:val="20"/>
       </w:rPr>
     </w:lvl>
@@ -7925,7 +7994,7 @@
         <w:ind w:left="5760" w:hanging="360"/>
       </w:pPr>
       <w:rPr>
-        <w:rFonts w:hint="default" w:ascii="Courier New" w:hAnsi="Courier New"/>
+        <w:rFonts w:ascii="Courier New" w:hAnsi="Courier New" w:hint="default"/>
         <w:sz w:val="20"/>
       </w:rPr>
     </w:lvl>
@@ -7941,7 +8010,7 @@
         <w:ind w:left="6480" w:hanging="360"/>
       </w:pPr>
       <w:rPr>
-        <w:rFonts w:hint="default" w:ascii="Courier New" w:hAnsi="Courier New"/>
+        <w:rFonts w:ascii="Courier New" w:hAnsi="Courier New" w:hint="default"/>
         <w:sz w:val="20"/>
       </w:rPr>
     </w:lvl>
@@ -7959,7 +8028,7 @@
         <w:ind w:left="1080" w:hanging="360"/>
       </w:pPr>
       <w:rPr>
-        <w:rFonts w:hint="default" w:ascii="Symbol" w:hAnsi="Symbol"/>
+        <w:rFonts w:ascii="Symbol" w:hAnsi="Symbol" w:hint="default"/>
       </w:rPr>
     </w:lvl>
     <w:lvl w:ilvl="1" w:tplc="51F47AD8">
@@ -7971,7 +8040,7 @@
         <w:ind w:left="1800" w:hanging="360"/>
       </w:pPr>
       <w:rPr>
-        <w:rFonts w:hint="default" w:ascii="Courier New" w:hAnsi="Courier New"/>
+        <w:rFonts w:ascii="Courier New" w:hAnsi="Courier New" w:hint="default"/>
       </w:rPr>
     </w:lvl>
     <w:lvl w:ilvl="2" w:tplc="49DE370A">
@@ -7983,7 +8052,7 @@
         <w:ind w:left="2520" w:hanging="360"/>
       </w:pPr>
       <w:rPr>
-        <w:rFonts w:hint="default" w:ascii="Wingdings" w:hAnsi="Wingdings"/>
+        <w:rFonts w:ascii="Wingdings" w:hAnsi="Wingdings" w:hint="default"/>
       </w:rPr>
     </w:lvl>
     <w:lvl w:ilvl="3" w:tplc="E7DA5C72">
@@ -7995,7 +8064,7 @@
         <w:ind w:left="3240" w:hanging="360"/>
       </w:pPr>
       <w:rPr>
-        <w:rFonts w:hint="default" w:ascii="Symbol" w:hAnsi="Symbol"/>
+        <w:rFonts w:ascii="Symbol" w:hAnsi="Symbol" w:hint="default"/>
       </w:rPr>
     </w:lvl>
     <w:lvl w:ilvl="4" w:tplc="022CBF46">
@@ -8007,7 +8076,7 @@
         <w:ind w:left="3960" w:hanging="360"/>
       </w:pPr>
       <w:rPr>
-        <w:rFonts w:hint="default" w:ascii="Courier New" w:hAnsi="Courier New"/>
+        <w:rFonts w:ascii="Courier New" w:hAnsi="Courier New" w:hint="default"/>
       </w:rPr>
     </w:lvl>
     <w:lvl w:ilvl="5" w:tplc="50D8CA8C">
@@ -8019,7 +8088,7 @@
         <w:ind w:left="4680" w:hanging="360"/>
       </w:pPr>
       <w:rPr>
-        <w:rFonts w:hint="default" w:ascii="Wingdings" w:hAnsi="Wingdings"/>
+        <w:rFonts w:ascii="Wingdings" w:hAnsi="Wingdings" w:hint="default"/>
       </w:rPr>
     </w:lvl>
     <w:lvl w:ilvl="6" w:tplc="173CCE1C">
@@ -8031,7 +8100,7 @@
         <w:ind w:left="5400" w:hanging="360"/>
       </w:pPr>
       <w:rPr>
-        <w:rFonts w:hint="default" w:ascii="Symbol" w:hAnsi="Symbol"/>
+        <w:rFonts w:ascii="Symbol" w:hAnsi="Symbol" w:hint="default"/>
       </w:rPr>
     </w:lvl>
     <w:lvl w:ilvl="7" w:tplc="9D544494">
@@ -8043,7 +8112,7 @@
         <w:ind w:left="6120" w:hanging="360"/>
       </w:pPr>
       <w:rPr>
-        <w:rFonts w:hint="default" w:ascii="Courier New" w:hAnsi="Courier New"/>
+        <w:rFonts w:ascii="Courier New" w:hAnsi="Courier New" w:hint="default"/>
       </w:rPr>
     </w:lvl>
     <w:lvl w:ilvl="8" w:tplc="429264D0">
@@ -8055,7 +8124,7 @@
         <w:ind w:left="6840" w:hanging="360"/>
       </w:pPr>
       <w:rPr>
-        <w:rFonts w:hint="default" w:ascii="Wingdings" w:hAnsi="Wingdings"/>
+        <w:rFonts w:ascii="Wingdings" w:hAnsi="Wingdings" w:hint="default"/>
       </w:rPr>
     </w:lvl>
   </w:abstractNum>
@@ -8072,7 +8141,7 @@
         <w:ind w:left="1440" w:hanging="360"/>
       </w:pPr>
       <w:rPr>
-        <w:rFonts w:hint="default" w:ascii="Symbol" w:hAnsi="Symbol"/>
+        <w:rFonts w:ascii="Symbol" w:hAnsi="Symbol" w:hint="default"/>
       </w:rPr>
     </w:lvl>
     <w:lvl w:ilvl="1" w:tplc="34090003" w:tentative="1">
@@ -8084,7 +8153,7 @@
         <w:ind w:left="2160" w:hanging="360"/>
       </w:pPr>
       <w:rPr>
-        <w:rFonts w:hint="default" w:ascii="Courier New" w:hAnsi="Courier New" w:cs="Courier New"/>
+        <w:rFonts w:ascii="Courier New" w:hAnsi="Courier New" w:cs="Courier New" w:hint="default"/>
       </w:rPr>
     </w:lvl>
     <w:lvl w:ilvl="2" w:tplc="34090005" w:tentative="1">
@@ -8096,7 +8165,7 @@
         <w:ind w:left="2880" w:hanging="360"/>
       </w:pPr>
       <w:rPr>
-        <w:rFonts w:hint="default" w:ascii="Wingdings" w:hAnsi="Wingdings"/>
+        <w:rFonts w:ascii="Wingdings" w:hAnsi="Wingdings" w:hint="default"/>
       </w:rPr>
     </w:lvl>
     <w:lvl w:ilvl="3" w:tplc="34090001" w:tentative="1">
@@ -8108,7 +8177,7 @@
         <w:ind w:left="3600" w:hanging="360"/>
       </w:pPr>
       <w:rPr>
-        <w:rFonts w:hint="default" w:ascii="Symbol" w:hAnsi="Symbol"/>
+        <w:rFonts w:ascii="Symbol" w:hAnsi="Symbol" w:hint="default"/>
       </w:rPr>
     </w:lvl>
     <w:lvl w:ilvl="4" w:tplc="34090003" w:tentative="1">
@@ -8120,7 +8189,7 @@
         <w:ind w:left="4320" w:hanging="360"/>
       </w:pPr>
       <w:rPr>
-        <w:rFonts w:hint="default" w:ascii="Courier New" w:hAnsi="Courier New" w:cs="Courier New"/>
+        <w:rFonts w:ascii="Courier New" w:hAnsi="Courier New" w:cs="Courier New" w:hint="default"/>
       </w:rPr>
     </w:lvl>
     <w:lvl w:ilvl="5" w:tplc="34090005" w:tentative="1">
@@ -8132,7 +8201,7 @@
         <w:ind w:left="5040" w:hanging="360"/>
       </w:pPr>
       <w:rPr>
-        <w:rFonts w:hint="default" w:ascii="Wingdings" w:hAnsi="Wingdings"/>
+        <w:rFonts w:ascii="Wingdings" w:hAnsi="Wingdings" w:hint="default"/>
       </w:rPr>
     </w:lvl>
     <w:lvl w:ilvl="6" w:tplc="34090001" w:tentative="1">
@@ -8144,7 +8213,7 @@
         <w:ind w:left="5760" w:hanging="360"/>
       </w:pPr>
       <w:rPr>
-        <w:rFonts w:hint="default" w:ascii="Symbol" w:hAnsi="Symbol"/>
+        <w:rFonts w:ascii="Symbol" w:hAnsi="Symbol" w:hint="default"/>
       </w:rPr>
     </w:lvl>
     <w:lvl w:ilvl="7" w:tplc="34090003" w:tentative="1">
@@ -8156,7 +8225,7 @@
         <w:ind w:left="6480" w:hanging="360"/>
       </w:pPr>
       <w:rPr>
-        <w:rFonts w:hint="default" w:ascii="Courier New" w:hAnsi="Courier New" w:cs="Courier New"/>
+        <w:rFonts w:ascii="Courier New" w:hAnsi="Courier New" w:cs="Courier New" w:hint="default"/>
       </w:rPr>
     </w:lvl>
     <w:lvl w:ilvl="8" w:tplc="34090005" w:tentative="1">
@@ -8168,7 +8237,7 @@
         <w:ind w:left="7200" w:hanging="360"/>
       </w:pPr>
       <w:rPr>
-        <w:rFonts w:hint="default" w:ascii="Wingdings" w:hAnsi="Wingdings"/>
+        <w:rFonts w:ascii="Wingdings" w:hAnsi="Wingdings" w:hint="default"/>
       </w:rPr>
     </w:lvl>
   </w:abstractNum>
@@ -8188,7 +8257,7 @@
         <w:ind w:left="720" w:hanging="360"/>
       </w:pPr>
       <w:rPr>
-        <w:rFonts w:hint="default" w:ascii="Times New Roman" w:hAnsi="Times New Roman" w:eastAsia="Times New Roman" w:cs="Times New Roman"/>
+        <w:rFonts w:ascii="Times New Roman" w:eastAsia="Times New Roman" w:hAnsi="Times New Roman" w:cs="Times New Roman" w:hint="default"/>
       </w:rPr>
     </w:lvl>
     <w:lvl w:ilvl="1" w:tplc="04090003" w:tentative="1">
@@ -8203,7 +8272,7 @@
         <w:ind w:left="1440" w:hanging="360"/>
       </w:pPr>
       <w:rPr>
-        <w:rFonts w:hint="default" w:ascii="Courier New" w:hAnsi="Courier New" w:cs="Courier New"/>
+        <w:rFonts w:ascii="Courier New" w:hAnsi="Courier New" w:cs="Courier New" w:hint="default"/>
       </w:rPr>
     </w:lvl>
     <w:lvl w:ilvl="2" w:tplc="04090005" w:tentative="1">
@@ -8218,7 +8287,7 @@
         <w:ind w:left="2160" w:hanging="360"/>
       </w:pPr>
       <w:rPr>
-        <w:rFonts w:hint="default" w:ascii="Wingdings" w:hAnsi="Wingdings"/>
+        <w:rFonts w:ascii="Wingdings" w:hAnsi="Wingdings" w:hint="default"/>
       </w:rPr>
     </w:lvl>
     <w:lvl w:ilvl="3" w:tplc="04090001" w:tentative="1">
@@ -8233,7 +8302,7 @@
         <w:ind w:left="2880" w:hanging="360"/>
       </w:pPr>
       <w:rPr>
-        <w:rFonts w:hint="default" w:ascii="Symbol" w:hAnsi="Symbol"/>
+        <w:rFonts w:ascii="Symbol" w:hAnsi="Symbol" w:hint="default"/>
       </w:rPr>
     </w:lvl>
     <w:lvl w:ilvl="4" w:tplc="04090003" w:tentative="1">
@@ -8248,7 +8317,7 @@
         <w:ind w:left="3600" w:hanging="360"/>
       </w:pPr>
       <w:rPr>
-        <w:rFonts w:hint="default" w:ascii="Courier New" w:hAnsi="Courier New" w:cs="Courier New"/>
+        <w:rFonts w:ascii="Courier New" w:hAnsi="Courier New" w:cs="Courier New" w:hint="default"/>
       </w:rPr>
     </w:lvl>
     <w:lvl w:ilvl="5" w:tplc="04090005" w:tentative="1">
@@ -8263,7 +8332,7 @@
         <w:ind w:left="4320" w:hanging="360"/>
       </w:pPr>
       <w:rPr>
-        <w:rFonts w:hint="default" w:ascii="Wingdings" w:hAnsi="Wingdings"/>
+        <w:rFonts w:ascii="Wingdings" w:hAnsi="Wingdings" w:hint="default"/>
       </w:rPr>
     </w:lvl>
     <w:lvl w:ilvl="6" w:tplc="04090001" w:tentative="1">
@@ -8278,7 +8347,7 @@
         <w:ind w:left="5040" w:hanging="360"/>
       </w:pPr>
       <w:rPr>
-        <w:rFonts w:hint="default" w:ascii="Symbol" w:hAnsi="Symbol"/>
+        <w:rFonts w:ascii="Symbol" w:hAnsi="Symbol" w:hint="default"/>
       </w:rPr>
     </w:lvl>
     <w:lvl w:ilvl="7" w:tplc="04090003" w:tentative="1">
@@ -8293,7 +8362,7 @@
         <w:ind w:left="5760" w:hanging="360"/>
       </w:pPr>
       <w:rPr>
-        <w:rFonts w:hint="default" w:ascii="Courier New" w:hAnsi="Courier New" w:cs="Courier New"/>
+        <w:rFonts w:ascii="Courier New" w:hAnsi="Courier New" w:cs="Courier New" w:hint="default"/>
       </w:rPr>
     </w:lvl>
     <w:lvl w:ilvl="8" w:tplc="04090005" w:tentative="1">
@@ -8308,7 +8377,7 @@
         <w:ind w:left="6480" w:hanging="360"/>
       </w:pPr>
       <w:rPr>
-        <w:rFonts w:hint="default" w:ascii="Wingdings" w:hAnsi="Wingdings"/>
+        <w:rFonts w:ascii="Wingdings" w:hAnsi="Wingdings" w:hint="default"/>
       </w:rPr>
     </w:lvl>
   </w:abstractNum>
@@ -8328,7 +8397,7 @@
         <w:ind w:left="720" w:hanging="360"/>
       </w:pPr>
       <w:rPr>
-        <w:rFonts w:hint="default" w:ascii="Courier New" w:hAnsi="Courier New"/>
+        <w:rFonts w:ascii="Courier New" w:hAnsi="Courier New" w:hint="default"/>
         <w:sz w:val="20"/>
       </w:rPr>
     </w:lvl>
@@ -8344,7 +8413,7 @@
         <w:ind w:left="1440" w:hanging="360"/>
       </w:pPr>
       <w:rPr>
-        <w:rFonts w:hint="default" w:ascii="Courier New" w:hAnsi="Courier New"/>
+        <w:rFonts w:ascii="Courier New" w:hAnsi="Courier New" w:hint="default"/>
         <w:sz w:val="20"/>
       </w:rPr>
     </w:lvl>
@@ -8360,7 +8429,7 @@
         <w:ind w:left="2160" w:hanging="360"/>
       </w:pPr>
       <w:rPr>
-        <w:rFonts w:hint="default" w:ascii="Courier New" w:hAnsi="Courier New"/>
+        <w:rFonts w:ascii="Courier New" w:hAnsi="Courier New" w:hint="default"/>
         <w:sz w:val="20"/>
       </w:rPr>
     </w:lvl>
@@ -8376,7 +8445,7 @@
         <w:ind w:left="2880" w:hanging="360"/>
       </w:pPr>
       <w:rPr>
-        <w:rFonts w:hint="default" w:ascii="Courier New" w:hAnsi="Courier New"/>
+        <w:rFonts w:ascii="Courier New" w:hAnsi="Courier New" w:hint="default"/>
         <w:sz w:val="20"/>
       </w:rPr>
     </w:lvl>
@@ -8392,7 +8461,7 @@
         <w:ind w:left="3600" w:hanging="360"/>
       </w:pPr>
       <w:rPr>
-        <w:rFonts w:hint="default" w:ascii="Courier New" w:hAnsi="Courier New"/>
+        <w:rFonts w:ascii="Courier New" w:hAnsi="Courier New" w:hint="default"/>
         <w:sz w:val="20"/>
       </w:rPr>
     </w:lvl>
@@ -8408,7 +8477,7 @@
         <w:ind w:left="4320" w:hanging="360"/>
       </w:pPr>
       <w:rPr>
-        <w:rFonts w:hint="default" w:ascii="Courier New" w:hAnsi="Courier New"/>
+        <w:rFonts w:ascii="Courier New" w:hAnsi="Courier New" w:hint="default"/>
         <w:sz w:val="20"/>
       </w:rPr>
     </w:lvl>
@@ -8424,7 +8493,7 @@
         <w:ind w:left="5040" w:hanging="360"/>
       </w:pPr>
       <w:rPr>
-        <w:rFonts w:hint="default" w:ascii="Courier New" w:hAnsi="Courier New"/>
+        <w:rFonts w:ascii="Courier New" w:hAnsi="Courier New" w:hint="default"/>
         <w:sz w:val="20"/>
       </w:rPr>
     </w:lvl>
@@ -8440,7 +8509,7 @@
         <w:ind w:left="5760" w:hanging="360"/>
       </w:pPr>
       <w:rPr>
-        <w:rFonts w:hint="default" w:ascii="Courier New" w:hAnsi="Courier New"/>
+        <w:rFonts w:ascii="Courier New" w:hAnsi="Courier New" w:hint="default"/>
         <w:sz w:val="20"/>
       </w:rPr>
     </w:lvl>
@@ -8456,7 +8525,7 @@
         <w:ind w:left="6480" w:hanging="360"/>
       </w:pPr>
       <w:rPr>
-        <w:rFonts w:hint="default" w:ascii="Courier New" w:hAnsi="Courier New"/>
+        <w:rFonts w:ascii="Courier New" w:hAnsi="Courier New" w:hint="default"/>
         <w:sz w:val="20"/>
       </w:rPr>
     </w:lvl>
@@ -8474,7 +8543,7 @@
         <w:ind w:left="-360" w:hanging="360"/>
       </w:pPr>
       <w:rPr>
-        <w:rFonts w:hint="default" w:ascii="Symbol" w:hAnsi="Symbol"/>
+        <w:rFonts w:ascii="Symbol" w:hAnsi="Symbol" w:hint="default"/>
       </w:rPr>
     </w:lvl>
     <w:lvl w:ilvl="1" w:tplc="97D0AE3E">
@@ -8486,7 +8555,7 @@
         <w:ind w:left="360" w:hanging="360"/>
       </w:pPr>
       <w:rPr>
-        <w:rFonts w:hint="default" w:ascii="Courier New" w:hAnsi="Courier New"/>
+        <w:rFonts w:ascii="Courier New" w:hAnsi="Courier New" w:hint="default"/>
       </w:rPr>
     </w:lvl>
     <w:lvl w:ilvl="2" w:tplc="2CF283EA">
@@ -8498,7 +8567,7 @@
         <w:ind w:left="1080" w:hanging="360"/>
       </w:pPr>
       <w:rPr>
-        <w:rFonts w:hint="default" w:ascii="Wingdings" w:hAnsi="Wingdings"/>
+        <w:rFonts w:ascii="Wingdings" w:hAnsi="Wingdings" w:hint="default"/>
       </w:rPr>
     </w:lvl>
     <w:lvl w:ilvl="3" w:tplc="4F58674E">
@@ -8510,7 +8579,7 @@
         <w:ind w:left="1800" w:hanging="360"/>
       </w:pPr>
       <w:rPr>
-        <w:rFonts w:hint="default" w:ascii="Symbol" w:hAnsi="Symbol"/>
+        <w:rFonts w:ascii="Symbol" w:hAnsi="Symbol" w:hint="default"/>
       </w:rPr>
     </w:lvl>
     <w:lvl w:ilvl="4" w:tplc="BCF811FA">
@@ -8522,7 +8591,7 @@
         <w:ind w:left="2520" w:hanging="360"/>
       </w:pPr>
       <w:rPr>
-        <w:rFonts w:hint="default" w:ascii="Courier New" w:hAnsi="Courier New"/>
+        <w:rFonts w:ascii="Courier New" w:hAnsi="Courier New" w:hint="default"/>
       </w:rPr>
     </w:lvl>
     <w:lvl w:ilvl="5" w:tplc="07DA8448">
@@ -8534,7 +8603,7 @@
         <w:ind w:left="3240" w:hanging="360"/>
       </w:pPr>
       <w:rPr>
-        <w:rFonts w:hint="default" w:ascii="Wingdings" w:hAnsi="Wingdings"/>
+        <w:rFonts w:ascii="Wingdings" w:hAnsi="Wingdings" w:hint="default"/>
       </w:rPr>
     </w:lvl>
     <w:lvl w:ilvl="6" w:tplc="2020CD7A">
@@ -8546,7 +8615,7 @@
         <w:ind w:left="3960" w:hanging="360"/>
       </w:pPr>
       <w:rPr>
-        <w:rFonts w:hint="default" w:ascii="Symbol" w:hAnsi="Symbol"/>
+        <w:rFonts w:ascii="Symbol" w:hAnsi="Symbol" w:hint="default"/>
       </w:rPr>
     </w:lvl>
     <w:lvl w:ilvl="7" w:tplc="6D8E5A52">
@@ -8558,7 +8627,7 @@
         <w:ind w:left="4680" w:hanging="360"/>
       </w:pPr>
       <w:rPr>
-        <w:rFonts w:hint="default" w:ascii="Courier New" w:hAnsi="Courier New"/>
+        <w:rFonts w:ascii="Courier New" w:hAnsi="Courier New" w:hint="default"/>
       </w:rPr>
     </w:lvl>
     <w:lvl w:ilvl="8" w:tplc="53BCE262">
@@ -8570,7 +8639,7 @@
         <w:ind w:left="5400" w:hanging="360"/>
       </w:pPr>
       <w:rPr>
-        <w:rFonts w:hint="default" w:ascii="Wingdings" w:hAnsi="Wingdings"/>
+        <w:rFonts w:ascii="Wingdings" w:hAnsi="Wingdings" w:hint="default"/>
       </w:rPr>
     </w:lvl>
   </w:abstractNum>
@@ -8587,7 +8656,7 @@
         <w:ind w:left="720" w:hanging="360"/>
       </w:pPr>
       <w:rPr>
-        <w:rFonts w:hint="default" w:ascii="Symbol" w:hAnsi="Symbol"/>
+        <w:rFonts w:ascii="Symbol" w:hAnsi="Symbol" w:hint="default"/>
       </w:rPr>
     </w:lvl>
     <w:lvl w:ilvl="1" w:tplc="1494F25C">
@@ -8599,7 +8668,7 @@
         <w:ind w:left="1440" w:hanging="360"/>
       </w:pPr>
       <w:rPr>
-        <w:rFonts w:hint="default" w:ascii="Courier New" w:hAnsi="Courier New"/>
+        <w:rFonts w:ascii="Courier New" w:hAnsi="Courier New" w:hint="default"/>
       </w:rPr>
     </w:lvl>
     <w:lvl w:ilvl="2" w:tplc="324A92A4">
@@ -8611,7 +8680,7 @@
         <w:ind w:left="2160" w:hanging="360"/>
       </w:pPr>
       <w:rPr>
-        <w:rFonts w:hint="default" w:ascii="Wingdings" w:hAnsi="Wingdings"/>
+        <w:rFonts w:ascii="Wingdings" w:hAnsi="Wingdings" w:hint="default"/>
       </w:rPr>
     </w:lvl>
     <w:lvl w:ilvl="3" w:tplc="428EA558">
@@ -8623,7 +8692,7 @@
         <w:ind w:left="2880" w:hanging="360"/>
       </w:pPr>
       <w:rPr>
-        <w:rFonts w:hint="default" w:ascii="Symbol" w:hAnsi="Symbol"/>
+        <w:rFonts w:ascii="Symbol" w:hAnsi="Symbol" w:hint="default"/>
       </w:rPr>
     </w:lvl>
     <w:lvl w:ilvl="4" w:tplc="C1567050">
@@ -8635,7 +8704,7 @@
         <w:ind w:left="3600" w:hanging="360"/>
       </w:pPr>
       <w:rPr>
-        <w:rFonts w:hint="default" w:ascii="Courier New" w:hAnsi="Courier New"/>
+        <w:rFonts w:ascii="Courier New" w:hAnsi="Courier New" w:hint="default"/>
       </w:rPr>
     </w:lvl>
     <w:lvl w:ilvl="5" w:tplc="3EE08074">
@@ -8647,7 +8716,7 @@
         <w:ind w:left="4320" w:hanging="360"/>
       </w:pPr>
       <w:rPr>
-        <w:rFonts w:hint="default" w:ascii="Wingdings" w:hAnsi="Wingdings"/>
+        <w:rFonts w:ascii="Wingdings" w:hAnsi="Wingdings" w:hint="default"/>
       </w:rPr>
     </w:lvl>
     <w:lvl w:ilvl="6" w:tplc="48BA9618">
@@ -8659,7 +8728,7 @@
         <w:ind w:left="5040" w:hanging="360"/>
       </w:pPr>
       <w:rPr>
-        <w:rFonts w:hint="default" w:ascii="Symbol" w:hAnsi="Symbol"/>
+        <w:rFonts w:ascii="Symbol" w:hAnsi="Symbol" w:hint="default"/>
       </w:rPr>
     </w:lvl>
     <w:lvl w:ilvl="7" w:tplc="BDBAF8D0">
@@ -8671,7 +8740,7 @@
         <w:ind w:left="5760" w:hanging="360"/>
       </w:pPr>
       <w:rPr>
-        <w:rFonts w:hint="default" w:ascii="Courier New" w:hAnsi="Courier New"/>
+        <w:rFonts w:ascii="Courier New" w:hAnsi="Courier New" w:hint="default"/>
       </w:rPr>
     </w:lvl>
     <w:lvl w:ilvl="8" w:tplc="E0E2F55C">
@@ -8683,7 +8752,7 @@
         <w:ind w:left="6480" w:hanging="360"/>
       </w:pPr>
       <w:rPr>
-        <w:rFonts w:hint="default" w:ascii="Wingdings" w:hAnsi="Wingdings"/>
+        <w:rFonts w:ascii="Wingdings" w:hAnsi="Wingdings" w:hint="default"/>
       </w:rPr>
     </w:lvl>
   </w:abstractNum>
@@ -8792,7 +8861,7 @@
         <w:ind w:left="720" w:hanging="360"/>
       </w:pPr>
       <w:rPr>
-        <w:rFonts w:hint="default" w:ascii="Courier New" w:hAnsi="Courier New"/>
+        <w:rFonts w:ascii="Courier New" w:hAnsi="Courier New" w:hint="default"/>
         <w:sz w:val="20"/>
       </w:rPr>
     </w:lvl>
@@ -8808,7 +8877,7 @@
         <w:ind w:left="1440" w:hanging="360"/>
       </w:pPr>
       <w:rPr>
-        <w:rFonts w:hint="default" w:ascii="Courier New" w:hAnsi="Courier New"/>
+        <w:rFonts w:ascii="Courier New" w:hAnsi="Courier New" w:hint="default"/>
         <w:sz w:val="20"/>
       </w:rPr>
     </w:lvl>
@@ -8824,7 +8893,7 @@
         <w:ind w:left="2160" w:hanging="360"/>
       </w:pPr>
       <w:rPr>
-        <w:rFonts w:hint="default" w:ascii="Courier New" w:hAnsi="Courier New"/>
+        <w:rFonts w:ascii="Courier New" w:hAnsi="Courier New" w:hint="default"/>
         <w:sz w:val="20"/>
       </w:rPr>
     </w:lvl>
@@ -8840,7 +8909,7 @@
         <w:ind w:left="2880" w:hanging="360"/>
       </w:pPr>
       <w:rPr>
-        <w:rFonts w:hint="default" w:ascii="Courier New" w:hAnsi="Courier New"/>
+        <w:rFonts w:ascii="Courier New" w:hAnsi="Courier New" w:hint="default"/>
         <w:sz w:val="20"/>
       </w:rPr>
     </w:lvl>
@@ -8856,7 +8925,7 @@
         <w:ind w:left="3600" w:hanging="360"/>
       </w:pPr>
       <w:rPr>
-        <w:rFonts w:hint="default" w:ascii="Courier New" w:hAnsi="Courier New"/>
+        <w:rFonts w:ascii="Courier New" w:hAnsi="Courier New" w:hint="default"/>
         <w:sz w:val="20"/>
       </w:rPr>
     </w:lvl>
@@ -8872,7 +8941,7 @@
         <w:ind w:left="4320" w:hanging="360"/>
       </w:pPr>
       <w:rPr>
-        <w:rFonts w:hint="default" w:ascii="Courier New" w:hAnsi="Courier New"/>
+        <w:rFonts w:ascii="Courier New" w:hAnsi="Courier New" w:hint="default"/>
         <w:sz w:val="20"/>
       </w:rPr>
     </w:lvl>
@@ -8888,7 +8957,7 @@
         <w:ind w:left="5040" w:hanging="360"/>
       </w:pPr>
       <w:rPr>
-        <w:rFonts w:hint="default" w:ascii="Courier New" w:hAnsi="Courier New"/>
+        <w:rFonts w:ascii="Courier New" w:hAnsi="Courier New" w:hint="default"/>
         <w:sz w:val="20"/>
       </w:rPr>
     </w:lvl>
@@ -8904,7 +8973,7 @@
         <w:ind w:left="5760" w:hanging="360"/>
       </w:pPr>
       <w:rPr>
-        <w:rFonts w:hint="default" w:ascii="Courier New" w:hAnsi="Courier New"/>
+        <w:rFonts w:ascii="Courier New" w:hAnsi="Courier New" w:hint="default"/>
         <w:sz w:val="20"/>
       </w:rPr>
     </w:lvl>
@@ -8920,7 +8989,7 @@
         <w:ind w:left="6480" w:hanging="360"/>
       </w:pPr>
       <w:rPr>
-        <w:rFonts w:hint="default" w:ascii="Courier New" w:hAnsi="Courier New"/>
+        <w:rFonts w:ascii="Courier New" w:hAnsi="Courier New" w:hint="default"/>
         <w:sz w:val="20"/>
       </w:rPr>
     </w:lvl>
@@ -9024,7 +9093,7 @@
         <w:ind w:left="720" w:hanging="360"/>
       </w:pPr>
       <w:rPr>
-        <w:rFonts w:hint="default" w:ascii="Symbol" w:hAnsi="Symbol"/>
+        <w:rFonts w:ascii="Symbol" w:hAnsi="Symbol" w:hint="default"/>
       </w:rPr>
     </w:lvl>
     <w:lvl w:ilvl="1" w:tplc="9BE63E3C">
@@ -9036,7 +9105,7 @@
         <w:ind w:left="1440" w:hanging="360"/>
       </w:pPr>
       <w:rPr>
-        <w:rFonts w:hint="default" w:ascii="Courier New" w:hAnsi="Courier New"/>
+        <w:rFonts w:ascii="Courier New" w:hAnsi="Courier New" w:hint="default"/>
       </w:rPr>
     </w:lvl>
     <w:lvl w:ilvl="2" w:tplc="F2A063A4">
@@ -9048,7 +9117,7 @@
         <w:ind w:left="2160" w:hanging="360"/>
       </w:pPr>
       <w:rPr>
-        <w:rFonts w:hint="default" w:ascii="Wingdings" w:hAnsi="Wingdings"/>
+        <w:rFonts w:ascii="Wingdings" w:hAnsi="Wingdings" w:hint="default"/>
       </w:rPr>
     </w:lvl>
     <w:lvl w:ilvl="3" w:tplc="214A7AD0">
@@ -9060,7 +9129,7 @@
         <w:ind w:left="2880" w:hanging="360"/>
       </w:pPr>
       <w:rPr>
-        <w:rFonts w:hint="default" w:ascii="Symbol" w:hAnsi="Symbol"/>
+        <w:rFonts w:ascii="Symbol" w:hAnsi="Symbol" w:hint="default"/>
       </w:rPr>
     </w:lvl>
     <w:lvl w:ilvl="4" w:tplc="1BB6924A">
@@ -9072,7 +9141,7 @@
         <w:ind w:left="3600" w:hanging="360"/>
       </w:pPr>
       <w:rPr>
-        <w:rFonts w:hint="default" w:ascii="Courier New" w:hAnsi="Courier New"/>
+        <w:rFonts w:ascii="Courier New" w:hAnsi="Courier New" w:hint="default"/>
       </w:rPr>
     </w:lvl>
     <w:lvl w:ilvl="5" w:tplc="C6DC9622">
@@ -9084,7 +9153,7 @@
         <w:ind w:left="4320" w:hanging="360"/>
       </w:pPr>
       <w:rPr>
-        <w:rFonts w:hint="default" w:ascii="Wingdings" w:hAnsi="Wingdings"/>
+        <w:rFonts w:ascii="Wingdings" w:hAnsi="Wingdings" w:hint="default"/>
       </w:rPr>
     </w:lvl>
     <w:lvl w:ilvl="6" w:tplc="FB78F068">
@@ -9096,7 +9165,7 @@
         <w:ind w:left="5040" w:hanging="360"/>
       </w:pPr>
       <w:rPr>
-        <w:rFonts w:hint="default" w:ascii="Symbol" w:hAnsi="Symbol"/>
+        <w:rFonts w:ascii="Symbol" w:hAnsi="Symbol" w:hint="default"/>
       </w:rPr>
     </w:lvl>
     <w:lvl w:ilvl="7" w:tplc="4F84D178">
@@ -9108,7 +9177,7 @@
         <w:ind w:left="5760" w:hanging="360"/>
       </w:pPr>
       <w:rPr>
-        <w:rFonts w:hint="default" w:ascii="Courier New" w:hAnsi="Courier New"/>
+        <w:rFonts w:ascii="Courier New" w:hAnsi="Courier New" w:hint="default"/>
       </w:rPr>
     </w:lvl>
     <w:lvl w:ilvl="8" w:tplc="99C0C5CA">
@@ -9120,7 +9189,7 @@
         <w:ind w:left="6480" w:hanging="360"/>
       </w:pPr>
       <w:rPr>
-        <w:rFonts w:hint="default" w:ascii="Wingdings" w:hAnsi="Wingdings"/>
+        <w:rFonts w:ascii="Wingdings" w:hAnsi="Wingdings" w:hint="default"/>
       </w:rPr>
     </w:lvl>
   </w:abstractNum>
@@ -9140,7 +9209,7 @@
         <w:ind w:left="720" w:hanging="360"/>
       </w:pPr>
       <w:rPr>
-        <w:rFonts w:hint="default" w:ascii="Symbol" w:hAnsi="Symbol"/>
+        <w:rFonts w:ascii="Symbol" w:hAnsi="Symbol" w:hint="default"/>
       </w:rPr>
     </w:lvl>
     <w:lvl w:ilvl="1" w:tplc="04090003" w:tentative="1">
@@ -9155,7 +9224,7 @@
         <w:ind w:left="1440" w:hanging="360"/>
       </w:pPr>
       <w:rPr>
-        <w:rFonts w:hint="default" w:ascii="Courier New" w:hAnsi="Courier New" w:cs="Courier New"/>
+        <w:rFonts w:ascii="Courier New" w:hAnsi="Courier New" w:cs="Courier New" w:hint="default"/>
       </w:rPr>
     </w:lvl>
     <w:lvl w:ilvl="2" w:tplc="04090005" w:tentative="1">
@@ -9170,7 +9239,7 @@
         <w:ind w:left="2160" w:hanging="360"/>
       </w:pPr>
       <w:rPr>
-        <w:rFonts w:hint="default" w:ascii="Wingdings" w:hAnsi="Wingdings"/>
+        <w:rFonts w:ascii="Wingdings" w:hAnsi="Wingdings" w:hint="default"/>
       </w:rPr>
     </w:lvl>
     <w:lvl w:ilvl="3" w:tplc="04090001" w:tentative="1">
@@ -9185,7 +9254,7 @@
         <w:ind w:left="2880" w:hanging="360"/>
       </w:pPr>
       <w:rPr>
-        <w:rFonts w:hint="default" w:ascii="Symbol" w:hAnsi="Symbol"/>
+        <w:rFonts w:ascii="Symbol" w:hAnsi="Symbol" w:hint="default"/>
       </w:rPr>
     </w:lvl>
     <w:lvl w:ilvl="4" w:tplc="04090003" w:tentative="1">
@@ -9200,7 +9269,7 @@
         <w:ind w:left="3600" w:hanging="360"/>
       </w:pPr>
       <w:rPr>
-        <w:rFonts w:hint="default" w:ascii="Courier New" w:hAnsi="Courier New" w:cs="Courier New"/>
+        <w:rFonts w:ascii="Courier New" w:hAnsi="Courier New" w:cs="Courier New" w:hint="default"/>
       </w:rPr>
     </w:lvl>
     <w:lvl w:ilvl="5" w:tplc="04090005" w:tentative="1">
@@ -9215,7 +9284,7 @@
         <w:ind w:left="4320" w:hanging="360"/>
       </w:pPr>
       <w:rPr>
-        <w:rFonts w:hint="default" w:ascii="Wingdings" w:hAnsi="Wingdings"/>
+        <w:rFonts w:ascii="Wingdings" w:hAnsi="Wingdings" w:hint="default"/>
       </w:rPr>
     </w:lvl>
     <w:lvl w:ilvl="6" w:tplc="04090001" w:tentative="1">
@@ -9230,7 +9299,7 @@
         <w:ind w:left="5040" w:hanging="360"/>
       </w:pPr>
       <w:rPr>
-        <w:rFonts w:hint="default" w:ascii="Symbol" w:hAnsi="Symbol"/>
+        <w:rFonts w:ascii="Symbol" w:hAnsi="Symbol" w:hint="default"/>
       </w:rPr>
     </w:lvl>
     <w:lvl w:ilvl="7" w:tplc="04090003" w:tentative="1">
@@ -9245,7 +9314,7 @@
         <w:ind w:left="5760" w:hanging="360"/>
       </w:pPr>
       <w:rPr>
-        <w:rFonts w:hint="default" w:ascii="Courier New" w:hAnsi="Courier New" w:cs="Courier New"/>
+        <w:rFonts w:ascii="Courier New" w:hAnsi="Courier New" w:cs="Courier New" w:hint="default"/>
       </w:rPr>
     </w:lvl>
     <w:lvl w:ilvl="8" w:tplc="04090005" w:tentative="1">
@@ -9260,7 +9329,7 @@
         <w:ind w:left="6480" w:hanging="360"/>
       </w:pPr>
       <w:rPr>
-        <w:rFonts w:hint="default" w:ascii="Wingdings" w:hAnsi="Wingdings"/>
+        <w:rFonts w:ascii="Wingdings" w:hAnsi="Wingdings" w:hint="default"/>
       </w:rPr>
     </w:lvl>
   </w:abstractNum>
@@ -9277,7 +9346,7 @@
         <w:ind w:left="-720" w:hanging="360"/>
       </w:pPr>
       <w:rPr>
-        <w:rFonts w:hint="default" w:ascii="Symbol" w:hAnsi="Symbol"/>
+        <w:rFonts w:ascii="Symbol" w:hAnsi="Symbol" w:hint="default"/>
       </w:rPr>
     </w:lvl>
     <w:lvl w:ilvl="1" w:tplc="34090003" w:tentative="1">
@@ -9289,7 +9358,7 @@
         <w:ind w:left="0" w:hanging="360"/>
       </w:pPr>
       <w:rPr>
-        <w:rFonts w:hint="default" w:ascii="Courier New" w:hAnsi="Courier New" w:cs="Courier New"/>
+        <w:rFonts w:ascii="Courier New" w:hAnsi="Courier New" w:cs="Courier New" w:hint="default"/>
       </w:rPr>
     </w:lvl>
     <w:lvl w:ilvl="2" w:tplc="34090005" w:tentative="1">
@@ -9301,7 +9370,7 @@
         <w:ind w:left="720" w:hanging="360"/>
       </w:pPr>
       <w:rPr>
-        <w:rFonts w:hint="default" w:ascii="Wingdings" w:hAnsi="Wingdings"/>
+        <w:rFonts w:ascii="Wingdings" w:hAnsi="Wingdings" w:hint="default"/>
       </w:rPr>
     </w:lvl>
     <w:lvl w:ilvl="3" w:tplc="34090001" w:tentative="1">
@@ -9313,7 +9382,7 @@
         <w:ind w:left="1440" w:hanging="360"/>
       </w:pPr>
       <w:rPr>
-        <w:rFonts w:hint="default" w:ascii="Symbol" w:hAnsi="Symbol"/>
+        <w:rFonts w:ascii="Symbol" w:hAnsi="Symbol" w:hint="default"/>
       </w:rPr>
     </w:lvl>
     <w:lvl w:ilvl="4" w:tplc="34090003" w:tentative="1">
@@ -9325,7 +9394,7 @@
         <w:ind w:left="2160" w:hanging="360"/>
       </w:pPr>
       <w:rPr>
-        <w:rFonts w:hint="default" w:ascii="Courier New" w:hAnsi="Courier New" w:cs="Courier New"/>
+        <w:rFonts w:ascii="Courier New" w:hAnsi="Courier New" w:cs="Courier New" w:hint="default"/>
       </w:rPr>
     </w:lvl>
     <w:lvl w:ilvl="5" w:tplc="34090005" w:tentative="1">
@@ -9337,7 +9406,7 @@
         <w:ind w:left="2880" w:hanging="360"/>
       </w:pPr>
       <w:rPr>
-        <w:rFonts w:hint="default" w:ascii="Wingdings" w:hAnsi="Wingdings"/>
+        <w:rFonts w:ascii="Wingdings" w:hAnsi="Wingdings" w:hint="default"/>
       </w:rPr>
     </w:lvl>
     <w:lvl w:ilvl="6" w:tplc="34090001" w:tentative="1">
@@ -9349,7 +9418,7 @@
         <w:ind w:left="3600" w:hanging="360"/>
       </w:pPr>
       <w:rPr>
-        <w:rFonts w:hint="default" w:ascii="Symbol" w:hAnsi="Symbol"/>
+        <w:rFonts w:ascii="Symbol" w:hAnsi="Symbol" w:hint="default"/>
       </w:rPr>
     </w:lvl>
     <w:lvl w:ilvl="7" w:tplc="34090003" w:tentative="1">
@@ -9361,7 +9430,7 @@
         <w:ind w:left="4320" w:hanging="360"/>
       </w:pPr>
       <w:rPr>
-        <w:rFonts w:hint="default" w:ascii="Courier New" w:hAnsi="Courier New" w:cs="Courier New"/>
+        <w:rFonts w:ascii="Courier New" w:hAnsi="Courier New" w:cs="Courier New" w:hint="default"/>
       </w:rPr>
     </w:lvl>
     <w:lvl w:ilvl="8" w:tplc="34090005" w:tentative="1">
@@ -9373,7 +9442,7 @@
         <w:ind w:left="5040" w:hanging="360"/>
       </w:pPr>
       <w:rPr>
-        <w:rFonts w:hint="default" w:ascii="Wingdings" w:hAnsi="Wingdings"/>
+        <w:rFonts w:ascii="Wingdings" w:hAnsi="Wingdings" w:hint="default"/>
       </w:rPr>
     </w:lvl>
   </w:abstractNum>
@@ -9479,7 +9548,7 @@
         <w:ind w:left="720" w:hanging="360"/>
       </w:pPr>
       <w:rPr>
-        <w:rFonts w:hint="default" w:ascii="Symbol" w:hAnsi="Symbol"/>
+        <w:rFonts w:ascii="Symbol" w:hAnsi="Symbol" w:hint="default"/>
       </w:rPr>
     </w:lvl>
     <w:lvl w:ilvl="1" w:tplc="9D30B8E2">
@@ -9491,7 +9560,7 @@
         <w:ind w:left="1440" w:hanging="360"/>
       </w:pPr>
       <w:rPr>
-        <w:rFonts w:hint="default" w:ascii="Symbol" w:hAnsi="Symbol"/>
+        <w:rFonts w:ascii="Symbol" w:hAnsi="Symbol" w:hint="default"/>
       </w:rPr>
     </w:lvl>
     <w:lvl w:ilvl="2" w:tplc="2BF01FB6">
@@ -9503,7 +9572,7 @@
         <w:ind w:left="2160" w:hanging="360"/>
       </w:pPr>
       <w:rPr>
-        <w:rFonts w:hint="default" w:ascii="Wingdings" w:hAnsi="Wingdings"/>
+        <w:rFonts w:ascii="Wingdings" w:hAnsi="Wingdings" w:hint="default"/>
       </w:rPr>
     </w:lvl>
     <w:lvl w:ilvl="3" w:tplc="FDD8E90C">
@@ -9515,7 +9584,7 @@
         <w:ind w:left="2880" w:hanging="360"/>
       </w:pPr>
       <w:rPr>
-        <w:rFonts w:hint="default" w:ascii="Symbol" w:hAnsi="Symbol"/>
+        <w:rFonts w:ascii="Symbol" w:hAnsi="Symbol" w:hint="default"/>
       </w:rPr>
     </w:lvl>
     <w:lvl w:ilvl="4" w:tplc="FD1E0144">
@@ -9527,7 +9596,7 @@
         <w:ind w:left="3600" w:hanging="360"/>
       </w:pPr>
       <w:rPr>
-        <w:rFonts w:hint="default" w:ascii="Courier New" w:hAnsi="Courier New"/>
+        <w:rFonts w:ascii="Courier New" w:hAnsi="Courier New" w:hint="default"/>
       </w:rPr>
     </w:lvl>
     <w:lvl w:ilvl="5" w:tplc="EF541D3E">
@@ -9539,7 +9608,7 @@
         <w:ind w:left="4320" w:hanging="360"/>
       </w:pPr>
       <w:rPr>
-        <w:rFonts w:hint="default" w:ascii="Wingdings" w:hAnsi="Wingdings"/>
+        <w:rFonts w:ascii="Wingdings" w:hAnsi="Wingdings" w:hint="default"/>
       </w:rPr>
     </w:lvl>
     <w:lvl w:ilvl="6" w:tplc="1E1A4044">
@@ -9551,7 +9620,7 @@
         <w:ind w:left="5040" w:hanging="360"/>
       </w:pPr>
       <w:rPr>
-        <w:rFonts w:hint="default" w:ascii="Symbol" w:hAnsi="Symbol"/>
+        <w:rFonts w:ascii="Symbol" w:hAnsi="Symbol" w:hint="default"/>
       </w:rPr>
     </w:lvl>
     <w:lvl w:ilvl="7" w:tplc="E968B9B2">
@@ -9563,7 +9632,7 @@
         <w:ind w:left="5760" w:hanging="360"/>
       </w:pPr>
       <w:rPr>
-        <w:rFonts w:hint="default" w:ascii="Courier New" w:hAnsi="Courier New"/>
+        <w:rFonts w:ascii="Courier New" w:hAnsi="Courier New" w:hint="default"/>
       </w:rPr>
     </w:lvl>
     <w:lvl w:ilvl="8" w:tplc="6D48FC0A">
@@ -9575,7 +9644,7 @@
         <w:ind w:left="6480" w:hanging="360"/>
       </w:pPr>
       <w:rPr>
-        <w:rFonts w:hint="default" w:ascii="Wingdings" w:hAnsi="Wingdings"/>
+        <w:rFonts w:ascii="Wingdings" w:hAnsi="Wingdings" w:hint="default"/>
       </w:rPr>
     </w:lvl>
   </w:abstractNum>
@@ -9595,7 +9664,7 @@
         <w:ind w:left="720" w:hanging="360"/>
       </w:pPr>
       <w:rPr>
-        <w:rFonts w:hint="default" w:ascii="Times New Roman" w:hAnsi="Times New Roman" w:eastAsia="Times New Roman" w:cs="Times New Roman"/>
+        <w:rFonts w:ascii="Times New Roman" w:eastAsia="Times New Roman" w:hAnsi="Times New Roman" w:cs="Times New Roman" w:hint="default"/>
       </w:rPr>
     </w:lvl>
     <w:lvl w:ilvl="1" w:tplc="04090003" w:tentative="1">
@@ -9610,7 +9679,7 @@
         <w:ind w:left="1440" w:hanging="360"/>
       </w:pPr>
       <w:rPr>
-        <w:rFonts w:hint="default" w:ascii="Courier New" w:hAnsi="Courier New" w:cs="Courier New"/>
+        <w:rFonts w:ascii="Courier New" w:hAnsi="Courier New" w:cs="Courier New" w:hint="default"/>
       </w:rPr>
     </w:lvl>
     <w:lvl w:ilvl="2" w:tplc="04090005" w:tentative="1">
@@ -9625,7 +9694,7 @@
         <w:ind w:left="2160" w:hanging="360"/>
       </w:pPr>
       <w:rPr>
-        <w:rFonts w:hint="default" w:ascii="Wingdings" w:hAnsi="Wingdings"/>
+        <w:rFonts w:ascii="Wingdings" w:hAnsi="Wingdings" w:hint="default"/>
       </w:rPr>
     </w:lvl>
     <w:lvl w:ilvl="3" w:tplc="04090001" w:tentative="1">
@@ -9640,7 +9709,7 @@
         <w:ind w:left="2880" w:hanging="360"/>
       </w:pPr>
       <w:rPr>
-        <w:rFonts w:hint="default" w:ascii="Symbol" w:hAnsi="Symbol"/>
+        <w:rFonts w:ascii="Symbol" w:hAnsi="Symbol" w:hint="default"/>
       </w:rPr>
     </w:lvl>
     <w:lvl w:ilvl="4" w:tplc="04090003" w:tentative="1">
@@ -9655,7 +9724,7 @@
         <w:ind w:left="3600" w:hanging="360"/>
       </w:pPr>
       <w:rPr>
-        <w:rFonts w:hint="default" w:ascii="Courier New" w:hAnsi="Courier New" w:cs="Courier New"/>
+        <w:rFonts w:ascii="Courier New" w:hAnsi="Courier New" w:cs="Courier New" w:hint="default"/>
       </w:rPr>
     </w:lvl>
     <w:lvl w:ilvl="5" w:tplc="04090005" w:tentative="1">
@@ -9670,7 +9739,7 @@
         <w:ind w:left="4320" w:hanging="360"/>
       </w:pPr>
       <w:rPr>
-        <w:rFonts w:hint="default" w:ascii="Wingdings" w:hAnsi="Wingdings"/>
+        <w:rFonts w:ascii="Wingdings" w:hAnsi="Wingdings" w:hint="default"/>
       </w:rPr>
     </w:lvl>
     <w:lvl w:ilvl="6" w:tplc="04090001" w:tentative="1">
@@ -9685,7 +9754,7 @@
         <w:ind w:left="5040" w:hanging="360"/>
       </w:pPr>
       <w:rPr>
-        <w:rFonts w:hint="default" w:ascii="Symbol" w:hAnsi="Symbol"/>
+        <w:rFonts w:ascii="Symbol" w:hAnsi="Symbol" w:hint="default"/>
       </w:rPr>
     </w:lvl>
     <w:lvl w:ilvl="7" w:tplc="04090003" w:tentative="1">
@@ -9700,7 +9769,7 @@
         <w:ind w:left="5760" w:hanging="360"/>
       </w:pPr>
       <w:rPr>
-        <w:rFonts w:hint="default" w:ascii="Courier New" w:hAnsi="Courier New" w:cs="Courier New"/>
+        <w:rFonts w:ascii="Courier New" w:hAnsi="Courier New" w:cs="Courier New" w:hint="default"/>
       </w:rPr>
     </w:lvl>
     <w:lvl w:ilvl="8" w:tplc="04090005" w:tentative="1">
@@ -9715,7 +9784,7 @@
         <w:ind w:left="6480" w:hanging="360"/>
       </w:pPr>
       <w:rPr>
-        <w:rFonts w:hint="default" w:ascii="Wingdings" w:hAnsi="Wingdings"/>
+        <w:rFonts w:ascii="Wingdings" w:hAnsi="Wingdings" w:hint="default"/>
       </w:rPr>
     </w:lvl>
   </w:abstractNum>
@@ -9821,7 +9890,7 @@
         <w:ind w:left="720" w:hanging="360"/>
       </w:pPr>
       <w:rPr>
-        <w:rFonts w:hint="default" w:ascii="Courier New" w:hAnsi="Courier New"/>
+        <w:rFonts w:ascii="Courier New" w:hAnsi="Courier New" w:hint="default"/>
         <w:sz w:val="20"/>
       </w:rPr>
     </w:lvl>
@@ -9837,7 +9906,7 @@
         <w:ind w:left="1440" w:hanging="360"/>
       </w:pPr>
       <w:rPr>
-        <w:rFonts w:hint="default" w:ascii="Courier New" w:hAnsi="Courier New"/>
+        <w:rFonts w:ascii="Courier New" w:hAnsi="Courier New" w:hint="default"/>
         <w:sz w:val="20"/>
       </w:rPr>
     </w:lvl>
@@ -9853,7 +9922,7 @@
         <w:ind w:left="2160" w:hanging="360"/>
       </w:pPr>
       <w:rPr>
-        <w:rFonts w:hint="default" w:ascii="Courier New" w:hAnsi="Courier New"/>
+        <w:rFonts w:ascii="Courier New" w:hAnsi="Courier New" w:hint="default"/>
         <w:sz w:val="20"/>
       </w:rPr>
     </w:lvl>
@@ -9869,7 +9938,7 @@
         <w:ind w:left="2880" w:hanging="360"/>
       </w:pPr>
       <w:rPr>
-        <w:rFonts w:hint="default" w:ascii="Courier New" w:hAnsi="Courier New"/>
+        <w:rFonts w:ascii="Courier New" w:hAnsi="Courier New" w:hint="default"/>
         <w:sz w:val="20"/>
       </w:rPr>
     </w:lvl>
@@ -9885,7 +9954,7 @@
         <w:ind w:left="3600" w:hanging="360"/>
       </w:pPr>
       <w:rPr>
-        <w:rFonts w:hint="default" w:ascii="Courier New" w:hAnsi="Courier New"/>
+        <w:rFonts w:ascii="Courier New" w:hAnsi="Courier New" w:hint="default"/>
         <w:sz w:val="20"/>
       </w:rPr>
     </w:lvl>
@@ -9901,7 +9970,7 @@
         <w:ind w:left="4320" w:hanging="360"/>
       </w:pPr>
       <w:rPr>
-        <w:rFonts w:hint="default" w:ascii="Courier New" w:hAnsi="Courier New"/>
+        <w:rFonts w:ascii="Courier New" w:hAnsi="Courier New" w:hint="default"/>
         <w:sz w:val="20"/>
       </w:rPr>
     </w:lvl>
@@ -9917,7 +9986,7 @@
         <w:ind w:left="5040" w:hanging="360"/>
       </w:pPr>
       <w:rPr>
-        <w:rFonts w:hint="default" w:ascii="Courier New" w:hAnsi="Courier New"/>
+        <w:rFonts w:ascii="Courier New" w:hAnsi="Courier New" w:hint="default"/>
         <w:sz w:val="20"/>
       </w:rPr>
     </w:lvl>
@@ -9933,7 +10002,7 @@
         <w:ind w:left="5760" w:hanging="360"/>
       </w:pPr>
       <w:rPr>
-        <w:rFonts w:hint="default" w:ascii="Courier New" w:hAnsi="Courier New"/>
+        <w:rFonts w:ascii="Courier New" w:hAnsi="Courier New" w:hint="default"/>
         <w:sz w:val="20"/>
       </w:rPr>
     </w:lvl>
@@ -9949,7 +10018,7 @@
         <w:ind w:left="6480" w:hanging="360"/>
       </w:pPr>
       <w:rPr>
-        <w:rFonts w:hint="default" w:ascii="Courier New" w:hAnsi="Courier New"/>
+        <w:rFonts w:ascii="Courier New" w:hAnsi="Courier New" w:hint="default"/>
         <w:sz w:val="20"/>
       </w:rPr>
     </w:lvl>
@@ -9967,7 +10036,7 @@
         <w:ind w:left="1440" w:hanging="360"/>
       </w:pPr>
       <w:rPr>
-        <w:rFonts w:hint="default" w:ascii="Symbol" w:hAnsi="Symbol"/>
+        <w:rFonts w:ascii="Symbol" w:hAnsi="Symbol" w:hint="default"/>
       </w:rPr>
     </w:lvl>
     <w:lvl w:ilvl="1" w:tplc="34090003">
@@ -9979,7 +10048,7 @@
         <w:ind w:left="2160" w:hanging="360"/>
       </w:pPr>
       <w:rPr>
-        <w:rFonts w:hint="default" w:ascii="Courier New" w:hAnsi="Courier New" w:cs="Courier New"/>
+        <w:rFonts w:ascii="Courier New" w:hAnsi="Courier New" w:cs="Courier New" w:hint="default"/>
       </w:rPr>
     </w:lvl>
     <w:lvl w:ilvl="2" w:tplc="34090005" w:tentative="1">
@@ -9991,7 +10060,7 @@
         <w:ind w:left="2880" w:hanging="360"/>
       </w:pPr>
       <w:rPr>
-        <w:rFonts w:hint="default" w:ascii="Wingdings" w:hAnsi="Wingdings"/>
+        <w:rFonts w:ascii="Wingdings" w:hAnsi="Wingdings" w:hint="default"/>
       </w:rPr>
     </w:lvl>
     <w:lvl w:ilvl="3" w:tplc="34090001" w:tentative="1">
@@ -10003,7 +10072,7 @@
         <w:ind w:left="3600" w:hanging="360"/>
       </w:pPr>
       <w:rPr>
-        <w:rFonts w:hint="default" w:ascii="Symbol" w:hAnsi="Symbol"/>
+        <w:rFonts w:ascii="Symbol" w:hAnsi="Symbol" w:hint="default"/>
       </w:rPr>
     </w:lvl>
     <w:lvl w:ilvl="4" w:tplc="34090003" w:tentative="1">
@@ -10015,7 +10084,7 @@
         <w:ind w:left="4320" w:hanging="360"/>
       </w:pPr>
       <w:rPr>
-        <w:rFonts w:hint="default" w:ascii="Courier New" w:hAnsi="Courier New" w:cs="Courier New"/>
+        <w:rFonts w:ascii="Courier New" w:hAnsi="Courier New" w:cs="Courier New" w:hint="default"/>
       </w:rPr>
     </w:lvl>
     <w:lvl w:ilvl="5" w:tplc="34090005" w:tentative="1">
@@ -10027,7 +10096,7 @@
         <w:ind w:left="5040" w:hanging="360"/>
       </w:pPr>
       <w:rPr>
-        <w:rFonts w:hint="default" w:ascii="Wingdings" w:hAnsi="Wingdings"/>
+        <w:rFonts w:ascii="Wingdings" w:hAnsi="Wingdings" w:hint="default"/>
       </w:rPr>
     </w:lvl>
     <w:lvl w:ilvl="6" w:tplc="34090001" w:tentative="1">
@@ -10039,7 +10108,7 @@
         <w:ind w:left="5760" w:hanging="360"/>
       </w:pPr>
       <w:rPr>
-        <w:rFonts w:hint="default" w:ascii="Symbol" w:hAnsi="Symbol"/>
+        <w:rFonts w:ascii="Symbol" w:hAnsi="Symbol" w:hint="default"/>
       </w:rPr>
     </w:lvl>
     <w:lvl w:ilvl="7" w:tplc="34090003" w:tentative="1">
@@ -10051,7 +10120,7 @@
         <w:ind w:left="6480" w:hanging="360"/>
       </w:pPr>
       <w:rPr>
-        <w:rFonts w:hint="default" w:ascii="Courier New" w:hAnsi="Courier New" w:cs="Courier New"/>
+        <w:rFonts w:ascii="Courier New" w:hAnsi="Courier New" w:cs="Courier New" w:hint="default"/>
       </w:rPr>
     </w:lvl>
     <w:lvl w:ilvl="8" w:tplc="34090005" w:tentative="1">
@@ -10063,7 +10132,7 @@
         <w:ind w:left="7200" w:hanging="360"/>
       </w:pPr>
       <w:rPr>
-        <w:rFonts w:hint="default" w:ascii="Wingdings" w:hAnsi="Wingdings"/>
+        <w:rFonts w:ascii="Wingdings" w:hAnsi="Wingdings" w:hint="default"/>
       </w:rPr>
     </w:lvl>
   </w:abstractNum>
@@ -10080,7 +10149,7 @@
         <w:ind w:left="360" w:hanging="360"/>
       </w:pPr>
       <w:rPr>
-        <w:rFonts w:hint="default" w:ascii="Times New Roman" w:hAnsi="Times New Roman"/>
+        <w:rFonts w:ascii="Times New Roman" w:hAnsi="Times New Roman" w:hint="default"/>
         <w:sz w:val="24"/>
       </w:rPr>
     </w:lvl>
@@ -10093,7 +10162,7 @@
         <w:ind w:left="792" w:hanging="432"/>
       </w:pPr>
       <w:rPr>
-        <w:rFonts w:hint="default" w:ascii="Times New Roman" w:hAnsi="Times New Roman"/>
+        <w:rFonts w:ascii="Times New Roman" w:hAnsi="Times New Roman" w:hint="default"/>
         <w:b/>
         <w:bCs/>
         <w:sz w:val="24"/>
@@ -10108,7 +10177,7 @@
         <w:ind w:left="1224" w:hanging="504"/>
       </w:pPr>
       <w:rPr>
-        <w:rFonts w:hint="default" w:ascii="Times New Roman" w:hAnsi="Times New Roman"/>
+        <w:rFonts w:ascii="Times New Roman" w:hAnsi="Times New Roman" w:hint="default"/>
         <w:b w:val="0"/>
         <w:bCs w:val="0"/>
         <w:sz w:val="24"/>
@@ -10137,7 +10206,7 @@
         <w:ind w:left="2232" w:hanging="792"/>
       </w:pPr>
       <w:rPr>
-        <w:rFonts w:hint="default" w:ascii="Times New Roman" w:hAnsi="Times New Roman"/>
+        <w:rFonts w:ascii="Times New Roman" w:hAnsi="Times New Roman" w:hint="default"/>
         <w:sz w:val="24"/>
       </w:rPr>
     </w:lvl>
@@ -10150,7 +10219,7 @@
         <w:ind w:left="2736" w:hanging="936"/>
       </w:pPr>
       <w:rPr>
-        <w:rFonts w:hint="default" w:ascii="Times New Roman" w:hAnsi="Times New Roman"/>
+        <w:rFonts w:ascii="Times New Roman" w:hAnsi="Times New Roman" w:hint="default"/>
         <w:sz w:val="24"/>
       </w:rPr>
     </w:lvl>
@@ -10163,7 +10232,7 @@
         <w:ind w:left="3240" w:hanging="1080"/>
       </w:pPr>
       <w:rPr>
-        <w:rFonts w:hint="default" w:ascii="Times New Roman" w:hAnsi="Times New Roman"/>
+        <w:rFonts w:ascii="Times New Roman" w:hAnsi="Times New Roman" w:hint="default"/>
         <w:sz w:val="28"/>
       </w:rPr>
     </w:lvl>
@@ -10374,7 +10443,7 @@
         <w:ind w:left="720" w:hanging="360"/>
       </w:pPr>
       <w:rPr>
-        <w:rFonts w:hint="default" w:ascii="Courier New" w:hAnsi="Courier New"/>
+        <w:rFonts w:ascii="Courier New" w:hAnsi="Courier New" w:hint="default"/>
         <w:sz w:val="20"/>
       </w:rPr>
     </w:lvl>
@@ -10390,7 +10459,7 @@
         <w:ind w:left="1440" w:hanging="360"/>
       </w:pPr>
       <w:rPr>
-        <w:rFonts w:hint="default" w:ascii="Courier New" w:hAnsi="Courier New"/>
+        <w:rFonts w:ascii="Courier New" w:hAnsi="Courier New" w:hint="default"/>
         <w:sz w:val="20"/>
       </w:rPr>
     </w:lvl>
@@ -10406,7 +10475,7 @@
         <w:ind w:left="2160" w:hanging="360"/>
       </w:pPr>
       <w:rPr>
-        <w:rFonts w:hint="default" w:ascii="Courier New" w:hAnsi="Courier New"/>
+        <w:rFonts w:ascii="Courier New" w:hAnsi="Courier New" w:hint="default"/>
         <w:sz w:val="20"/>
       </w:rPr>
     </w:lvl>
@@ -10422,7 +10491,7 @@
         <w:ind w:left="2880" w:hanging="360"/>
       </w:pPr>
       <w:rPr>
-        <w:rFonts w:hint="default" w:ascii="Courier New" w:hAnsi="Courier New"/>
+        <w:rFonts w:ascii="Courier New" w:hAnsi="Courier New" w:hint="default"/>
         <w:sz w:val="20"/>
       </w:rPr>
     </w:lvl>
@@ -10438,7 +10507,7 @@
         <w:ind w:left="3600" w:hanging="360"/>
       </w:pPr>
       <w:rPr>
-        <w:rFonts w:hint="default" w:ascii="Courier New" w:hAnsi="Courier New"/>
+        <w:rFonts w:ascii="Courier New" w:hAnsi="Courier New" w:hint="default"/>
         <w:sz w:val="20"/>
       </w:rPr>
     </w:lvl>
@@ -10454,7 +10523,7 @@
         <w:ind w:left="4320" w:hanging="360"/>
       </w:pPr>
       <w:rPr>
-        <w:rFonts w:hint="default" w:ascii="Courier New" w:hAnsi="Courier New"/>
+        <w:rFonts w:ascii="Courier New" w:hAnsi="Courier New" w:hint="default"/>
         <w:sz w:val="20"/>
       </w:rPr>
     </w:lvl>
@@ -10470,7 +10539,7 @@
         <w:ind w:left="5040" w:hanging="360"/>
       </w:pPr>
       <w:rPr>
-        <w:rFonts w:hint="default" w:ascii="Courier New" w:hAnsi="Courier New"/>
+        <w:rFonts w:ascii="Courier New" w:hAnsi="Courier New" w:hint="default"/>
         <w:sz w:val="20"/>
       </w:rPr>
     </w:lvl>
@@ -10486,7 +10555,7 @@
         <w:ind w:left="5760" w:hanging="360"/>
       </w:pPr>
       <w:rPr>
-        <w:rFonts w:hint="default" w:ascii="Courier New" w:hAnsi="Courier New"/>
+        <w:rFonts w:ascii="Courier New" w:hAnsi="Courier New" w:hint="default"/>
         <w:sz w:val="20"/>
       </w:rPr>
     </w:lvl>
@@ -10502,7 +10571,7 @@
         <w:ind w:left="6480" w:hanging="360"/>
       </w:pPr>
       <w:rPr>
-        <w:rFonts w:hint="default" w:ascii="Courier New" w:hAnsi="Courier New"/>
+        <w:rFonts w:ascii="Courier New" w:hAnsi="Courier New" w:hint="default"/>
         <w:sz w:val="20"/>
       </w:rPr>
     </w:lvl>
@@ -10523,7 +10592,7 @@
         <w:ind w:left="720" w:hanging="360"/>
       </w:pPr>
       <w:rPr>
-        <w:rFonts w:hint="default" w:ascii="Courier New" w:hAnsi="Courier New"/>
+        <w:rFonts w:ascii="Courier New" w:hAnsi="Courier New" w:hint="default"/>
         <w:sz w:val="20"/>
       </w:rPr>
     </w:lvl>
@@ -10536,7 +10605,7 @@
         <w:ind w:left="1440" w:hanging="360"/>
       </w:pPr>
       <w:rPr>
-        <w:rFonts w:hint="default" w:ascii="Symbol" w:hAnsi="Symbol"/>
+        <w:rFonts w:ascii="Symbol" w:hAnsi="Symbol" w:hint="default"/>
       </w:rPr>
     </w:lvl>
     <w:lvl w:ilvl="2" w:tentative="1">
@@ -10551,7 +10620,7 @@
         <w:ind w:left="2160" w:hanging="360"/>
       </w:pPr>
       <w:rPr>
-        <w:rFonts w:hint="default" w:ascii="Courier New" w:hAnsi="Courier New"/>
+        <w:rFonts w:ascii="Courier New" w:hAnsi="Courier New" w:hint="default"/>
         <w:sz w:val="20"/>
       </w:rPr>
     </w:lvl>
@@ -10567,7 +10636,7 @@
         <w:ind w:left="2880" w:hanging="360"/>
       </w:pPr>
       <w:rPr>
-        <w:rFonts w:hint="default" w:ascii="Courier New" w:hAnsi="Courier New"/>
+        <w:rFonts w:ascii="Courier New" w:hAnsi="Courier New" w:hint="default"/>
         <w:sz w:val="20"/>
       </w:rPr>
     </w:lvl>
@@ -10583,7 +10652,7 @@
         <w:ind w:left="3600" w:hanging="360"/>
       </w:pPr>
       <w:rPr>
-        <w:rFonts w:hint="default" w:ascii="Courier New" w:hAnsi="Courier New"/>
+        <w:rFonts w:ascii="Courier New" w:hAnsi="Courier New" w:hint="default"/>
         <w:sz w:val="20"/>
       </w:rPr>
     </w:lvl>
@@ -10599,7 +10668,7 @@
         <w:ind w:left="4320" w:hanging="360"/>
       </w:pPr>
       <w:rPr>
-        <w:rFonts w:hint="default" w:ascii="Courier New" w:hAnsi="Courier New"/>
+        <w:rFonts w:ascii="Courier New" w:hAnsi="Courier New" w:hint="default"/>
         <w:sz w:val="20"/>
       </w:rPr>
     </w:lvl>
@@ -10615,7 +10684,7 @@
         <w:ind w:left="5040" w:hanging="360"/>
       </w:pPr>
       <w:rPr>
-        <w:rFonts w:hint="default" w:ascii="Courier New" w:hAnsi="Courier New"/>
+        <w:rFonts w:ascii="Courier New" w:hAnsi="Courier New" w:hint="default"/>
         <w:sz w:val="20"/>
       </w:rPr>
     </w:lvl>
@@ -10631,7 +10700,7 @@
         <w:ind w:left="5760" w:hanging="360"/>
       </w:pPr>
       <w:rPr>
-        <w:rFonts w:hint="default" w:ascii="Courier New" w:hAnsi="Courier New"/>
+        <w:rFonts w:ascii="Courier New" w:hAnsi="Courier New" w:hint="default"/>
         <w:sz w:val="20"/>
       </w:rPr>
     </w:lvl>
@@ -10647,7 +10716,7 @@
         <w:ind w:left="6480" w:hanging="360"/>
       </w:pPr>
       <w:rPr>
-        <w:rFonts w:hint="default" w:ascii="Courier New" w:hAnsi="Courier New"/>
+        <w:rFonts w:ascii="Courier New" w:hAnsi="Courier New" w:hint="default"/>
         <w:sz w:val="20"/>
       </w:rPr>
     </w:lvl>
@@ -10758,11 +10827,11 @@
 </file>
 
 <file path=word/styles.xml><?xml version="1.0" encoding="utf-8"?>
-<w:styles xmlns:wp14="http://schemas.microsoft.com/office/word/2010/wordprocessingDrawing" xmlns:mc="http://schemas.openxmlformats.org/markup-compatibility/2006" xmlns:r="http://schemas.openxmlformats.org/officeDocument/2006/relationships" xmlns:w="http://schemas.openxmlformats.org/wordprocessingml/2006/main" xmlns:w14="http://schemas.microsoft.com/office/word/2010/wordml" xmlns:w15="http://schemas.microsoft.com/office/word/2012/wordml" xmlns:w16cex="http://schemas.microsoft.com/office/word/2018/wordml/cex" xmlns:w16cid="http://schemas.microsoft.com/office/word/2016/wordml/cid" xmlns:w16="http://schemas.microsoft.com/office/word/2018/wordml" xmlns:w16sdtdh="http://schemas.microsoft.com/office/word/2020/wordml/sdtdatahash" xmlns:w16se="http://schemas.microsoft.com/office/word/2015/wordml/symex" mc:Ignorable="w14 w15 w16se w16cid w16 w16cex w16sdtdh wp14">
+<w:styles xmlns:mc="http://schemas.openxmlformats.org/markup-compatibility/2006" xmlns:r="http://schemas.openxmlformats.org/officeDocument/2006/relationships" xmlns:w="http://schemas.openxmlformats.org/wordprocessingml/2006/main" xmlns:w14="http://schemas.microsoft.com/office/word/2010/wordml" xmlns:w15="http://schemas.microsoft.com/office/word/2012/wordml" xmlns:w16cex="http://schemas.microsoft.com/office/word/2018/wordml/cex" xmlns:w16cid="http://schemas.microsoft.com/office/word/2016/wordml/cid" xmlns:w16="http://schemas.microsoft.com/office/word/2018/wordml" xmlns:w16sdtdh="http://schemas.microsoft.com/office/word/2020/wordml/sdtdatahash" xmlns:w16se="http://schemas.microsoft.com/office/word/2015/wordml/symex" mc:Ignorable="w14 w15 w16se w16cid w16 w16cex w16sdtdh">
   <w:docDefaults>
     <w:rPrDefault>
       <w:rPr>
-        <w:rFonts w:asciiTheme="minorHAnsi" w:hAnsiTheme="minorHAnsi" w:eastAsiaTheme="minorHAnsi" w:cstheme="minorBidi"/>
+        <w:rFonts w:asciiTheme="minorHAnsi" w:eastAsiaTheme="minorHAnsi" w:hAnsiTheme="minorHAnsi" w:cstheme="minorBidi"/>
         <w:sz w:val="24"/>
         <w:szCs w:val="24"/>
         <w:lang w:val="en-US" w:eastAsia="en-US" w:bidi="ar-SA"/>
@@ -10773,14 +10842,14 @@
   <w:latentStyles w:defLockedState="0" w:defUIPriority="99" w:defSemiHidden="0" w:defUnhideWhenUsed="0" w:defQFormat="0" w:count="376">
     <w:lsdException w:name="Normal" w:uiPriority="0" w:qFormat="1"/>
     <w:lsdException w:name="heading 1" w:uiPriority="0" w:qFormat="1"/>
-    <w:lsdException w:name="heading 2" w:uiPriority="9" w:semiHidden="1" w:unhideWhenUsed="1" w:qFormat="1"/>
-    <w:lsdException w:name="heading 3" w:uiPriority="9" w:semiHidden="1" w:unhideWhenUsed="1" w:qFormat="1"/>
-    <w:lsdException w:name="heading 4" w:uiPriority="9" w:semiHidden="1" w:unhideWhenUsed="1" w:qFormat="1"/>
-    <w:lsdException w:name="heading 5" w:uiPriority="9" w:semiHidden="1" w:unhideWhenUsed="1" w:qFormat="1"/>
-    <w:lsdException w:name="heading 6" w:uiPriority="9" w:semiHidden="1" w:unhideWhenUsed="1" w:qFormat="1"/>
-    <w:lsdException w:name="heading 7" w:uiPriority="9" w:semiHidden="1" w:unhideWhenUsed="1" w:qFormat="1"/>
-    <w:lsdException w:name="heading 8" w:uiPriority="9" w:semiHidden="1" w:unhideWhenUsed="1" w:qFormat="1"/>
-    <w:lsdException w:name="heading 9" w:uiPriority="9" w:semiHidden="1" w:unhideWhenUsed="1" w:qFormat="1"/>
+    <w:lsdException w:name="heading 2" w:semiHidden="1" w:uiPriority="9" w:unhideWhenUsed="1" w:qFormat="1"/>
+    <w:lsdException w:name="heading 3" w:semiHidden="1" w:uiPriority="9" w:unhideWhenUsed="1" w:qFormat="1"/>
+    <w:lsdException w:name="heading 4" w:semiHidden="1" w:uiPriority="9" w:unhideWhenUsed="1" w:qFormat="1"/>
+    <w:lsdException w:name="heading 5" w:semiHidden="1" w:uiPriority="9" w:unhideWhenUsed="1" w:qFormat="1"/>
+    <w:lsdException w:name="heading 6" w:semiHidden="1" w:uiPriority="9" w:unhideWhenUsed="1" w:qFormat="1"/>
+    <w:lsdException w:name="heading 7" w:semiHidden="1" w:uiPriority="9" w:unhideWhenUsed="1" w:qFormat="1"/>
+    <w:lsdException w:name="heading 8" w:semiHidden="1" w:uiPriority="9" w:unhideWhenUsed="1" w:qFormat="1"/>
+    <w:lsdException w:name="heading 9" w:semiHidden="1" w:uiPriority="9" w:unhideWhenUsed="1" w:qFormat="1"/>
     <w:lsdException w:name="index 1" w:semiHidden="1" w:unhideWhenUsed="1"/>
     <w:lsdException w:name="index 2" w:semiHidden="1" w:unhideWhenUsed="1"/>
     <w:lsdException w:name="index 3" w:semiHidden="1" w:unhideWhenUsed="1"/>
@@ -10790,22 +10859,22 @@
     <w:lsdException w:name="index 7" w:semiHidden="1" w:unhideWhenUsed="1"/>
     <w:lsdException w:name="index 8" w:semiHidden="1" w:unhideWhenUsed="1"/>
     <w:lsdException w:name="index 9" w:semiHidden="1" w:unhideWhenUsed="1"/>
-    <w:lsdException w:name="toc 1" w:uiPriority="39" w:semiHidden="1" w:unhideWhenUsed="1"/>
-    <w:lsdException w:name="toc 2" w:uiPriority="39" w:semiHidden="1" w:unhideWhenUsed="1"/>
-    <w:lsdException w:name="toc 3" w:uiPriority="39" w:semiHidden="1" w:unhideWhenUsed="1"/>
-    <w:lsdException w:name="toc 4" w:uiPriority="39" w:semiHidden="1" w:unhideWhenUsed="1"/>
-    <w:lsdException w:name="toc 5" w:uiPriority="39" w:semiHidden="1" w:unhideWhenUsed="1"/>
-    <w:lsdException w:name="toc 6" w:uiPriority="39" w:semiHidden="1" w:unhideWhenUsed="1"/>
-    <w:lsdException w:name="toc 7" w:uiPriority="39" w:semiHidden="1" w:unhideWhenUsed="1"/>
-    <w:lsdException w:name="toc 8" w:uiPriority="39" w:semiHidden="1" w:unhideWhenUsed="1"/>
-    <w:lsdException w:name="toc 9" w:uiPriority="39" w:semiHidden="1" w:unhideWhenUsed="1"/>
+    <w:lsdException w:name="toc 1" w:semiHidden="1" w:uiPriority="39" w:unhideWhenUsed="1"/>
+    <w:lsdException w:name="toc 2" w:semiHidden="1" w:uiPriority="39" w:unhideWhenUsed="1"/>
+    <w:lsdException w:name="toc 3" w:semiHidden="1" w:uiPriority="39" w:unhideWhenUsed="1"/>
+    <w:lsdException w:name="toc 4" w:semiHidden="1" w:uiPriority="39" w:unhideWhenUsed="1"/>
+    <w:lsdException w:name="toc 5" w:semiHidden="1" w:uiPriority="39" w:unhideWhenUsed="1"/>
+    <w:lsdException w:name="toc 6" w:semiHidden="1" w:uiPriority="39" w:unhideWhenUsed="1"/>
+    <w:lsdException w:name="toc 7" w:semiHidden="1" w:uiPriority="39" w:unhideWhenUsed="1"/>
+    <w:lsdException w:name="toc 8" w:semiHidden="1" w:uiPriority="39" w:unhideWhenUsed="1"/>
+    <w:lsdException w:name="toc 9" w:semiHidden="1" w:uiPriority="39" w:unhideWhenUsed="1"/>
     <w:lsdException w:name="Normal Indent" w:semiHidden="1" w:unhideWhenUsed="1"/>
     <w:lsdException w:name="footnote text" w:semiHidden="1" w:unhideWhenUsed="1"/>
     <w:lsdException w:name="annotation text" w:semiHidden="1" w:unhideWhenUsed="1"/>
-    <w:lsdException w:name="header" w:uiPriority="0" w:semiHidden="1" w:unhideWhenUsed="1"/>
+    <w:lsdException w:name="header" w:semiHidden="1" w:uiPriority="0" w:unhideWhenUsed="1"/>
     <w:lsdException w:name="footer" w:semiHidden="1" w:unhideWhenUsed="1"/>
     <w:lsdException w:name="index heading" w:semiHidden="1" w:unhideWhenUsed="1"/>
-    <w:lsdException w:name="caption" w:uiPriority="35" w:semiHidden="1" w:unhideWhenUsed="1" w:qFormat="1"/>
+    <w:lsdException w:name="caption" w:semiHidden="1" w:uiPriority="35" w:unhideWhenUsed="1" w:qFormat="1"/>
     <w:lsdException w:name="table of figures" w:semiHidden="1" w:unhideWhenUsed="1"/>
     <w:lsdException w:name="envelope address" w:semiHidden="1" w:unhideWhenUsed="1"/>
     <w:lsdException w:name="envelope return" w:semiHidden="1" w:unhideWhenUsed="1"/>
@@ -10836,8 +10905,8 @@
     <w:lsdException w:name="Title" w:uiPriority="10" w:qFormat="1"/>
     <w:lsdException w:name="Closing" w:semiHidden="1" w:unhideWhenUsed="1"/>
     <w:lsdException w:name="Signature" w:semiHidden="1" w:unhideWhenUsed="1"/>
-    <w:lsdException w:name="Default Paragraph Font" w:uiPriority="1" w:semiHidden="1" w:unhideWhenUsed="1"/>
-    <w:lsdException w:name="Body Text" w:uiPriority="0" w:semiHidden="1" w:unhideWhenUsed="1"/>
+    <w:lsdException w:name="Default Paragraph Font" w:semiHidden="1" w:uiPriority="1" w:unhideWhenUsed="1"/>
+    <w:lsdException w:name="Body Text" w:semiHidden="1" w:uiPriority="0" w:unhideWhenUsed="1"/>
     <w:lsdException w:name="Body Text Indent" w:semiHidden="1" w:unhideWhenUsed="1"/>
     <w:lsdException w:name="List Continue" w:semiHidden="1" w:unhideWhenUsed="1"/>
     <w:lsdException w:name="List Continue 2" w:semiHidden="1" w:unhideWhenUsed="1"/>
@@ -11036,8 +11105,8 @@
     <w:lsdException w:name="Subtle Reference" w:uiPriority="31" w:qFormat="1"/>
     <w:lsdException w:name="Intense Reference" w:uiPriority="32" w:qFormat="1"/>
     <w:lsdException w:name="Book Title" w:uiPriority="33" w:qFormat="1"/>
-    <w:lsdException w:name="Bibliography" w:uiPriority="37" w:semiHidden="1" w:unhideWhenUsed="1"/>
-    <w:lsdException w:name="TOC Heading" w:uiPriority="39" w:semiHidden="1" w:unhideWhenUsed="1" w:qFormat="1"/>
+    <w:lsdException w:name="Bibliography" w:semiHidden="1" w:uiPriority="37" w:unhideWhenUsed="1"/>
+    <w:lsdException w:name="TOC Heading" w:semiHidden="1" w:uiPriority="39" w:unhideWhenUsed="1" w:qFormat="1"/>
     <w:lsdException w:name="Plain Table 1" w:uiPriority="41"/>
     <w:lsdException w:name="Plain Table 2" w:uiPriority="42"/>
     <w:lsdException w:name="Plain Table 3" w:uiPriority="43"/>
@@ -11146,7 +11215,7 @@
     <w:lsdException w:name="Smart Hyperlink" w:semiHidden="1" w:unhideWhenUsed="1"/>
     <w:lsdException w:name="Smart Link" w:semiHidden="1" w:unhideWhenUsed="1"/>
   </w:latentStyles>
-  <w:style w:type="paragraph" w:styleId="Normal" w:default="1">
+  <w:style w:type="paragraph" w:default="1" w:styleId="Normal">
     <w:name w:val="Normal"/>
     <w:qFormat/>
   </w:style>
@@ -11163,7 +11232,7 @@
       <w:outlineLvl w:val="0"/>
     </w:pPr>
     <w:rPr>
-      <w:rFonts w:ascii="Times New Roman" w:hAnsi="Times New Roman" w:eastAsia="Times New Roman" w:cs="Times New Roman"/>
+      <w:rFonts w:ascii="Times New Roman" w:eastAsia="Times New Roman" w:hAnsi="Times New Roman" w:cs="Times New Roman"/>
       <w:b/>
       <w:sz w:val="22"/>
       <w:szCs w:val="20"/>
@@ -11186,18 +11255,18 @@
       <w:outlineLvl w:val="1"/>
     </w:pPr>
     <w:rPr>
-      <w:rFonts w:asciiTheme="minorHAnsi" w:hAnsiTheme="minorHAnsi" w:eastAsiaTheme="majorEastAsia" w:cstheme="majorBidi"/>
+      <w:rFonts w:asciiTheme="minorHAnsi" w:eastAsiaTheme="majorEastAsia" w:hAnsiTheme="minorHAnsi" w:cstheme="majorBidi"/>
       <w:sz w:val="26"/>
       <w:szCs w:val="26"/>
     </w:rPr>
   </w:style>
-  <w:style w:type="character" w:styleId="DefaultParagraphFont" w:default="1">
+  <w:style w:type="character" w:default="1" w:styleId="DefaultParagraphFont">
     <w:name w:val="Default Paragraph Font"/>
     <w:uiPriority w:val="1"/>
     <w:semiHidden/>
     <w:unhideWhenUsed/>
   </w:style>
-  <w:style w:type="table" w:styleId="TableNormal" w:default="1">
+  <w:style w:type="table" w:default="1" w:styleId="TableNormal">
     <w:name w:val="Normal Table"/>
     <w:uiPriority w:val="99"/>
     <w:semiHidden/>
@@ -11212,7 +11281,7 @@
       </w:tblCellMar>
     </w:tblPr>
   </w:style>
-  <w:style w:type="numbering" w:styleId="NoList" w:default="1">
+  <w:style w:type="numbering" w:default="1" w:styleId="NoList">
     <w:name w:val="No List"/>
     <w:uiPriority w:val="99"/>
     <w:semiHidden/>
@@ -11231,7 +11300,7 @@
       </w:tabs>
     </w:pPr>
   </w:style>
-  <w:style w:type="character" w:styleId="HeaderChar" w:customStyle="1">
+  <w:style w:type="character" w:customStyle="1" w:styleId="HeaderChar">
     <w:name w:val="Header Char"/>
     <w:basedOn w:val="DefaultParagraphFont"/>
     <w:link w:val="Header"/>
@@ -11252,20 +11321,20 @@
       </w:tabs>
     </w:pPr>
   </w:style>
-  <w:style w:type="character" w:styleId="FooterChar" w:customStyle="1">
+  <w:style w:type="character" w:customStyle="1" w:styleId="FooterChar">
     <w:name w:val="Footer Char"/>
     <w:basedOn w:val="DefaultParagraphFont"/>
     <w:link w:val="Footer"/>
     <w:uiPriority w:val="99"/>
     <w:rsid w:val="00005A27"/>
   </w:style>
-  <w:style w:type="character" w:styleId="Heading1Char" w:customStyle="1">
+  <w:style w:type="character" w:customStyle="1" w:styleId="Heading1Char">
     <w:name w:val="Heading 1 Char"/>
     <w:basedOn w:val="DefaultParagraphFont"/>
     <w:link w:val="Heading1"/>
     <w:rsid w:val="006A33D8"/>
     <w:rPr>
-      <w:rFonts w:ascii="Times New Roman" w:hAnsi="Times New Roman" w:eastAsia="Times New Roman" w:cs="Times New Roman"/>
+      <w:rFonts w:ascii="Times New Roman" w:eastAsia="Times New Roman" w:hAnsi="Times New Roman" w:cs="Times New Roman"/>
       <w:b/>
       <w:sz w:val="22"/>
       <w:szCs w:val="20"/>
@@ -11277,17 +11346,17 @@
     <w:link w:val="BodyTextChar"/>
     <w:rsid w:val="006A33D8"/>
     <w:rPr>
-      <w:rFonts w:ascii="Times New Roman" w:hAnsi="Times New Roman" w:eastAsia="Times New Roman" w:cs="Times New Roman"/>
+      <w:rFonts w:ascii="Times New Roman" w:eastAsia="Times New Roman" w:hAnsi="Times New Roman" w:cs="Times New Roman"/>
       <w:szCs w:val="20"/>
     </w:rPr>
   </w:style>
-  <w:style w:type="character" w:styleId="BodyTextChar" w:customStyle="1">
+  <w:style w:type="character" w:customStyle="1" w:styleId="BodyTextChar">
     <w:name w:val="Body Text Char"/>
     <w:basedOn w:val="DefaultParagraphFont"/>
     <w:link w:val="BodyText"/>
     <w:rsid w:val="006A33D8"/>
     <w:rPr>
-      <w:rFonts w:ascii="Times New Roman" w:hAnsi="Times New Roman" w:eastAsia="Times New Roman" w:cs="Times New Roman"/>
+      <w:rFonts w:ascii="Times New Roman" w:eastAsia="Times New Roman" w:hAnsi="Times New Roman" w:cs="Times New Roman"/>
       <w:szCs w:val="20"/>
     </w:rPr>
   </w:style>
@@ -11314,11 +11383,11 @@
       </w:tabs>
     </w:pPr>
     <w:rPr>
-      <w:rFonts w:ascii="Times New Roman" w:hAnsi="Times New Roman" w:eastAsia="Times New Roman" w:cs="Times New Roman"/>
+      <w:rFonts w:ascii="Times New Roman" w:eastAsia="Times New Roman" w:hAnsi="Times New Roman" w:cs="Times New Roman"/>
       <w:szCs w:val="20"/>
     </w:rPr>
   </w:style>
-  <w:style w:type="paragraph" w:styleId="0903fh" w:customStyle="1">
+  <w:style w:type="paragraph" w:customStyle="1" w:styleId="0903fh">
     <w:name w:val="0903_fh"/>
     <w:aliases w:val="fh"/>
     <w:basedOn w:val="Normal"/>
@@ -11328,12 +11397,12 @@
       <w:ind w:left="101" w:right="43"/>
     </w:pPr>
     <w:rPr>
-      <w:rFonts w:ascii="Arial" w:hAnsi="Arial" w:eastAsia="Times New Roman" w:cs="Times New Roman"/>
+      <w:rFonts w:ascii="Arial" w:eastAsia="Times New Roman" w:hAnsi="Arial" w:cs="Times New Roman"/>
       <w:bCs/>
       <w:color w:val="000000"/>
     </w:rPr>
   </w:style>
-  <w:style w:type="character" w:styleId="Heading2Char" w:customStyle="1">
+  <w:style w:type="character" w:customStyle="1" w:styleId="Heading2Char">
     <w:name w:val="Heading 2 Char"/>
     <w:basedOn w:val="DefaultParagraphFont"/>
     <w:link w:val="Heading2"/>
@@ -11361,7 +11430,7 @@
       <w:outlineLvl w:val="9"/>
     </w:pPr>
     <w:rPr>
-      <w:rFonts w:asciiTheme="majorHAnsi" w:hAnsiTheme="majorHAnsi" w:eastAsiaTheme="majorEastAsia" w:cstheme="majorBidi"/>
+      <w:rFonts w:asciiTheme="majorHAnsi" w:eastAsiaTheme="majorEastAsia" w:hAnsiTheme="majorHAnsi" w:cstheme="majorBidi"/>
       <w:b w:val="0"/>
       <w:color w:val="2F5496" w:themeColor="accent1" w:themeShade="BF"/>
       <w:sz w:val="32"/>
@@ -11387,12 +11456,12 @@
     <w:qFormat/>
     <w:rsid w:val="004E6925"/>
   </w:style>
-  <w:style w:type="character" w:styleId="normaltextrun" w:customStyle="1">
+  <w:style w:type="character" w:customStyle="1" w:styleId="normaltextrun">
     <w:name w:val="normaltextrun"/>
     <w:basedOn w:val="DefaultParagraphFont"/>
     <w:rsid w:val="004E6925"/>
   </w:style>
-  <w:style w:type="character" w:styleId="eop" w:customStyle="1">
+  <w:style w:type="character" w:customStyle="1" w:styleId="eop">
     <w:name w:val="eop"/>
     <w:basedOn w:val="DefaultParagraphFont"/>
     <w:rsid w:val="004E6925"/>
@@ -11408,7 +11477,7 @@
       <w:contextualSpacing/>
     </w:pPr>
   </w:style>
-  <w:style w:type="paragraph" w:styleId="paragraph" w:customStyle="1">
+  <w:style w:type="paragraph" w:customStyle="1" w:styleId="paragraph">
     <w:name w:val="paragraph"/>
     <w:basedOn w:val="Normal"/>
     <w:rsid w:val="004E6925"/>
@@ -11416,44 +11485,11 @@
       <w:spacing w:before="100" w:beforeAutospacing="1" w:after="100" w:afterAutospacing="1"/>
     </w:pPr>
     <w:rPr>
-      <w:rFonts w:ascii="Times New Roman" w:hAnsi="Times New Roman" w:eastAsia="Times New Roman" w:cs="Times New Roman"/>
+      <w:rFonts w:ascii="Times New Roman" w:eastAsia="Times New Roman" w:hAnsi="Times New Roman" w:cs="Times New Roman"/>
       <w:lang w:val="en-PH" w:eastAsia="en-PH"/>
     </w:rPr>
   </w:style>
 </w:styles>
-</file>
-
-<file path=word/glossary/document.xml><?xml version="1.0" encoding="utf-8"?>
-<w:glossaryDocument xmlns:w14="http://schemas.microsoft.com/office/word/2010/wordml" xmlns:w="http://schemas.openxmlformats.org/wordprocessingml/2006/main">
-  <w:docParts>
-    <w:docPart>
-      <w:docPartPr>
-        <w:name w:val="DefaultPlaceholder_1081868574"/>
-        <w:category>
-          <w:name w:val="General"/>
-          <w:gallery w:val="placeholder"/>
-        </w:category>
-        <w:types>
-          <w:type w:val="bbPlcHdr"/>
-        </w:types>
-        <w:behaviors>
-          <w:behavior w:val="content"/>
-        </w:behaviors>
-        <w:guid w:val="{fdbf6830-e0ab-4763-8e96-cc791c134593}"/>
-      </w:docPartPr>
-      <w:docPartBody>
-        <w:p>
-          <w:r>
-            <w:rPr>
-              <w:rStyle w:val="PlaceholderText"/>
-            </w:rPr>
-            <w:t/>
-          </w:r>
-        </w:p>
-      </w:docPartBody>
-    </w:docPart>
-  </w:docParts>
-</w:glossaryDocument>
 </file>
 
 <file path=word/theme/theme1.xml><?xml version="1.0" encoding="utf-8"?>
@@ -11718,26 +11754,6 @@
 </file>
 
 <file path=customXml/item1.xml><?xml version="1.0" encoding="utf-8"?>
-<p:properties xmlns:p="http://schemas.microsoft.com/office/2006/metadata/properties" xmlns:xsi="http://www.w3.org/2001/XMLSchema-instance" xmlns:pc="http://schemas.microsoft.com/office/infopath/2007/PartnerControls">
-  <documentManagement>
-    <TaxCatchAll xmlns="0d803109-e11b-45d4-a4e8-5bf0740163af" xsi:nil="true"/>
-    <lcf76f155ced4ddcb4097134ff3c332f xmlns="31aac78f-6ed8-4134-ac7e-47c186d487c3">
-      <Terms xmlns="http://schemas.microsoft.com/office/infopath/2007/PartnerControls"/>
-    </lcf76f155ced4ddcb4097134ff3c332f>
-  </documentManagement>
-</p:properties>
-</file>
-
-<file path=customXml/item2.xml><?xml version="1.0" encoding="utf-8"?>
-<?mso-contentType ?>
-<FormTemplates xmlns="http://schemas.microsoft.com/sharepoint/v3/contenttype/forms">
-  <Display>DocumentLibraryForm</Display>
-  <Edit>DocumentLibraryForm</Edit>
-  <New>DocumentLibraryForm</New>
-</FormTemplates>
-</file>
-
-<file path=customXml/item3.xml><?xml version="1.0" encoding="utf-8"?>
 <ct:contentTypeSchema xmlns:ct="http://schemas.microsoft.com/office/2006/metadata/contentType" xmlns:ma="http://schemas.microsoft.com/office/2006/metadata/properties/metaAttributes" ct:_="" ma:_="" ma:contentTypeName="Document" ma:contentTypeID="0x01010078E5C03F786D684AB79627F2BAF5AB3A" ma:contentTypeVersion="12" ma:contentTypeDescription="Create a new document." ma:contentTypeScope="" ma:versionID="6753d19c26ced2570449d2cfe2fd38cd">
   <xsd:schema xmlns:xsd="http://www.w3.org/2001/XMLSchema" xmlns:xs="http://www.w3.org/2001/XMLSchema" xmlns:p="http://schemas.microsoft.com/office/2006/metadata/properties" xmlns:ns2="31aac78f-6ed8-4134-ac7e-47c186d487c3" xmlns:ns3="0d803109-e11b-45d4-a4e8-5bf0740163af" targetNamespace="http://schemas.microsoft.com/office/2006/metadata/properties" ma:root="true" ma:fieldsID="59531f12ec9f3761682ad3919ac9365f" ns2:_="" ns3:_="">
     <xsd:import namespace="31aac78f-6ed8-4134-ac7e-47c186d487c3"/>
@@ -11954,36 +11970,31 @@
 </ct:contentTypeSchema>
 </file>
 
+<file path=customXml/item2.xml><?xml version="1.0" encoding="utf-8"?>
+<?mso-contentType ?>
+<FormTemplates xmlns="http://schemas.microsoft.com/sharepoint/v3/contenttype/forms">
+  <Display>DocumentLibraryForm</Display>
+  <Edit>DocumentLibraryForm</Edit>
+  <New>DocumentLibraryForm</New>
+</FormTemplates>
+</file>
+
+<file path=customXml/item3.xml><?xml version="1.0" encoding="utf-8"?>
+<p:properties xmlns:p="http://schemas.microsoft.com/office/2006/metadata/properties" xmlns:xsi="http://www.w3.org/2001/XMLSchema-instance" xmlns:pc="http://schemas.microsoft.com/office/infopath/2007/PartnerControls">
+  <documentManagement>
+    <TaxCatchAll xmlns="0d803109-e11b-45d4-a4e8-5bf0740163af" xsi:nil="true"/>
+    <lcf76f155ced4ddcb4097134ff3c332f xmlns="31aac78f-6ed8-4134-ac7e-47c186d487c3">
+      <Terms xmlns="http://schemas.microsoft.com/office/infopath/2007/PartnerControls"/>
+    </lcf76f155ced4ddcb4097134ff3c332f>
+  </documentManagement>
+</p:properties>
+</file>
+
 <file path=customXml/item4.xml><?xml version="1.0" encoding="utf-8"?>
 <b:Sources xmlns:b="http://schemas.openxmlformats.org/officeDocument/2006/bibliography" xmlns="http://schemas.openxmlformats.org/officeDocument/2006/bibliography" SelectedStyle="\APASixthEditionOfficeOnline.xsl" StyleName="APA" Version="6"/>
 </file>
 
 <file path=customXml/itemProps1.xml><?xml version="1.0" encoding="utf-8"?>
-<ds:datastoreItem xmlns:ds="http://schemas.openxmlformats.org/officeDocument/2006/customXml" ds:itemID="{F54F1996-25F9-4EC2-8CB6-7A4E0D00317D}">
-  <ds:schemaRefs>
-    <ds:schemaRef ds:uri="31aac78f-6ed8-4134-ac7e-47c186d487c3"/>
-    <ds:schemaRef ds:uri="http://schemas.openxmlformats.org/package/2006/metadata/core-properties"/>
-    <ds:schemaRef ds:uri="http://schemas.microsoft.com/office/2006/documentManagement/types"/>
-    <ds:schemaRef ds:uri="http://purl.org/dc/elements/1.1/"/>
-    <ds:schemaRef ds:uri="http://purl.org/dc/terms/"/>
-    <ds:schemaRef ds:uri="http://www.w3.org/XML/1998/namespace"/>
-    <ds:schemaRef ds:uri="http://schemas.microsoft.com/office/2006/metadata/properties"/>
-    <ds:schemaRef ds:uri="http://schemas.microsoft.com/office/infopath/2007/PartnerControls"/>
-    <ds:schemaRef ds:uri="0d803109-e11b-45d4-a4e8-5bf0740163af"/>
-    <ds:schemaRef ds:uri="http://purl.org/dc/dcmitype/"/>
-  </ds:schemaRefs>
-</ds:datastoreItem>
-</file>
-
-<file path=customXml/itemProps2.xml><?xml version="1.0" encoding="utf-8"?>
-<ds:datastoreItem xmlns:ds="http://schemas.openxmlformats.org/officeDocument/2006/customXml" ds:itemID="{2C70CAAD-3D1B-4923-ACBE-69CF4BCB1EF0}">
-  <ds:schemaRefs>
-    <ds:schemaRef ds:uri="http://schemas.microsoft.com/sharepoint/v3/contenttype/forms"/>
-  </ds:schemaRefs>
-</ds:datastoreItem>
-</file>
-
-<file path=customXml/itemProps3.xml><?xml version="1.0" encoding="utf-8"?>
 <ds:datastoreItem xmlns:ds="http://schemas.openxmlformats.org/officeDocument/2006/customXml" ds:itemID="{476F52C6-75F6-472D-929D-670ECA6705D9}">
   <ds:schemaRefs>
     <ds:schemaRef ds:uri="http://schemas.microsoft.com/office/2006/metadata/contentType"/>
@@ -12002,6 +12013,25 @@
 </ds:datastoreItem>
 </file>
 
+<file path=customXml/itemProps2.xml><?xml version="1.0" encoding="utf-8"?>
+<ds:datastoreItem xmlns:ds="http://schemas.openxmlformats.org/officeDocument/2006/customXml" ds:itemID="{2C70CAAD-3D1B-4923-ACBE-69CF4BCB1EF0}">
+  <ds:schemaRefs>
+    <ds:schemaRef ds:uri="http://schemas.microsoft.com/sharepoint/v3/contenttype/forms"/>
+  </ds:schemaRefs>
+</ds:datastoreItem>
+</file>
+
+<file path=customXml/itemProps3.xml><?xml version="1.0" encoding="utf-8"?>
+<ds:datastoreItem xmlns:ds="http://schemas.openxmlformats.org/officeDocument/2006/customXml" ds:itemID="{F54F1996-25F9-4EC2-8CB6-7A4E0D00317D}">
+  <ds:schemaRefs>
+    <ds:schemaRef ds:uri="http://schemas.microsoft.com/office/2006/metadata/properties"/>
+    <ds:schemaRef ds:uri="http://schemas.microsoft.com/office/infopath/2007/PartnerControls"/>
+    <ds:schemaRef ds:uri="0d803109-e11b-45d4-a4e8-5bf0740163af"/>
+    <ds:schemaRef ds:uri="31aac78f-6ed8-4134-ac7e-47c186d487c3"/>
+  </ds:schemaRefs>
+</ds:datastoreItem>
+</file>
+
 <file path=customXml/itemProps4.xml><?xml version="1.0" encoding="utf-8"?>
 <ds:datastoreItem xmlns:ds="http://schemas.openxmlformats.org/officeDocument/2006/customXml" ds:itemID="{7FB123CA-1CDA-4391-A90F-0614C77320DD}">
   <ds:schemaRefs>

</xml_diff>